<commit_message>
Pushing all completed files for the covid-19 dashboard project 3
</commit_message>
<xml_diff>
--- a/Group 5 - Project 3 Proposal.docx
+++ b/Group 5 - Project 3 Proposal.docx
@@ -1049,6 +1049,9 @@
         <w:jc w:val="center"/>
       </w:pPr>
       <w:r>
+        <w:rPr>
+          <w:noProof/>
+        </w:rPr>
         <w:drawing>
           <wp:inline distT="0" distB="0" distL="0" distR="0" wp14:anchorId="1387E76A" wp14:editId="4D223FDF">
             <wp:extent cx="5975985" cy="3530335"/>
@@ -1091,6 +1094,9 @@
         <w:jc w:val="center"/>
       </w:pPr>
       <w:r>
+        <w:rPr>
+          <w:noProof/>
+        </w:rPr>
         <w:drawing>
           <wp:inline distT="0" distB="0" distL="0" distR="0" wp14:anchorId="03AD01F5" wp14:editId="29244245">
             <wp:extent cx="6090920" cy="4103491"/>
@@ -1127,6 +1133,4896 @@
           </wp:inline>
         </w:drawing>
       </w:r>
+    </w:p>
+    <w:p>
+      <w:pPr>
+        <w:jc w:val="center"/>
+      </w:pPr>
+    </w:p>
+    <w:p>
+      <w:pPr>
+        <w:jc w:val="center"/>
+      </w:pPr>
+    </w:p>
+    <w:p>
+      <w:pPr>
+        <w:shd w:val="clear" w:color="auto" w:fill="1F1F1F"/>
+        <w:spacing w:after="0" w:line="270" w:lineRule="atLeast"/>
+        <w:rPr>
+          <w:rFonts w:ascii="Menlo" w:eastAsia="Times New Roman" w:hAnsi="Menlo" w:cs="Menlo"/>
+          <w:color w:val="CCCCCC"/>
+          <w:sz w:val="18"/>
+          <w:szCs w:val="18"/>
+          <w:lang w:eastAsia="zh-CN"/>
+        </w:rPr>
+      </w:pPr>
+      <w:r>
+        <w:rPr>
+          <w:rFonts w:ascii="Menlo" w:eastAsia="Times New Roman" w:hAnsi="Menlo" w:cs="Menlo"/>
+          <w:color w:val="569CD6"/>
+          <w:sz w:val="18"/>
+          <w:szCs w:val="18"/>
+          <w:lang w:eastAsia="zh-CN"/>
+        </w:rPr>
+        <w:t>let</w:t>
+      </w:r>
+      <w:r>
+        <w:rPr>
+          <w:rFonts w:ascii="Menlo" w:eastAsia="Times New Roman" w:hAnsi="Menlo" w:cs="Menlo"/>
+          <w:color w:val="CCCCCC"/>
+          <w:sz w:val="18"/>
+          <w:szCs w:val="18"/>
+          <w:lang w:eastAsia="zh-CN"/>
+        </w:rPr>
+        <w:t xml:space="preserve"> </w:t>
+      </w:r>
+      <w:r>
+        <w:rPr>
+          <w:rFonts w:ascii="Menlo" w:eastAsia="Times New Roman" w:hAnsi="Menlo" w:cs="Menlo"/>
+          <w:color w:val="9CDCFE"/>
+          <w:sz w:val="18"/>
+          <w:szCs w:val="18"/>
+          <w:lang w:eastAsia="zh-CN"/>
+        </w:rPr>
+        <w:t>link</w:t>
+      </w:r>
+      <w:r>
+        <w:rPr>
+          <w:rFonts w:ascii="Menlo" w:eastAsia="Times New Roman" w:hAnsi="Menlo" w:cs="Menlo"/>
+          <w:color w:val="CCCCCC"/>
+          <w:sz w:val="18"/>
+          <w:szCs w:val="18"/>
+          <w:lang w:eastAsia="zh-CN"/>
+        </w:rPr>
+        <w:t xml:space="preserve"> </w:t>
+      </w:r>
+      <w:r>
+        <w:rPr>
+          <w:rFonts w:ascii="Menlo" w:eastAsia="Times New Roman" w:hAnsi="Menlo" w:cs="Menlo"/>
+          <w:color w:val="D4D4D4"/>
+          <w:sz w:val="18"/>
+          <w:szCs w:val="18"/>
+          <w:lang w:eastAsia="zh-CN"/>
+        </w:rPr>
+        <w:t>=</w:t>
+      </w:r>
+      <w:r>
+        <w:rPr>
+          <w:rFonts w:ascii="Menlo" w:eastAsia="Times New Roman" w:hAnsi="Menlo" w:cs="Menlo"/>
+          <w:color w:val="CCCCCC"/>
+          <w:sz w:val="18"/>
+          <w:szCs w:val="18"/>
+          <w:lang w:eastAsia="zh-CN"/>
+        </w:rPr>
+        <w:t xml:space="preserve"> </w:t>
+      </w:r>
+      <w:r>
+        <w:rPr>
+          <w:rFonts w:ascii="Menlo" w:eastAsia="Times New Roman" w:hAnsi="Menlo" w:cs="Menlo"/>
+          <w:color w:val="CE9178"/>
+          <w:sz w:val="18"/>
+          <w:szCs w:val="18"/>
+          <w:lang w:eastAsia="zh-CN"/>
+        </w:rPr>
+        <w:t>"https://disease.sh/v3/covid-19/countries"</w:t>
+      </w:r>
+    </w:p>
+    <w:p>
+      <w:pPr>
+        <w:shd w:val="clear" w:color="auto" w:fill="1F1F1F"/>
+        <w:spacing w:after="0" w:line="270" w:lineRule="atLeast"/>
+        <w:rPr>
+          <w:rFonts w:ascii="Menlo" w:eastAsia="Times New Roman" w:hAnsi="Menlo" w:cs="Menlo"/>
+          <w:color w:val="CCCCCC"/>
+          <w:sz w:val="18"/>
+          <w:szCs w:val="18"/>
+          <w:lang w:eastAsia="zh-CN"/>
+        </w:rPr>
+      </w:pPr>
+    </w:p>
+    <w:p>
+      <w:pPr>
+        <w:shd w:val="clear" w:color="auto" w:fill="1F1F1F"/>
+        <w:spacing w:after="0" w:line="270" w:lineRule="atLeast"/>
+        <w:rPr>
+          <w:rFonts w:ascii="Menlo" w:eastAsia="Times New Roman" w:hAnsi="Menlo" w:cs="Menlo"/>
+          <w:color w:val="CCCCCC"/>
+          <w:sz w:val="18"/>
+          <w:szCs w:val="18"/>
+          <w:lang w:eastAsia="zh-CN"/>
+        </w:rPr>
+      </w:pPr>
+      <w:r>
+        <w:rPr>
+          <w:rFonts w:ascii="Menlo" w:eastAsia="Times New Roman" w:hAnsi="Menlo" w:cs="Menlo"/>
+          <w:color w:val="CCCCCC"/>
+          <w:sz w:val="18"/>
+          <w:szCs w:val="18"/>
+          <w:lang w:eastAsia="zh-CN"/>
+        </w:rPr>
+        <w:t xml:space="preserve">  </w:t>
+      </w:r>
+    </w:p>
+    <w:p>
+      <w:pPr>
+        <w:shd w:val="clear" w:color="auto" w:fill="1F1F1F"/>
+        <w:spacing w:after="0" w:line="270" w:lineRule="atLeast"/>
+        <w:rPr>
+          <w:rFonts w:ascii="Menlo" w:eastAsia="Times New Roman" w:hAnsi="Menlo" w:cs="Menlo"/>
+          <w:color w:val="CCCCCC"/>
+          <w:sz w:val="18"/>
+          <w:szCs w:val="18"/>
+          <w:lang w:eastAsia="zh-CN"/>
+        </w:rPr>
+      </w:pPr>
+      <w:r>
+        <w:rPr>
+          <w:rFonts w:ascii="Menlo" w:eastAsia="Times New Roman" w:hAnsi="Menlo" w:cs="Menlo"/>
+          <w:color w:val="6A9955"/>
+          <w:sz w:val="18"/>
+          <w:szCs w:val="18"/>
+          <w:lang w:eastAsia="zh-CN"/>
+        </w:rPr>
+        <w:t>// Perform a GET request to the query URL/</w:t>
+      </w:r>
+    </w:p>
+    <w:p>
+      <w:pPr>
+        <w:shd w:val="clear" w:color="auto" w:fill="1F1F1F"/>
+        <w:spacing w:after="0" w:line="270" w:lineRule="atLeast"/>
+        <w:rPr>
+          <w:rFonts w:ascii="Menlo" w:eastAsia="Times New Roman" w:hAnsi="Menlo" w:cs="Menlo"/>
+          <w:color w:val="CCCCCC"/>
+          <w:sz w:val="18"/>
+          <w:szCs w:val="18"/>
+          <w:lang w:eastAsia="zh-CN"/>
+        </w:rPr>
+      </w:pPr>
+      <w:r>
+        <w:rPr>
+          <w:rFonts w:ascii="Menlo" w:eastAsia="Times New Roman" w:hAnsi="Menlo" w:cs="Menlo"/>
+          <w:color w:val="9CDCFE"/>
+          <w:sz w:val="18"/>
+          <w:szCs w:val="18"/>
+          <w:lang w:eastAsia="zh-CN"/>
+        </w:rPr>
+        <w:t>d</w:t>
+      </w:r>
+      <w:proofErr w:type="gramStart"/>
+      <w:r>
+        <w:rPr>
+          <w:rFonts w:ascii="Menlo" w:eastAsia="Times New Roman" w:hAnsi="Menlo" w:cs="Menlo"/>
+          <w:color w:val="9CDCFE"/>
+          <w:sz w:val="18"/>
+          <w:szCs w:val="18"/>
+          <w:lang w:eastAsia="zh-CN"/>
+        </w:rPr>
+        <w:t>3</w:t>
+      </w:r>
+      <w:r>
+        <w:rPr>
+          <w:rFonts w:ascii="Menlo" w:eastAsia="Times New Roman" w:hAnsi="Menlo" w:cs="Menlo"/>
+          <w:color w:val="CCCCCC"/>
+          <w:sz w:val="18"/>
+          <w:szCs w:val="18"/>
+          <w:lang w:eastAsia="zh-CN"/>
+        </w:rPr>
+        <w:t>.</w:t>
+      </w:r>
+      <w:r>
+        <w:rPr>
+          <w:rFonts w:ascii="Menlo" w:eastAsia="Times New Roman" w:hAnsi="Menlo" w:cs="Menlo"/>
+          <w:color w:val="DCDCAA"/>
+          <w:sz w:val="18"/>
+          <w:szCs w:val="18"/>
+          <w:lang w:eastAsia="zh-CN"/>
+        </w:rPr>
+        <w:t>json</w:t>
+      </w:r>
+      <w:proofErr w:type="gramEnd"/>
+      <w:r>
+        <w:rPr>
+          <w:rFonts w:ascii="Menlo" w:eastAsia="Times New Roman" w:hAnsi="Menlo" w:cs="Menlo"/>
+          <w:color w:val="CCCCCC"/>
+          <w:sz w:val="18"/>
+          <w:szCs w:val="18"/>
+          <w:lang w:eastAsia="zh-CN"/>
+        </w:rPr>
+        <w:t>(</w:t>
+      </w:r>
+      <w:r>
+        <w:rPr>
+          <w:rFonts w:ascii="Menlo" w:eastAsia="Times New Roman" w:hAnsi="Menlo" w:cs="Menlo"/>
+          <w:color w:val="9CDCFE"/>
+          <w:sz w:val="18"/>
+          <w:szCs w:val="18"/>
+          <w:lang w:eastAsia="zh-CN"/>
+        </w:rPr>
+        <w:t>link</w:t>
+      </w:r>
+      <w:r>
+        <w:rPr>
+          <w:rFonts w:ascii="Menlo" w:eastAsia="Times New Roman" w:hAnsi="Menlo" w:cs="Menlo"/>
+          <w:color w:val="CCCCCC"/>
+          <w:sz w:val="18"/>
+          <w:szCs w:val="18"/>
+          <w:lang w:eastAsia="zh-CN"/>
+        </w:rPr>
+        <w:t>).</w:t>
+      </w:r>
+      <w:r>
+        <w:rPr>
+          <w:rFonts w:ascii="Menlo" w:eastAsia="Times New Roman" w:hAnsi="Menlo" w:cs="Menlo"/>
+          <w:color w:val="DCDCAA"/>
+          <w:sz w:val="18"/>
+          <w:szCs w:val="18"/>
+          <w:lang w:eastAsia="zh-CN"/>
+        </w:rPr>
+        <w:t>then</w:t>
+      </w:r>
+      <w:r>
+        <w:rPr>
+          <w:rFonts w:ascii="Menlo" w:eastAsia="Times New Roman" w:hAnsi="Menlo" w:cs="Menlo"/>
+          <w:color w:val="CCCCCC"/>
+          <w:sz w:val="18"/>
+          <w:szCs w:val="18"/>
+          <w:lang w:eastAsia="zh-CN"/>
+        </w:rPr>
+        <w:t>(</w:t>
+      </w:r>
+      <w:r>
+        <w:rPr>
+          <w:rFonts w:ascii="Menlo" w:eastAsia="Times New Roman" w:hAnsi="Menlo" w:cs="Menlo"/>
+          <w:color w:val="569CD6"/>
+          <w:sz w:val="18"/>
+          <w:szCs w:val="18"/>
+          <w:lang w:eastAsia="zh-CN"/>
+        </w:rPr>
+        <w:t>function</w:t>
+      </w:r>
+      <w:r>
+        <w:rPr>
+          <w:rFonts w:ascii="Menlo" w:eastAsia="Times New Roman" w:hAnsi="Menlo" w:cs="Menlo"/>
+          <w:color w:val="CCCCCC"/>
+          <w:sz w:val="18"/>
+          <w:szCs w:val="18"/>
+          <w:lang w:eastAsia="zh-CN"/>
+        </w:rPr>
+        <w:t xml:space="preserve"> (</w:t>
+      </w:r>
+      <w:r>
+        <w:rPr>
+          <w:rFonts w:ascii="Menlo" w:eastAsia="Times New Roman" w:hAnsi="Menlo" w:cs="Menlo"/>
+          <w:color w:val="9CDCFE"/>
+          <w:sz w:val="18"/>
+          <w:szCs w:val="18"/>
+          <w:lang w:eastAsia="zh-CN"/>
+        </w:rPr>
+        <w:t>data</w:t>
+      </w:r>
+      <w:r>
+        <w:rPr>
+          <w:rFonts w:ascii="Menlo" w:eastAsia="Times New Roman" w:hAnsi="Menlo" w:cs="Menlo"/>
+          <w:color w:val="CCCCCC"/>
+          <w:sz w:val="18"/>
+          <w:szCs w:val="18"/>
+          <w:lang w:eastAsia="zh-CN"/>
+        </w:rPr>
+        <w:t>) {</w:t>
+      </w:r>
+    </w:p>
+    <w:p>
+      <w:pPr>
+        <w:shd w:val="clear" w:color="auto" w:fill="1F1F1F"/>
+        <w:spacing w:after="0" w:line="270" w:lineRule="atLeast"/>
+        <w:rPr>
+          <w:rFonts w:ascii="Menlo" w:eastAsia="Times New Roman" w:hAnsi="Menlo" w:cs="Menlo"/>
+          <w:color w:val="CCCCCC"/>
+          <w:sz w:val="18"/>
+          <w:szCs w:val="18"/>
+          <w:lang w:eastAsia="zh-CN"/>
+        </w:rPr>
+      </w:pPr>
+      <w:r>
+        <w:rPr>
+          <w:rFonts w:ascii="Menlo" w:eastAsia="Times New Roman" w:hAnsi="Menlo" w:cs="Menlo"/>
+          <w:color w:val="CCCCCC"/>
+          <w:sz w:val="18"/>
+          <w:szCs w:val="18"/>
+          <w:lang w:eastAsia="zh-CN"/>
+        </w:rPr>
+        <w:t xml:space="preserve">    </w:t>
+      </w:r>
+      <w:r>
+        <w:rPr>
+          <w:rFonts w:ascii="Menlo" w:eastAsia="Times New Roman" w:hAnsi="Menlo" w:cs="Menlo"/>
+          <w:color w:val="6A9955"/>
+          <w:sz w:val="18"/>
+          <w:szCs w:val="18"/>
+          <w:lang w:eastAsia="zh-CN"/>
+        </w:rPr>
+        <w:t xml:space="preserve">// Send the data features object to </w:t>
+      </w:r>
+      <w:proofErr w:type="spellStart"/>
+      <w:r>
+        <w:rPr>
+          <w:rFonts w:ascii="Menlo" w:eastAsia="Times New Roman" w:hAnsi="Menlo" w:cs="Menlo"/>
+          <w:color w:val="6A9955"/>
+          <w:sz w:val="18"/>
+          <w:szCs w:val="18"/>
+          <w:lang w:eastAsia="zh-CN"/>
+        </w:rPr>
+        <w:t>createFeatures</w:t>
+      </w:r>
+      <w:proofErr w:type="spellEnd"/>
+      <w:r>
+        <w:rPr>
+          <w:rFonts w:ascii="Menlo" w:eastAsia="Times New Roman" w:hAnsi="Menlo" w:cs="Menlo"/>
+          <w:color w:val="6A9955"/>
+          <w:sz w:val="18"/>
+          <w:szCs w:val="18"/>
+          <w:lang w:eastAsia="zh-CN"/>
+        </w:rPr>
+        <w:t xml:space="preserve"> function.</w:t>
+      </w:r>
+    </w:p>
+    <w:p>
+      <w:pPr>
+        <w:shd w:val="clear" w:color="auto" w:fill="1F1F1F"/>
+        <w:spacing w:after="0" w:line="270" w:lineRule="atLeast"/>
+        <w:rPr>
+          <w:rFonts w:ascii="Menlo" w:eastAsia="Times New Roman" w:hAnsi="Menlo" w:cs="Menlo"/>
+          <w:color w:val="CCCCCC"/>
+          <w:sz w:val="18"/>
+          <w:szCs w:val="18"/>
+          <w:lang w:eastAsia="zh-CN"/>
+        </w:rPr>
+      </w:pPr>
+      <w:r>
+        <w:rPr>
+          <w:rFonts w:ascii="Menlo" w:eastAsia="Times New Roman" w:hAnsi="Menlo" w:cs="Menlo"/>
+          <w:color w:val="CCCCCC"/>
+          <w:sz w:val="18"/>
+          <w:szCs w:val="18"/>
+          <w:lang w:eastAsia="zh-CN"/>
+        </w:rPr>
+        <w:t xml:space="preserve">    </w:t>
+      </w:r>
+      <w:proofErr w:type="spellStart"/>
+      <w:r>
+        <w:rPr>
+          <w:rFonts w:ascii="Menlo" w:eastAsia="Times New Roman" w:hAnsi="Menlo" w:cs="Menlo"/>
+          <w:color w:val="DCDCAA"/>
+          <w:sz w:val="18"/>
+          <w:szCs w:val="18"/>
+          <w:lang w:eastAsia="zh-CN"/>
+        </w:rPr>
+        <w:t>createFeatures</w:t>
+      </w:r>
+      <w:proofErr w:type="spellEnd"/>
+      <w:r>
+        <w:rPr>
+          <w:rFonts w:ascii="Menlo" w:eastAsia="Times New Roman" w:hAnsi="Menlo" w:cs="Menlo"/>
+          <w:color w:val="CCCCCC"/>
+          <w:sz w:val="18"/>
+          <w:szCs w:val="18"/>
+          <w:lang w:eastAsia="zh-CN"/>
+        </w:rPr>
+        <w:t>(</w:t>
+      </w:r>
+      <w:proofErr w:type="spellStart"/>
+      <w:proofErr w:type="gramStart"/>
+      <w:r>
+        <w:rPr>
+          <w:rFonts w:ascii="Menlo" w:eastAsia="Times New Roman" w:hAnsi="Menlo" w:cs="Menlo"/>
+          <w:color w:val="9CDCFE"/>
+          <w:sz w:val="18"/>
+          <w:szCs w:val="18"/>
+          <w:lang w:eastAsia="zh-CN"/>
+        </w:rPr>
+        <w:t>data</w:t>
+      </w:r>
+      <w:r>
+        <w:rPr>
+          <w:rFonts w:ascii="Menlo" w:eastAsia="Times New Roman" w:hAnsi="Menlo" w:cs="Menlo"/>
+          <w:color w:val="CCCCCC"/>
+          <w:sz w:val="18"/>
+          <w:szCs w:val="18"/>
+          <w:lang w:eastAsia="zh-CN"/>
+        </w:rPr>
+        <w:t>.</w:t>
+      </w:r>
+      <w:r>
+        <w:rPr>
+          <w:rFonts w:ascii="Menlo" w:eastAsia="Times New Roman" w:hAnsi="Menlo" w:cs="Menlo"/>
+          <w:color w:val="9CDCFE"/>
+          <w:sz w:val="18"/>
+          <w:szCs w:val="18"/>
+          <w:lang w:eastAsia="zh-CN"/>
+        </w:rPr>
+        <w:t>features</w:t>
+      </w:r>
+      <w:proofErr w:type="spellEnd"/>
+      <w:proofErr w:type="gramEnd"/>
+      <w:r>
+        <w:rPr>
+          <w:rFonts w:ascii="Menlo" w:eastAsia="Times New Roman" w:hAnsi="Menlo" w:cs="Menlo"/>
+          <w:color w:val="CCCCCC"/>
+          <w:sz w:val="18"/>
+          <w:szCs w:val="18"/>
+          <w:lang w:eastAsia="zh-CN"/>
+        </w:rPr>
+        <w:t>);</w:t>
+      </w:r>
+    </w:p>
+    <w:p>
+      <w:pPr>
+        <w:shd w:val="clear" w:color="auto" w:fill="1F1F1F"/>
+        <w:spacing w:after="0" w:line="270" w:lineRule="atLeast"/>
+        <w:rPr>
+          <w:rFonts w:ascii="Menlo" w:eastAsia="Times New Roman" w:hAnsi="Menlo" w:cs="Menlo"/>
+          <w:color w:val="CCCCCC"/>
+          <w:sz w:val="18"/>
+          <w:szCs w:val="18"/>
+          <w:lang w:eastAsia="zh-CN"/>
+        </w:rPr>
+      </w:pPr>
+      <w:r>
+        <w:rPr>
+          <w:rFonts w:ascii="Menlo" w:eastAsia="Times New Roman" w:hAnsi="Menlo" w:cs="Menlo"/>
+          <w:color w:val="CCCCCC"/>
+          <w:sz w:val="18"/>
+          <w:szCs w:val="18"/>
+          <w:lang w:eastAsia="zh-CN"/>
+        </w:rPr>
+        <w:t xml:space="preserve">    </w:t>
+      </w:r>
+      <w:r>
+        <w:rPr>
+          <w:rFonts w:ascii="Menlo" w:eastAsia="Times New Roman" w:hAnsi="Menlo" w:cs="Menlo"/>
+          <w:color w:val="9CDCFE"/>
+          <w:sz w:val="18"/>
+          <w:szCs w:val="18"/>
+          <w:lang w:eastAsia="zh-CN"/>
+        </w:rPr>
+        <w:t>console</w:t>
+      </w:r>
+      <w:r>
+        <w:rPr>
+          <w:rFonts w:ascii="Menlo" w:eastAsia="Times New Roman" w:hAnsi="Menlo" w:cs="Menlo"/>
+          <w:color w:val="CCCCCC"/>
+          <w:sz w:val="18"/>
+          <w:szCs w:val="18"/>
+          <w:lang w:eastAsia="zh-CN"/>
+        </w:rPr>
+        <w:t>.</w:t>
+      </w:r>
+      <w:r>
+        <w:rPr>
+          <w:rFonts w:ascii="Menlo" w:eastAsia="Times New Roman" w:hAnsi="Menlo" w:cs="Menlo"/>
+          <w:color w:val="DCDCAA"/>
+          <w:sz w:val="18"/>
+          <w:szCs w:val="18"/>
+          <w:lang w:eastAsia="zh-CN"/>
+        </w:rPr>
+        <w:t>log</w:t>
+      </w:r>
+      <w:r>
+        <w:rPr>
+          <w:rFonts w:ascii="Menlo" w:eastAsia="Times New Roman" w:hAnsi="Menlo" w:cs="Menlo"/>
+          <w:color w:val="CCCCCC"/>
+          <w:sz w:val="18"/>
+          <w:szCs w:val="18"/>
+          <w:lang w:eastAsia="zh-CN"/>
+        </w:rPr>
+        <w:t>(</w:t>
+      </w:r>
+      <w:r>
+        <w:rPr>
+          <w:rFonts w:ascii="Menlo" w:eastAsia="Times New Roman" w:hAnsi="Menlo" w:cs="Menlo"/>
+          <w:color w:val="9CDCFE"/>
+          <w:sz w:val="18"/>
+          <w:szCs w:val="18"/>
+          <w:lang w:eastAsia="zh-CN"/>
+        </w:rPr>
+        <w:t>data</w:t>
+      </w:r>
+      <w:proofErr w:type="gramStart"/>
+      <w:r>
+        <w:rPr>
+          <w:rFonts w:ascii="Menlo" w:eastAsia="Times New Roman" w:hAnsi="Menlo" w:cs="Menlo"/>
+          <w:color w:val="CCCCCC"/>
+          <w:sz w:val="18"/>
+          <w:szCs w:val="18"/>
+          <w:lang w:eastAsia="zh-CN"/>
+        </w:rPr>
+        <w:t>);</w:t>
+      </w:r>
+      <w:proofErr w:type="gramEnd"/>
+    </w:p>
+    <w:p>
+      <w:pPr>
+        <w:shd w:val="clear" w:color="auto" w:fill="1F1F1F"/>
+        <w:spacing w:after="0" w:line="270" w:lineRule="atLeast"/>
+        <w:rPr>
+          <w:rFonts w:ascii="Menlo" w:eastAsia="Times New Roman" w:hAnsi="Menlo" w:cs="Menlo"/>
+          <w:color w:val="CCCCCC"/>
+          <w:sz w:val="18"/>
+          <w:szCs w:val="18"/>
+          <w:lang w:eastAsia="zh-CN"/>
+        </w:rPr>
+      </w:pPr>
+      <w:r>
+        <w:rPr>
+          <w:rFonts w:ascii="Menlo" w:eastAsia="Times New Roman" w:hAnsi="Menlo" w:cs="Menlo"/>
+          <w:color w:val="CCCCCC"/>
+          <w:sz w:val="18"/>
+          <w:szCs w:val="18"/>
+          <w:lang w:eastAsia="zh-CN"/>
+        </w:rPr>
+        <w:t>});</w:t>
+      </w:r>
+    </w:p>
+    <w:p>
+      <w:pPr>
+        <w:shd w:val="clear" w:color="auto" w:fill="1F1F1F"/>
+        <w:spacing w:after="0" w:line="270" w:lineRule="atLeast"/>
+        <w:rPr>
+          <w:rFonts w:ascii="Menlo" w:eastAsia="Times New Roman" w:hAnsi="Menlo" w:cs="Menlo"/>
+          <w:color w:val="CCCCCC"/>
+          <w:sz w:val="18"/>
+          <w:szCs w:val="18"/>
+          <w:lang w:eastAsia="zh-CN"/>
+        </w:rPr>
+      </w:pPr>
+    </w:p>
+    <w:p>
+      <w:pPr>
+        <w:shd w:val="clear" w:color="auto" w:fill="1F1F1F"/>
+        <w:spacing w:after="0" w:line="270" w:lineRule="atLeast"/>
+        <w:rPr>
+          <w:rFonts w:ascii="Menlo" w:eastAsia="Times New Roman" w:hAnsi="Menlo" w:cs="Menlo"/>
+          <w:color w:val="CCCCCC"/>
+          <w:sz w:val="18"/>
+          <w:szCs w:val="18"/>
+          <w:lang w:eastAsia="zh-CN"/>
+        </w:rPr>
+      </w:pPr>
+      <w:r>
+        <w:rPr>
+          <w:rFonts w:ascii="Menlo" w:eastAsia="Times New Roman" w:hAnsi="Menlo" w:cs="Menlo"/>
+          <w:color w:val="569CD6"/>
+          <w:sz w:val="18"/>
+          <w:szCs w:val="18"/>
+          <w:lang w:eastAsia="zh-CN"/>
+        </w:rPr>
+        <w:t>function</w:t>
+      </w:r>
+      <w:r>
+        <w:rPr>
+          <w:rFonts w:ascii="Menlo" w:eastAsia="Times New Roman" w:hAnsi="Menlo" w:cs="Menlo"/>
+          <w:color w:val="CCCCCC"/>
+          <w:sz w:val="18"/>
+          <w:szCs w:val="18"/>
+          <w:lang w:eastAsia="zh-CN"/>
+        </w:rPr>
+        <w:t xml:space="preserve"> </w:t>
+      </w:r>
+      <w:proofErr w:type="spellStart"/>
+      <w:r>
+        <w:rPr>
+          <w:rFonts w:ascii="Menlo" w:eastAsia="Times New Roman" w:hAnsi="Menlo" w:cs="Menlo"/>
+          <w:color w:val="DCDCAA"/>
+          <w:sz w:val="18"/>
+          <w:szCs w:val="18"/>
+          <w:lang w:eastAsia="zh-CN"/>
+        </w:rPr>
+        <w:t>createFeatures</w:t>
+      </w:r>
+      <w:proofErr w:type="spellEnd"/>
+      <w:r>
+        <w:rPr>
+          <w:rFonts w:ascii="Menlo" w:eastAsia="Times New Roman" w:hAnsi="Menlo" w:cs="Menlo"/>
+          <w:color w:val="CCCCCC"/>
+          <w:sz w:val="18"/>
+          <w:szCs w:val="18"/>
+          <w:lang w:eastAsia="zh-CN"/>
+        </w:rPr>
+        <w:t>(</w:t>
+      </w:r>
+      <w:proofErr w:type="spellStart"/>
+      <w:r>
+        <w:rPr>
+          <w:rFonts w:ascii="Menlo" w:eastAsia="Times New Roman" w:hAnsi="Menlo" w:cs="Menlo"/>
+          <w:color w:val="9CDCFE"/>
+          <w:sz w:val="18"/>
+          <w:szCs w:val="18"/>
+          <w:lang w:eastAsia="zh-CN"/>
+        </w:rPr>
+        <w:t>covidData</w:t>
+      </w:r>
+      <w:proofErr w:type="spellEnd"/>
+      <w:r>
+        <w:rPr>
+          <w:rFonts w:ascii="Menlo" w:eastAsia="Times New Roman" w:hAnsi="Menlo" w:cs="Menlo"/>
+          <w:color w:val="CCCCCC"/>
+          <w:sz w:val="18"/>
+          <w:szCs w:val="18"/>
+          <w:lang w:eastAsia="zh-CN"/>
+        </w:rPr>
+        <w:t>) {</w:t>
+      </w:r>
+    </w:p>
+    <w:p>
+      <w:pPr>
+        <w:shd w:val="clear" w:color="auto" w:fill="1F1F1F"/>
+        <w:spacing w:after="0" w:line="270" w:lineRule="atLeast"/>
+        <w:rPr>
+          <w:rFonts w:ascii="Menlo" w:eastAsia="Times New Roman" w:hAnsi="Menlo" w:cs="Menlo"/>
+          <w:color w:val="CCCCCC"/>
+          <w:sz w:val="18"/>
+          <w:szCs w:val="18"/>
+          <w:lang w:eastAsia="zh-CN"/>
+        </w:rPr>
+      </w:pPr>
+    </w:p>
+    <w:p>
+      <w:pPr>
+        <w:shd w:val="clear" w:color="auto" w:fill="1F1F1F"/>
+        <w:spacing w:after="0" w:line="270" w:lineRule="atLeast"/>
+        <w:rPr>
+          <w:rFonts w:ascii="Menlo" w:eastAsia="Times New Roman" w:hAnsi="Menlo" w:cs="Menlo"/>
+          <w:color w:val="CCCCCC"/>
+          <w:sz w:val="18"/>
+          <w:szCs w:val="18"/>
+          <w:lang w:eastAsia="zh-CN"/>
+        </w:rPr>
+      </w:pPr>
+      <w:r>
+        <w:rPr>
+          <w:rFonts w:ascii="Menlo" w:eastAsia="Times New Roman" w:hAnsi="Menlo" w:cs="Menlo"/>
+          <w:color w:val="CCCCCC"/>
+          <w:sz w:val="18"/>
+          <w:szCs w:val="18"/>
+          <w:lang w:eastAsia="zh-CN"/>
+        </w:rPr>
+        <w:t xml:space="preserve">    </w:t>
+      </w:r>
+      <w:r>
+        <w:rPr>
+          <w:rFonts w:ascii="Menlo" w:eastAsia="Times New Roman" w:hAnsi="Menlo" w:cs="Menlo"/>
+          <w:color w:val="6A9955"/>
+          <w:sz w:val="18"/>
+          <w:szCs w:val="18"/>
+          <w:lang w:eastAsia="zh-CN"/>
+        </w:rPr>
+        <w:t>// Define a function that we want to run once for each feature in the features array</w:t>
+      </w:r>
+    </w:p>
+    <w:p>
+      <w:pPr>
+        <w:shd w:val="clear" w:color="auto" w:fill="1F1F1F"/>
+        <w:spacing w:after="0" w:line="270" w:lineRule="atLeast"/>
+        <w:rPr>
+          <w:rFonts w:ascii="Menlo" w:eastAsia="Times New Roman" w:hAnsi="Menlo" w:cs="Menlo"/>
+          <w:color w:val="CCCCCC"/>
+          <w:sz w:val="18"/>
+          <w:szCs w:val="18"/>
+          <w:lang w:eastAsia="zh-CN"/>
+        </w:rPr>
+      </w:pPr>
+      <w:r>
+        <w:rPr>
+          <w:rFonts w:ascii="Menlo" w:eastAsia="Times New Roman" w:hAnsi="Menlo" w:cs="Menlo"/>
+          <w:color w:val="CCCCCC"/>
+          <w:sz w:val="18"/>
+          <w:szCs w:val="18"/>
+          <w:lang w:eastAsia="zh-CN"/>
+        </w:rPr>
+        <w:t xml:space="preserve">    </w:t>
+      </w:r>
+      <w:r>
+        <w:rPr>
+          <w:rFonts w:ascii="Menlo" w:eastAsia="Times New Roman" w:hAnsi="Menlo" w:cs="Menlo"/>
+          <w:color w:val="6A9955"/>
+          <w:sz w:val="18"/>
+          <w:szCs w:val="18"/>
+          <w:lang w:eastAsia="zh-CN"/>
+        </w:rPr>
+        <w:t>// Give each feature a popup that describes the place and number of cases</w:t>
+      </w:r>
+    </w:p>
+    <w:p>
+      <w:pPr>
+        <w:shd w:val="clear" w:color="auto" w:fill="1F1F1F"/>
+        <w:spacing w:after="0" w:line="270" w:lineRule="atLeast"/>
+        <w:rPr>
+          <w:rFonts w:ascii="Menlo" w:eastAsia="Times New Roman" w:hAnsi="Menlo" w:cs="Menlo"/>
+          <w:color w:val="CCCCCC"/>
+          <w:sz w:val="18"/>
+          <w:szCs w:val="18"/>
+          <w:lang w:eastAsia="zh-CN"/>
+        </w:rPr>
+      </w:pPr>
+      <w:r>
+        <w:rPr>
+          <w:rFonts w:ascii="Menlo" w:eastAsia="Times New Roman" w:hAnsi="Menlo" w:cs="Menlo"/>
+          <w:color w:val="CCCCCC"/>
+          <w:sz w:val="18"/>
+          <w:szCs w:val="18"/>
+          <w:lang w:eastAsia="zh-CN"/>
+        </w:rPr>
+        <w:t xml:space="preserve">    </w:t>
+      </w:r>
+      <w:r>
+        <w:rPr>
+          <w:rFonts w:ascii="Menlo" w:eastAsia="Times New Roman" w:hAnsi="Menlo" w:cs="Menlo"/>
+          <w:color w:val="569CD6"/>
+          <w:sz w:val="18"/>
+          <w:szCs w:val="18"/>
+          <w:lang w:eastAsia="zh-CN"/>
+        </w:rPr>
+        <w:t>function</w:t>
+      </w:r>
+      <w:r>
+        <w:rPr>
+          <w:rFonts w:ascii="Menlo" w:eastAsia="Times New Roman" w:hAnsi="Menlo" w:cs="Menlo"/>
+          <w:color w:val="CCCCCC"/>
+          <w:sz w:val="18"/>
+          <w:szCs w:val="18"/>
+          <w:lang w:eastAsia="zh-CN"/>
+        </w:rPr>
+        <w:t xml:space="preserve"> </w:t>
+      </w:r>
+      <w:proofErr w:type="spellStart"/>
+      <w:proofErr w:type="gramStart"/>
+      <w:r>
+        <w:rPr>
+          <w:rFonts w:ascii="Menlo" w:eastAsia="Times New Roman" w:hAnsi="Menlo" w:cs="Menlo"/>
+          <w:color w:val="DCDCAA"/>
+          <w:sz w:val="18"/>
+          <w:szCs w:val="18"/>
+          <w:lang w:eastAsia="zh-CN"/>
+        </w:rPr>
+        <w:t>onEachFeature</w:t>
+      </w:r>
+      <w:proofErr w:type="spellEnd"/>
+      <w:r>
+        <w:rPr>
+          <w:rFonts w:ascii="Menlo" w:eastAsia="Times New Roman" w:hAnsi="Menlo" w:cs="Menlo"/>
+          <w:color w:val="CCCCCC"/>
+          <w:sz w:val="18"/>
+          <w:szCs w:val="18"/>
+          <w:lang w:eastAsia="zh-CN"/>
+        </w:rPr>
+        <w:t>(</w:t>
+      </w:r>
+      <w:proofErr w:type="gramEnd"/>
+      <w:r>
+        <w:rPr>
+          <w:rFonts w:ascii="Menlo" w:eastAsia="Times New Roman" w:hAnsi="Menlo" w:cs="Menlo"/>
+          <w:color w:val="9CDCFE"/>
+          <w:sz w:val="18"/>
+          <w:szCs w:val="18"/>
+          <w:lang w:eastAsia="zh-CN"/>
+        </w:rPr>
+        <w:t>feature</w:t>
+      </w:r>
+      <w:r>
+        <w:rPr>
+          <w:rFonts w:ascii="Menlo" w:eastAsia="Times New Roman" w:hAnsi="Menlo" w:cs="Menlo"/>
+          <w:color w:val="CCCCCC"/>
+          <w:sz w:val="18"/>
+          <w:szCs w:val="18"/>
+          <w:lang w:eastAsia="zh-CN"/>
+        </w:rPr>
+        <w:t xml:space="preserve">, </w:t>
+      </w:r>
+      <w:r>
+        <w:rPr>
+          <w:rFonts w:ascii="Menlo" w:eastAsia="Times New Roman" w:hAnsi="Menlo" w:cs="Menlo"/>
+          <w:color w:val="9CDCFE"/>
+          <w:sz w:val="18"/>
+          <w:szCs w:val="18"/>
+          <w:lang w:eastAsia="zh-CN"/>
+        </w:rPr>
+        <w:t>layer</w:t>
+      </w:r>
+      <w:r>
+        <w:rPr>
+          <w:rFonts w:ascii="Menlo" w:eastAsia="Times New Roman" w:hAnsi="Menlo" w:cs="Menlo"/>
+          <w:color w:val="CCCCCC"/>
+          <w:sz w:val="18"/>
+          <w:szCs w:val="18"/>
+          <w:lang w:eastAsia="zh-CN"/>
+        </w:rPr>
+        <w:t>) {</w:t>
+      </w:r>
+    </w:p>
+    <w:p>
+      <w:pPr>
+        <w:shd w:val="clear" w:color="auto" w:fill="1F1F1F"/>
+        <w:spacing w:after="0" w:line="270" w:lineRule="atLeast"/>
+        <w:rPr>
+          <w:rFonts w:ascii="Menlo" w:eastAsia="Times New Roman" w:hAnsi="Menlo" w:cs="Menlo"/>
+          <w:color w:val="CCCCCC"/>
+          <w:sz w:val="18"/>
+          <w:szCs w:val="18"/>
+          <w:lang w:eastAsia="zh-CN"/>
+        </w:rPr>
+      </w:pPr>
+      <w:r>
+        <w:rPr>
+          <w:rFonts w:ascii="Menlo" w:eastAsia="Times New Roman" w:hAnsi="Menlo" w:cs="Menlo"/>
+          <w:color w:val="CCCCCC"/>
+          <w:sz w:val="18"/>
+          <w:szCs w:val="18"/>
+          <w:lang w:eastAsia="zh-CN"/>
+        </w:rPr>
+        <w:t xml:space="preserve">      </w:t>
+      </w:r>
+      <w:proofErr w:type="gramStart"/>
+      <w:r>
+        <w:rPr>
+          <w:rFonts w:ascii="Menlo" w:eastAsia="Times New Roman" w:hAnsi="Menlo" w:cs="Menlo"/>
+          <w:color w:val="9CDCFE"/>
+          <w:sz w:val="18"/>
+          <w:szCs w:val="18"/>
+          <w:lang w:eastAsia="zh-CN"/>
+        </w:rPr>
+        <w:t>layer</w:t>
+      </w:r>
+      <w:r>
+        <w:rPr>
+          <w:rFonts w:ascii="Menlo" w:eastAsia="Times New Roman" w:hAnsi="Menlo" w:cs="Menlo"/>
+          <w:color w:val="CCCCCC"/>
+          <w:sz w:val="18"/>
+          <w:szCs w:val="18"/>
+          <w:lang w:eastAsia="zh-CN"/>
+        </w:rPr>
+        <w:t>.</w:t>
+      </w:r>
+      <w:r>
+        <w:rPr>
+          <w:rFonts w:ascii="Menlo" w:eastAsia="Times New Roman" w:hAnsi="Menlo" w:cs="Menlo"/>
+          <w:color w:val="DCDCAA"/>
+          <w:sz w:val="18"/>
+          <w:szCs w:val="18"/>
+          <w:lang w:eastAsia="zh-CN"/>
+        </w:rPr>
+        <w:t>bindPopup</w:t>
+      </w:r>
+      <w:proofErr w:type="gramEnd"/>
+      <w:r>
+        <w:rPr>
+          <w:rFonts w:ascii="Menlo" w:eastAsia="Times New Roman" w:hAnsi="Menlo" w:cs="Menlo"/>
+          <w:color w:val="CCCCCC"/>
+          <w:sz w:val="18"/>
+          <w:szCs w:val="18"/>
+          <w:lang w:eastAsia="zh-CN"/>
+        </w:rPr>
+        <w:t>(</w:t>
+      </w:r>
+      <w:r>
+        <w:rPr>
+          <w:rFonts w:ascii="Menlo" w:eastAsia="Times New Roman" w:hAnsi="Menlo" w:cs="Menlo"/>
+          <w:color w:val="CE9178"/>
+          <w:sz w:val="18"/>
+          <w:szCs w:val="18"/>
+          <w:lang w:eastAsia="zh-CN"/>
+        </w:rPr>
+        <w:t>`&lt;h3&gt;</w:t>
+      </w:r>
+      <w:r>
+        <w:rPr>
+          <w:rFonts w:ascii="Menlo" w:eastAsia="Times New Roman" w:hAnsi="Menlo" w:cs="Menlo"/>
+          <w:color w:val="569CD6"/>
+          <w:sz w:val="18"/>
+          <w:szCs w:val="18"/>
+          <w:lang w:eastAsia="zh-CN"/>
+        </w:rPr>
+        <w:t>${</w:t>
+      </w:r>
+      <w:r>
+        <w:rPr>
+          <w:rFonts w:ascii="Menlo" w:eastAsia="Times New Roman" w:hAnsi="Menlo" w:cs="Menlo"/>
+          <w:color w:val="9CDCFE"/>
+          <w:sz w:val="18"/>
+          <w:szCs w:val="18"/>
+          <w:lang w:eastAsia="zh-CN"/>
+        </w:rPr>
+        <w:t>feature</w:t>
+      </w:r>
+      <w:r>
+        <w:rPr>
+          <w:rFonts w:ascii="Menlo" w:eastAsia="Times New Roman" w:hAnsi="Menlo" w:cs="Menlo"/>
+          <w:color w:val="D4D4D4"/>
+          <w:sz w:val="18"/>
+          <w:szCs w:val="18"/>
+          <w:lang w:eastAsia="zh-CN"/>
+        </w:rPr>
+        <w:t>.</w:t>
+      </w:r>
+      <w:r>
+        <w:rPr>
+          <w:rFonts w:ascii="Menlo" w:eastAsia="Times New Roman" w:hAnsi="Menlo" w:cs="Menlo"/>
+          <w:color w:val="9CDCFE"/>
+          <w:sz w:val="18"/>
+          <w:szCs w:val="18"/>
+          <w:lang w:eastAsia="zh-CN"/>
+        </w:rPr>
+        <w:t>properties</w:t>
+      </w:r>
+      <w:r>
+        <w:rPr>
+          <w:rFonts w:ascii="Menlo" w:eastAsia="Times New Roman" w:hAnsi="Menlo" w:cs="Menlo"/>
+          <w:color w:val="D4D4D4"/>
+          <w:sz w:val="18"/>
+          <w:szCs w:val="18"/>
+          <w:lang w:eastAsia="zh-CN"/>
+        </w:rPr>
+        <w:t>.</w:t>
+      </w:r>
+      <w:r>
+        <w:rPr>
+          <w:rFonts w:ascii="Menlo" w:eastAsia="Times New Roman" w:hAnsi="Menlo" w:cs="Menlo"/>
+          <w:color w:val="9CDCFE"/>
+          <w:sz w:val="18"/>
+          <w:szCs w:val="18"/>
+          <w:lang w:eastAsia="zh-CN"/>
+        </w:rPr>
+        <w:t>country</w:t>
+      </w:r>
+      <w:r>
+        <w:rPr>
+          <w:rFonts w:ascii="Menlo" w:eastAsia="Times New Roman" w:hAnsi="Menlo" w:cs="Menlo"/>
+          <w:color w:val="569CD6"/>
+          <w:sz w:val="18"/>
+          <w:szCs w:val="18"/>
+          <w:lang w:eastAsia="zh-CN"/>
+        </w:rPr>
+        <w:t>}</w:t>
+      </w:r>
+      <w:r>
+        <w:rPr>
+          <w:rFonts w:ascii="Menlo" w:eastAsia="Times New Roman" w:hAnsi="Menlo" w:cs="Menlo"/>
+          <w:color w:val="CE9178"/>
+          <w:sz w:val="18"/>
+          <w:szCs w:val="18"/>
+          <w:lang w:eastAsia="zh-CN"/>
+        </w:rPr>
+        <w:t>&lt;/h3&gt;&lt;hr&gt;&lt;p&gt;</w:t>
+      </w:r>
+      <w:r>
+        <w:rPr>
+          <w:rFonts w:ascii="Menlo" w:eastAsia="Times New Roman" w:hAnsi="Menlo" w:cs="Menlo"/>
+          <w:color w:val="569CD6"/>
+          <w:sz w:val="18"/>
+          <w:szCs w:val="18"/>
+          <w:lang w:eastAsia="zh-CN"/>
+        </w:rPr>
+        <w:t>${new</w:t>
+      </w:r>
+      <w:r>
+        <w:rPr>
+          <w:rFonts w:ascii="Menlo" w:eastAsia="Times New Roman" w:hAnsi="Menlo" w:cs="Menlo"/>
+          <w:color w:val="D4D4D4"/>
+          <w:sz w:val="18"/>
+          <w:szCs w:val="18"/>
+          <w:lang w:eastAsia="zh-CN"/>
+        </w:rPr>
+        <w:t xml:space="preserve"> </w:t>
+      </w:r>
+      <w:r>
+        <w:rPr>
+          <w:rFonts w:ascii="Menlo" w:eastAsia="Times New Roman" w:hAnsi="Menlo" w:cs="Menlo"/>
+          <w:color w:val="DCDCAA"/>
+          <w:sz w:val="18"/>
+          <w:szCs w:val="18"/>
+          <w:lang w:eastAsia="zh-CN"/>
+        </w:rPr>
+        <w:t>Cases</w:t>
+      </w:r>
+      <w:r>
+        <w:rPr>
+          <w:rFonts w:ascii="Menlo" w:eastAsia="Times New Roman" w:hAnsi="Menlo" w:cs="Menlo"/>
+          <w:color w:val="D4D4D4"/>
+          <w:sz w:val="18"/>
+          <w:szCs w:val="18"/>
+          <w:lang w:eastAsia="zh-CN"/>
+        </w:rPr>
+        <w:t>(</w:t>
+      </w:r>
+      <w:proofErr w:type="spellStart"/>
+      <w:r>
+        <w:rPr>
+          <w:rFonts w:ascii="Menlo" w:eastAsia="Times New Roman" w:hAnsi="Menlo" w:cs="Menlo"/>
+          <w:color w:val="9CDCFE"/>
+          <w:sz w:val="18"/>
+          <w:szCs w:val="18"/>
+          <w:lang w:eastAsia="zh-CN"/>
+        </w:rPr>
+        <w:t>feature</w:t>
+      </w:r>
+      <w:r>
+        <w:rPr>
+          <w:rFonts w:ascii="Menlo" w:eastAsia="Times New Roman" w:hAnsi="Menlo" w:cs="Menlo"/>
+          <w:color w:val="D4D4D4"/>
+          <w:sz w:val="18"/>
+          <w:szCs w:val="18"/>
+          <w:lang w:eastAsia="zh-CN"/>
+        </w:rPr>
+        <w:t>.</w:t>
+      </w:r>
+      <w:r>
+        <w:rPr>
+          <w:rFonts w:ascii="Menlo" w:eastAsia="Times New Roman" w:hAnsi="Menlo" w:cs="Menlo"/>
+          <w:color w:val="9CDCFE"/>
+          <w:sz w:val="18"/>
+          <w:szCs w:val="18"/>
+          <w:lang w:eastAsia="zh-CN"/>
+        </w:rPr>
+        <w:t>properties</w:t>
+      </w:r>
+      <w:r>
+        <w:rPr>
+          <w:rFonts w:ascii="Menlo" w:eastAsia="Times New Roman" w:hAnsi="Menlo" w:cs="Menlo"/>
+          <w:color w:val="D4D4D4"/>
+          <w:sz w:val="18"/>
+          <w:szCs w:val="18"/>
+          <w:lang w:eastAsia="zh-CN"/>
+        </w:rPr>
+        <w:t>.</w:t>
+      </w:r>
+      <w:r>
+        <w:rPr>
+          <w:rFonts w:ascii="Menlo" w:eastAsia="Times New Roman" w:hAnsi="Menlo" w:cs="Menlo"/>
+          <w:color w:val="9CDCFE"/>
+          <w:sz w:val="18"/>
+          <w:szCs w:val="18"/>
+          <w:lang w:eastAsia="zh-CN"/>
+        </w:rPr>
+        <w:t>cases</w:t>
+      </w:r>
+      <w:proofErr w:type="spellEnd"/>
+      <w:r>
+        <w:rPr>
+          <w:rFonts w:ascii="Menlo" w:eastAsia="Times New Roman" w:hAnsi="Menlo" w:cs="Menlo"/>
+          <w:color w:val="D4D4D4"/>
+          <w:sz w:val="18"/>
+          <w:szCs w:val="18"/>
+          <w:lang w:eastAsia="zh-CN"/>
+        </w:rPr>
+        <w:t>)</w:t>
+      </w:r>
+      <w:r>
+        <w:rPr>
+          <w:rFonts w:ascii="Menlo" w:eastAsia="Times New Roman" w:hAnsi="Menlo" w:cs="Menlo"/>
+          <w:color w:val="569CD6"/>
+          <w:sz w:val="18"/>
+          <w:szCs w:val="18"/>
+          <w:lang w:eastAsia="zh-CN"/>
+        </w:rPr>
+        <w:t>}</w:t>
+      </w:r>
+      <w:r>
+        <w:rPr>
+          <w:rFonts w:ascii="Menlo" w:eastAsia="Times New Roman" w:hAnsi="Menlo" w:cs="Menlo"/>
+          <w:color w:val="CE9178"/>
+          <w:sz w:val="18"/>
+          <w:szCs w:val="18"/>
+          <w:lang w:eastAsia="zh-CN"/>
+        </w:rPr>
+        <w:t>&lt;/p&gt;`</w:t>
+      </w:r>
+      <w:r>
+        <w:rPr>
+          <w:rFonts w:ascii="Menlo" w:eastAsia="Times New Roman" w:hAnsi="Menlo" w:cs="Menlo"/>
+          <w:color w:val="CCCCCC"/>
+          <w:sz w:val="18"/>
+          <w:szCs w:val="18"/>
+          <w:lang w:eastAsia="zh-CN"/>
+        </w:rPr>
+        <w:t>);</w:t>
+      </w:r>
+    </w:p>
+    <w:p>
+      <w:pPr>
+        <w:shd w:val="clear" w:color="auto" w:fill="1F1F1F"/>
+        <w:spacing w:after="0" w:line="270" w:lineRule="atLeast"/>
+        <w:rPr>
+          <w:rFonts w:ascii="Menlo" w:eastAsia="Times New Roman" w:hAnsi="Menlo" w:cs="Menlo"/>
+          <w:color w:val="CCCCCC"/>
+          <w:sz w:val="18"/>
+          <w:szCs w:val="18"/>
+          <w:lang w:eastAsia="zh-CN"/>
+        </w:rPr>
+      </w:pPr>
+      <w:r>
+        <w:rPr>
+          <w:rFonts w:ascii="Menlo" w:eastAsia="Times New Roman" w:hAnsi="Menlo" w:cs="Menlo"/>
+          <w:color w:val="CCCCCC"/>
+          <w:sz w:val="18"/>
+          <w:szCs w:val="18"/>
+          <w:lang w:eastAsia="zh-CN"/>
+        </w:rPr>
+        <w:t xml:space="preserve">    }</w:t>
+      </w:r>
+    </w:p>
+    <w:p>
+      <w:pPr>
+        <w:shd w:val="clear" w:color="auto" w:fill="1F1F1F"/>
+        <w:spacing w:after="0" w:line="270" w:lineRule="atLeast"/>
+        <w:rPr>
+          <w:rFonts w:ascii="Menlo" w:eastAsia="Times New Roman" w:hAnsi="Menlo" w:cs="Menlo"/>
+          <w:color w:val="CCCCCC"/>
+          <w:sz w:val="18"/>
+          <w:szCs w:val="18"/>
+          <w:lang w:eastAsia="zh-CN"/>
+        </w:rPr>
+      </w:pPr>
+    </w:p>
+    <w:p>
+      <w:pPr>
+        <w:shd w:val="clear" w:color="auto" w:fill="1F1F1F"/>
+        <w:spacing w:after="0" w:line="270" w:lineRule="atLeast"/>
+        <w:rPr>
+          <w:rFonts w:ascii="Menlo" w:eastAsia="Times New Roman" w:hAnsi="Menlo" w:cs="Menlo"/>
+          <w:color w:val="CCCCCC"/>
+          <w:sz w:val="18"/>
+          <w:szCs w:val="18"/>
+          <w:lang w:eastAsia="zh-CN"/>
+        </w:rPr>
+      </w:pPr>
+      <w:r>
+        <w:rPr>
+          <w:rFonts w:ascii="Menlo" w:eastAsia="Times New Roman" w:hAnsi="Menlo" w:cs="Menlo"/>
+          <w:color w:val="CCCCCC"/>
+          <w:sz w:val="18"/>
+          <w:szCs w:val="18"/>
+          <w:lang w:eastAsia="zh-CN"/>
+        </w:rPr>
+        <w:t xml:space="preserve">    </w:t>
+      </w:r>
+      <w:r>
+        <w:rPr>
+          <w:rFonts w:ascii="Menlo" w:eastAsia="Times New Roman" w:hAnsi="Menlo" w:cs="Menlo"/>
+          <w:color w:val="6A9955"/>
+          <w:sz w:val="18"/>
+          <w:szCs w:val="18"/>
+          <w:lang w:eastAsia="zh-CN"/>
+        </w:rPr>
+        <w:t>// Create a function to increase marker size based on case numbers</w:t>
+      </w:r>
+    </w:p>
+    <w:p>
+      <w:pPr>
+        <w:shd w:val="clear" w:color="auto" w:fill="1F1F1F"/>
+        <w:spacing w:after="0" w:line="270" w:lineRule="atLeast"/>
+        <w:rPr>
+          <w:rFonts w:ascii="Menlo" w:eastAsia="Times New Roman" w:hAnsi="Menlo" w:cs="Menlo"/>
+          <w:color w:val="CCCCCC"/>
+          <w:sz w:val="18"/>
+          <w:szCs w:val="18"/>
+          <w:lang w:eastAsia="zh-CN"/>
+        </w:rPr>
+      </w:pPr>
+      <w:r>
+        <w:rPr>
+          <w:rFonts w:ascii="Menlo" w:eastAsia="Times New Roman" w:hAnsi="Menlo" w:cs="Menlo"/>
+          <w:color w:val="CCCCCC"/>
+          <w:sz w:val="18"/>
+          <w:szCs w:val="18"/>
+          <w:lang w:eastAsia="zh-CN"/>
+        </w:rPr>
+        <w:t xml:space="preserve">    </w:t>
+      </w:r>
+      <w:r>
+        <w:rPr>
+          <w:rFonts w:ascii="Menlo" w:eastAsia="Times New Roman" w:hAnsi="Menlo" w:cs="Menlo"/>
+          <w:color w:val="569CD6"/>
+          <w:sz w:val="18"/>
+          <w:szCs w:val="18"/>
+          <w:lang w:eastAsia="zh-CN"/>
+        </w:rPr>
+        <w:t>function</w:t>
+      </w:r>
+      <w:r>
+        <w:rPr>
+          <w:rFonts w:ascii="Menlo" w:eastAsia="Times New Roman" w:hAnsi="Menlo" w:cs="Menlo"/>
+          <w:color w:val="CCCCCC"/>
+          <w:sz w:val="18"/>
+          <w:szCs w:val="18"/>
+          <w:lang w:eastAsia="zh-CN"/>
+        </w:rPr>
+        <w:t xml:space="preserve"> </w:t>
+      </w:r>
+      <w:proofErr w:type="spellStart"/>
+      <w:r>
+        <w:rPr>
+          <w:rFonts w:ascii="Menlo" w:eastAsia="Times New Roman" w:hAnsi="Menlo" w:cs="Menlo"/>
+          <w:color w:val="DCDCAA"/>
+          <w:sz w:val="18"/>
+          <w:szCs w:val="18"/>
+          <w:lang w:eastAsia="zh-CN"/>
+        </w:rPr>
+        <w:t>markerSize</w:t>
+      </w:r>
+      <w:proofErr w:type="spellEnd"/>
+      <w:r>
+        <w:rPr>
+          <w:rFonts w:ascii="Menlo" w:eastAsia="Times New Roman" w:hAnsi="Menlo" w:cs="Menlo"/>
+          <w:color w:val="CCCCCC"/>
+          <w:sz w:val="18"/>
+          <w:szCs w:val="18"/>
+          <w:lang w:eastAsia="zh-CN"/>
+        </w:rPr>
+        <w:t>(</w:t>
+      </w:r>
+      <w:r>
+        <w:rPr>
+          <w:rFonts w:ascii="Menlo" w:eastAsia="Times New Roman" w:hAnsi="Menlo" w:cs="Menlo"/>
+          <w:color w:val="9CDCFE"/>
+          <w:sz w:val="18"/>
+          <w:szCs w:val="18"/>
+          <w:lang w:eastAsia="zh-CN"/>
+        </w:rPr>
+        <w:t>cases</w:t>
+      </w:r>
+      <w:r>
+        <w:rPr>
+          <w:rFonts w:ascii="Menlo" w:eastAsia="Times New Roman" w:hAnsi="Menlo" w:cs="Menlo"/>
+          <w:color w:val="CCCCCC"/>
+          <w:sz w:val="18"/>
+          <w:szCs w:val="18"/>
+          <w:lang w:eastAsia="zh-CN"/>
+        </w:rPr>
+        <w:t>) {</w:t>
+      </w:r>
+    </w:p>
+    <w:p>
+      <w:pPr>
+        <w:shd w:val="clear" w:color="auto" w:fill="1F1F1F"/>
+        <w:spacing w:after="0" w:line="270" w:lineRule="atLeast"/>
+        <w:rPr>
+          <w:rFonts w:ascii="Menlo" w:eastAsia="Times New Roman" w:hAnsi="Menlo" w:cs="Menlo"/>
+          <w:color w:val="CCCCCC"/>
+          <w:sz w:val="18"/>
+          <w:szCs w:val="18"/>
+          <w:lang w:eastAsia="zh-CN"/>
+        </w:rPr>
+      </w:pPr>
+      <w:r>
+        <w:rPr>
+          <w:rFonts w:ascii="Menlo" w:eastAsia="Times New Roman" w:hAnsi="Menlo" w:cs="Menlo"/>
+          <w:color w:val="CCCCCC"/>
+          <w:sz w:val="18"/>
+          <w:szCs w:val="18"/>
+          <w:lang w:eastAsia="zh-CN"/>
+        </w:rPr>
+        <w:t xml:space="preserve">      </w:t>
+      </w:r>
+      <w:r>
+        <w:rPr>
+          <w:rFonts w:ascii="Menlo" w:eastAsia="Times New Roman" w:hAnsi="Menlo" w:cs="Menlo"/>
+          <w:color w:val="C586C0"/>
+          <w:sz w:val="18"/>
+          <w:szCs w:val="18"/>
+          <w:lang w:eastAsia="zh-CN"/>
+        </w:rPr>
+        <w:t>return</w:t>
+      </w:r>
+      <w:r>
+        <w:rPr>
+          <w:rFonts w:ascii="Menlo" w:eastAsia="Times New Roman" w:hAnsi="Menlo" w:cs="Menlo"/>
+          <w:color w:val="CCCCCC"/>
+          <w:sz w:val="18"/>
+          <w:szCs w:val="18"/>
+          <w:lang w:eastAsia="zh-CN"/>
+        </w:rPr>
+        <w:t xml:space="preserve"> </w:t>
+      </w:r>
+      <w:r>
+        <w:rPr>
+          <w:rFonts w:ascii="Menlo" w:eastAsia="Times New Roman" w:hAnsi="Menlo" w:cs="Menlo"/>
+          <w:color w:val="9CDCFE"/>
+          <w:sz w:val="18"/>
+          <w:szCs w:val="18"/>
+          <w:lang w:eastAsia="zh-CN"/>
+        </w:rPr>
+        <w:t>cases</w:t>
+      </w:r>
+      <w:r>
+        <w:rPr>
+          <w:rFonts w:ascii="Menlo" w:eastAsia="Times New Roman" w:hAnsi="Menlo" w:cs="Menlo"/>
+          <w:color w:val="CCCCCC"/>
+          <w:sz w:val="18"/>
+          <w:szCs w:val="18"/>
+          <w:lang w:eastAsia="zh-CN"/>
+        </w:rPr>
+        <w:t xml:space="preserve"> </w:t>
+      </w:r>
+      <w:r>
+        <w:rPr>
+          <w:rFonts w:ascii="Menlo" w:eastAsia="Times New Roman" w:hAnsi="Menlo" w:cs="Menlo"/>
+          <w:color w:val="D4D4D4"/>
+          <w:sz w:val="18"/>
+          <w:szCs w:val="18"/>
+          <w:lang w:eastAsia="zh-CN"/>
+        </w:rPr>
+        <w:t>*</w:t>
+      </w:r>
+      <w:r>
+        <w:rPr>
+          <w:rFonts w:ascii="Menlo" w:eastAsia="Times New Roman" w:hAnsi="Menlo" w:cs="Menlo"/>
+          <w:color w:val="CCCCCC"/>
+          <w:sz w:val="18"/>
+          <w:szCs w:val="18"/>
+          <w:lang w:eastAsia="zh-CN"/>
+        </w:rPr>
+        <w:t xml:space="preserve"> </w:t>
+      </w:r>
+      <w:proofErr w:type="gramStart"/>
+      <w:r>
+        <w:rPr>
+          <w:rFonts w:ascii="Menlo" w:eastAsia="Times New Roman" w:hAnsi="Menlo" w:cs="Menlo"/>
+          <w:color w:val="B5CEA8"/>
+          <w:sz w:val="18"/>
+          <w:szCs w:val="18"/>
+          <w:lang w:eastAsia="zh-CN"/>
+        </w:rPr>
+        <w:t>2</w:t>
+      </w:r>
+      <w:r>
+        <w:rPr>
+          <w:rFonts w:ascii="Menlo" w:eastAsia="Times New Roman" w:hAnsi="Menlo" w:cs="Menlo"/>
+          <w:color w:val="CCCCCC"/>
+          <w:sz w:val="18"/>
+          <w:szCs w:val="18"/>
+          <w:lang w:eastAsia="zh-CN"/>
+        </w:rPr>
+        <w:t>;</w:t>
+      </w:r>
+      <w:proofErr w:type="gramEnd"/>
+    </w:p>
+    <w:p>
+      <w:pPr>
+        <w:shd w:val="clear" w:color="auto" w:fill="1F1F1F"/>
+        <w:spacing w:after="0" w:line="270" w:lineRule="atLeast"/>
+        <w:rPr>
+          <w:rFonts w:ascii="Menlo" w:eastAsia="Times New Roman" w:hAnsi="Menlo" w:cs="Menlo"/>
+          <w:color w:val="CCCCCC"/>
+          <w:sz w:val="18"/>
+          <w:szCs w:val="18"/>
+          <w:lang w:eastAsia="zh-CN"/>
+        </w:rPr>
+      </w:pPr>
+      <w:r>
+        <w:rPr>
+          <w:rFonts w:ascii="Menlo" w:eastAsia="Times New Roman" w:hAnsi="Menlo" w:cs="Menlo"/>
+          <w:color w:val="CCCCCC"/>
+          <w:sz w:val="18"/>
+          <w:szCs w:val="18"/>
+          <w:lang w:eastAsia="zh-CN"/>
+        </w:rPr>
+        <w:t xml:space="preserve">    }</w:t>
+      </w:r>
+    </w:p>
+    <w:p>
+      <w:pPr>
+        <w:shd w:val="clear" w:color="auto" w:fill="1F1F1F"/>
+        <w:spacing w:after="0" w:line="270" w:lineRule="atLeast"/>
+        <w:rPr>
+          <w:rFonts w:ascii="Menlo" w:eastAsia="Times New Roman" w:hAnsi="Menlo" w:cs="Menlo"/>
+          <w:color w:val="CCCCCC"/>
+          <w:sz w:val="18"/>
+          <w:szCs w:val="18"/>
+          <w:lang w:eastAsia="zh-CN"/>
+        </w:rPr>
+      </w:pPr>
+    </w:p>
+    <w:p>
+      <w:pPr>
+        <w:shd w:val="clear" w:color="auto" w:fill="1F1F1F"/>
+        <w:spacing w:after="0" w:line="270" w:lineRule="atLeast"/>
+        <w:rPr>
+          <w:rFonts w:ascii="Menlo" w:eastAsia="Times New Roman" w:hAnsi="Menlo" w:cs="Menlo"/>
+          <w:color w:val="CCCCCC"/>
+          <w:sz w:val="18"/>
+          <w:szCs w:val="18"/>
+          <w:lang w:eastAsia="zh-CN"/>
+        </w:rPr>
+      </w:pPr>
+      <w:r>
+        <w:rPr>
+          <w:rFonts w:ascii="Menlo" w:eastAsia="Times New Roman" w:hAnsi="Menlo" w:cs="Menlo"/>
+          <w:color w:val="CCCCCC"/>
+          <w:sz w:val="18"/>
+          <w:szCs w:val="18"/>
+          <w:lang w:eastAsia="zh-CN"/>
+        </w:rPr>
+        <w:t xml:space="preserve">    </w:t>
+      </w:r>
+      <w:r>
+        <w:rPr>
+          <w:rFonts w:ascii="Menlo" w:eastAsia="Times New Roman" w:hAnsi="Menlo" w:cs="Menlo"/>
+          <w:color w:val="6A9955"/>
+          <w:sz w:val="18"/>
+          <w:szCs w:val="18"/>
+          <w:lang w:eastAsia="zh-CN"/>
+        </w:rPr>
+        <w:t xml:space="preserve">// Create a </w:t>
+      </w:r>
+      <w:proofErr w:type="spellStart"/>
+      <w:r>
+        <w:rPr>
+          <w:rFonts w:ascii="Menlo" w:eastAsia="Times New Roman" w:hAnsi="Menlo" w:cs="Menlo"/>
+          <w:color w:val="6A9955"/>
+          <w:sz w:val="18"/>
+          <w:szCs w:val="18"/>
+          <w:lang w:eastAsia="zh-CN"/>
+        </w:rPr>
+        <w:t>GeoJSON</w:t>
+      </w:r>
+      <w:proofErr w:type="spellEnd"/>
+      <w:r>
+        <w:rPr>
+          <w:rFonts w:ascii="Menlo" w:eastAsia="Times New Roman" w:hAnsi="Menlo" w:cs="Menlo"/>
+          <w:color w:val="6A9955"/>
+          <w:sz w:val="18"/>
+          <w:szCs w:val="18"/>
+          <w:lang w:eastAsia="zh-CN"/>
+        </w:rPr>
+        <w:t xml:space="preserve"> layer containing the features array on the </w:t>
+      </w:r>
+      <w:proofErr w:type="spellStart"/>
+      <w:r>
+        <w:rPr>
+          <w:rFonts w:ascii="Menlo" w:eastAsia="Times New Roman" w:hAnsi="Menlo" w:cs="Menlo"/>
+          <w:color w:val="6A9955"/>
+          <w:sz w:val="18"/>
+          <w:szCs w:val="18"/>
+          <w:lang w:eastAsia="zh-CN"/>
+        </w:rPr>
+        <w:t>covidData</w:t>
+      </w:r>
+      <w:proofErr w:type="spellEnd"/>
+      <w:r>
+        <w:rPr>
+          <w:rFonts w:ascii="Menlo" w:eastAsia="Times New Roman" w:hAnsi="Menlo" w:cs="Menlo"/>
+          <w:color w:val="6A9955"/>
+          <w:sz w:val="18"/>
+          <w:szCs w:val="18"/>
+          <w:lang w:eastAsia="zh-CN"/>
+        </w:rPr>
+        <w:t xml:space="preserve"> object</w:t>
+      </w:r>
+    </w:p>
+    <w:p>
+      <w:pPr>
+        <w:shd w:val="clear" w:color="auto" w:fill="1F1F1F"/>
+        <w:spacing w:after="0" w:line="270" w:lineRule="atLeast"/>
+        <w:rPr>
+          <w:rFonts w:ascii="Menlo" w:eastAsia="Times New Roman" w:hAnsi="Menlo" w:cs="Menlo"/>
+          <w:color w:val="CCCCCC"/>
+          <w:sz w:val="18"/>
+          <w:szCs w:val="18"/>
+          <w:lang w:eastAsia="zh-CN"/>
+        </w:rPr>
+      </w:pPr>
+      <w:r>
+        <w:rPr>
+          <w:rFonts w:ascii="Menlo" w:eastAsia="Times New Roman" w:hAnsi="Menlo" w:cs="Menlo"/>
+          <w:color w:val="CCCCCC"/>
+          <w:sz w:val="18"/>
+          <w:szCs w:val="18"/>
+          <w:lang w:eastAsia="zh-CN"/>
+        </w:rPr>
+        <w:t xml:space="preserve">    </w:t>
+      </w:r>
+      <w:r>
+        <w:rPr>
+          <w:rFonts w:ascii="Menlo" w:eastAsia="Times New Roman" w:hAnsi="Menlo" w:cs="Menlo"/>
+          <w:color w:val="569CD6"/>
+          <w:sz w:val="18"/>
+          <w:szCs w:val="18"/>
+          <w:lang w:eastAsia="zh-CN"/>
+        </w:rPr>
+        <w:t>let</w:t>
+      </w:r>
+      <w:r>
+        <w:rPr>
+          <w:rFonts w:ascii="Menlo" w:eastAsia="Times New Roman" w:hAnsi="Menlo" w:cs="Menlo"/>
+          <w:color w:val="CCCCCC"/>
+          <w:sz w:val="18"/>
+          <w:szCs w:val="18"/>
+          <w:lang w:eastAsia="zh-CN"/>
+        </w:rPr>
+        <w:t xml:space="preserve"> </w:t>
+      </w:r>
+      <w:proofErr w:type="spellStart"/>
+      <w:r>
+        <w:rPr>
+          <w:rFonts w:ascii="Menlo" w:eastAsia="Times New Roman" w:hAnsi="Menlo" w:cs="Menlo"/>
+          <w:color w:val="9CDCFE"/>
+          <w:sz w:val="18"/>
+          <w:szCs w:val="18"/>
+          <w:lang w:eastAsia="zh-CN"/>
+        </w:rPr>
+        <w:t>covid_info</w:t>
+      </w:r>
+      <w:proofErr w:type="spellEnd"/>
+      <w:r>
+        <w:rPr>
+          <w:rFonts w:ascii="Menlo" w:eastAsia="Times New Roman" w:hAnsi="Menlo" w:cs="Menlo"/>
+          <w:color w:val="CCCCCC"/>
+          <w:sz w:val="18"/>
+          <w:szCs w:val="18"/>
+          <w:lang w:eastAsia="zh-CN"/>
+        </w:rPr>
+        <w:t xml:space="preserve"> </w:t>
+      </w:r>
+      <w:r>
+        <w:rPr>
+          <w:rFonts w:ascii="Menlo" w:eastAsia="Times New Roman" w:hAnsi="Menlo" w:cs="Menlo"/>
+          <w:color w:val="D4D4D4"/>
+          <w:sz w:val="18"/>
+          <w:szCs w:val="18"/>
+          <w:lang w:eastAsia="zh-CN"/>
+        </w:rPr>
+        <w:t>=</w:t>
+      </w:r>
+      <w:r>
+        <w:rPr>
+          <w:rFonts w:ascii="Menlo" w:eastAsia="Times New Roman" w:hAnsi="Menlo" w:cs="Menlo"/>
+          <w:color w:val="CCCCCC"/>
+          <w:sz w:val="18"/>
+          <w:szCs w:val="18"/>
+          <w:lang w:eastAsia="zh-CN"/>
+        </w:rPr>
+        <w:t xml:space="preserve"> </w:t>
+      </w:r>
+      <w:proofErr w:type="spellStart"/>
+      <w:proofErr w:type="gramStart"/>
+      <w:r>
+        <w:rPr>
+          <w:rFonts w:ascii="Menlo" w:eastAsia="Times New Roman" w:hAnsi="Menlo" w:cs="Menlo"/>
+          <w:color w:val="4FC1FF"/>
+          <w:sz w:val="18"/>
+          <w:szCs w:val="18"/>
+          <w:lang w:eastAsia="zh-CN"/>
+        </w:rPr>
+        <w:t>L</w:t>
+      </w:r>
+      <w:r>
+        <w:rPr>
+          <w:rFonts w:ascii="Menlo" w:eastAsia="Times New Roman" w:hAnsi="Menlo" w:cs="Menlo"/>
+          <w:color w:val="CCCCCC"/>
+          <w:sz w:val="18"/>
+          <w:szCs w:val="18"/>
+          <w:lang w:eastAsia="zh-CN"/>
+        </w:rPr>
+        <w:t>.</w:t>
+      </w:r>
+      <w:r>
+        <w:rPr>
+          <w:rFonts w:ascii="Menlo" w:eastAsia="Times New Roman" w:hAnsi="Menlo" w:cs="Menlo"/>
+          <w:color w:val="DCDCAA"/>
+          <w:sz w:val="18"/>
+          <w:szCs w:val="18"/>
+          <w:lang w:eastAsia="zh-CN"/>
+        </w:rPr>
+        <w:t>geoJSON</w:t>
+      </w:r>
+      <w:proofErr w:type="spellEnd"/>
+      <w:proofErr w:type="gramEnd"/>
+      <w:r>
+        <w:rPr>
+          <w:rFonts w:ascii="Menlo" w:eastAsia="Times New Roman" w:hAnsi="Menlo" w:cs="Menlo"/>
+          <w:color w:val="CCCCCC"/>
+          <w:sz w:val="18"/>
+          <w:szCs w:val="18"/>
+          <w:lang w:eastAsia="zh-CN"/>
+        </w:rPr>
+        <w:t>(</w:t>
+      </w:r>
+      <w:proofErr w:type="spellStart"/>
+      <w:r>
+        <w:rPr>
+          <w:rFonts w:ascii="Menlo" w:eastAsia="Times New Roman" w:hAnsi="Menlo" w:cs="Menlo"/>
+          <w:color w:val="9CDCFE"/>
+          <w:sz w:val="18"/>
+          <w:szCs w:val="18"/>
+          <w:lang w:eastAsia="zh-CN"/>
+        </w:rPr>
+        <w:t>covidData</w:t>
+      </w:r>
+      <w:proofErr w:type="spellEnd"/>
+      <w:r>
+        <w:rPr>
+          <w:rFonts w:ascii="Menlo" w:eastAsia="Times New Roman" w:hAnsi="Menlo" w:cs="Menlo"/>
+          <w:color w:val="CCCCCC"/>
+          <w:sz w:val="18"/>
+          <w:szCs w:val="18"/>
+          <w:lang w:eastAsia="zh-CN"/>
+        </w:rPr>
+        <w:t>, {</w:t>
+      </w:r>
+    </w:p>
+    <w:p>
+      <w:pPr>
+        <w:shd w:val="clear" w:color="auto" w:fill="1F1F1F"/>
+        <w:spacing w:after="0" w:line="270" w:lineRule="atLeast"/>
+        <w:rPr>
+          <w:rFonts w:ascii="Menlo" w:eastAsia="Times New Roman" w:hAnsi="Menlo" w:cs="Menlo"/>
+          <w:color w:val="CCCCCC"/>
+          <w:sz w:val="18"/>
+          <w:szCs w:val="18"/>
+          <w:lang w:eastAsia="zh-CN"/>
+        </w:rPr>
+      </w:pPr>
+      <w:r>
+        <w:rPr>
+          <w:rFonts w:ascii="Menlo" w:eastAsia="Times New Roman" w:hAnsi="Menlo" w:cs="Menlo"/>
+          <w:color w:val="CCCCCC"/>
+          <w:sz w:val="18"/>
+          <w:szCs w:val="18"/>
+          <w:lang w:eastAsia="zh-CN"/>
+        </w:rPr>
+        <w:t xml:space="preserve">      </w:t>
+      </w:r>
+      <w:proofErr w:type="spellStart"/>
+      <w:r>
+        <w:rPr>
+          <w:rFonts w:ascii="Menlo" w:eastAsia="Times New Roman" w:hAnsi="Menlo" w:cs="Menlo"/>
+          <w:color w:val="DCDCAA"/>
+          <w:sz w:val="18"/>
+          <w:szCs w:val="18"/>
+          <w:lang w:eastAsia="zh-CN"/>
+        </w:rPr>
+        <w:t>onEachFeature</w:t>
+      </w:r>
+      <w:proofErr w:type="spellEnd"/>
+      <w:r>
+        <w:rPr>
+          <w:rFonts w:ascii="Menlo" w:eastAsia="Times New Roman" w:hAnsi="Menlo" w:cs="Menlo"/>
+          <w:color w:val="9CDCFE"/>
+          <w:sz w:val="18"/>
+          <w:szCs w:val="18"/>
+          <w:lang w:eastAsia="zh-CN"/>
+        </w:rPr>
+        <w:t>:</w:t>
+      </w:r>
+      <w:r>
+        <w:rPr>
+          <w:rFonts w:ascii="Menlo" w:eastAsia="Times New Roman" w:hAnsi="Menlo" w:cs="Menlo"/>
+          <w:color w:val="CCCCCC"/>
+          <w:sz w:val="18"/>
+          <w:szCs w:val="18"/>
+          <w:lang w:eastAsia="zh-CN"/>
+        </w:rPr>
+        <w:t xml:space="preserve"> </w:t>
+      </w:r>
+      <w:proofErr w:type="spellStart"/>
+      <w:r>
+        <w:rPr>
+          <w:rFonts w:ascii="Menlo" w:eastAsia="Times New Roman" w:hAnsi="Menlo" w:cs="Menlo"/>
+          <w:color w:val="DCDCAA"/>
+          <w:sz w:val="18"/>
+          <w:szCs w:val="18"/>
+          <w:lang w:eastAsia="zh-CN"/>
+        </w:rPr>
+        <w:t>onEachFeature</w:t>
+      </w:r>
+      <w:proofErr w:type="spellEnd"/>
+      <w:r>
+        <w:rPr>
+          <w:rFonts w:ascii="Menlo" w:eastAsia="Times New Roman" w:hAnsi="Menlo" w:cs="Menlo"/>
+          <w:color w:val="CCCCCC"/>
+          <w:sz w:val="18"/>
+          <w:szCs w:val="18"/>
+          <w:lang w:eastAsia="zh-CN"/>
+        </w:rPr>
+        <w:t>,</w:t>
+      </w:r>
+    </w:p>
+    <w:p>
+      <w:pPr>
+        <w:shd w:val="clear" w:color="auto" w:fill="1F1F1F"/>
+        <w:spacing w:after="0" w:line="270" w:lineRule="atLeast"/>
+        <w:rPr>
+          <w:rFonts w:ascii="Menlo" w:eastAsia="Times New Roman" w:hAnsi="Menlo" w:cs="Menlo"/>
+          <w:color w:val="CCCCCC"/>
+          <w:sz w:val="18"/>
+          <w:szCs w:val="18"/>
+          <w:lang w:eastAsia="zh-CN"/>
+        </w:rPr>
+      </w:pPr>
+      <w:r>
+        <w:rPr>
+          <w:rFonts w:ascii="Menlo" w:eastAsia="Times New Roman" w:hAnsi="Menlo" w:cs="Menlo"/>
+          <w:color w:val="CCCCCC"/>
+          <w:sz w:val="18"/>
+          <w:szCs w:val="18"/>
+          <w:lang w:eastAsia="zh-CN"/>
+        </w:rPr>
+        <w:t xml:space="preserve">      </w:t>
+      </w:r>
+      <w:proofErr w:type="spellStart"/>
+      <w:r>
+        <w:rPr>
+          <w:rFonts w:ascii="Menlo" w:eastAsia="Times New Roman" w:hAnsi="Menlo" w:cs="Menlo"/>
+          <w:color w:val="DCDCAA"/>
+          <w:sz w:val="18"/>
+          <w:szCs w:val="18"/>
+          <w:lang w:eastAsia="zh-CN"/>
+        </w:rPr>
+        <w:t>pointToLayer</w:t>
+      </w:r>
+      <w:proofErr w:type="spellEnd"/>
+      <w:r>
+        <w:rPr>
+          <w:rFonts w:ascii="Menlo" w:eastAsia="Times New Roman" w:hAnsi="Menlo" w:cs="Menlo"/>
+          <w:color w:val="9CDCFE"/>
+          <w:sz w:val="18"/>
+          <w:szCs w:val="18"/>
+          <w:lang w:eastAsia="zh-CN"/>
+        </w:rPr>
+        <w:t>:</w:t>
+      </w:r>
+      <w:r>
+        <w:rPr>
+          <w:rFonts w:ascii="Menlo" w:eastAsia="Times New Roman" w:hAnsi="Menlo" w:cs="Menlo"/>
+          <w:color w:val="CCCCCC"/>
+          <w:sz w:val="18"/>
+          <w:szCs w:val="18"/>
+          <w:lang w:eastAsia="zh-CN"/>
+        </w:rPr>
+        <w:t xml:space="preserve"> </w:t>
+      </w:r>
+      <w:r>
+        <w:rPr>
+          <w:rFonts w:ascii="Menlo" w:eastAsia="Times New Roman" w:hAnsi="Menlo" w:cs="Menlo"/>
+          <w:color w:val="569CD6"/>
+          <w:sz w:val="18"/>
+          <w:szCs w:val="18"/>
+          <w:lang w:eastAsia="zh-CN"/>
+        </w:rPr>
+        <w:t>function</w:t>
+      </w:r>
+      <w:r>
+        <w:rPr>
+          <w:rFonts w:ascii="Menlo" w:eastAsia="Times New Roman" w:hAnsi="Menlo" w:cs="Menlo"/>
+          <w:color w:val="CCCCCC"/>
+          <w:sz w:val="18"/>
+          <w:szCs w:val="18"/>
+          <w:lang w:eastAsia="zh-CN"/>
+        </w:rPr>
+        <w:t xml:space="preserve"> (</w:t>
+      </w:r>
+      <w:r>
+        <w:rPr>
+          <w:rFonts w:ascii="Menlo" w:eastAsia="Times New Roman" w:hAnsi="Menlo" w:cs="Menlo"/>
+          <w:color w:val="9CDCFE"/>
+          <w:sz w:val="18"/>
+          <w:szCs w:val="18"/>
+          <w:lang w:eastAsia="zh-CN"/>
+        </w:rPr>
+        <w:t>feature</w:t>
+      </w:r>
+      <w:r>
+        <w:rPr>
+          <w:rFonts w:ascii="Menlo" w:eastAsia="Times New Roman" w:hAnsi="Menlo" w:cs="Menlo"/>
+          <w:color w:val="CCCCCC"/>
+          <w:sz w:val="18"/>
+          <w:szCs w:val="18"/>
+          <w:lang w:eastAsia="zh-CN"/>
+        </w:rPr>
+        <w:t xml:space="preserve">, </w:t>
+      </w:r>
+      <w:proofErr w:type="spellStart"/>
+      <w:r>
+        <w:rPr>
+          <w:rFonts w:ascii="Menlo" w:eastAsia="Times New Roman" w:hAnsi="Menlo" w:cs="Menlo"/>
+          <w:color w:val="9CDCFE"/>
+          <w:sz w:val="18"/>
+          <w:szCs w:val="18"/>
+          <w:lang w:eastAsia="zh-CN"/>
+        </w:rPr>
+        <w:t>latlong</w:t>
+      </w:r>
+      <w:proofErr w:type="spellEnd"/>
+      <w:r>
+        <w:rPr>
+          <w:rFonts w:ascii="Menlo" w:eastAsia="Times New Roman" w:hAnsi="Menlo" w:cs="Menlo"/>
+          <w:color w:val="CCCCCC"/>
+          <w:sz w:val="18"/>
+          <w:szCs w:val="18"/>
+          <w:lang w:eastAsia="zh-CN"/>
+        </w:rPr>
+        <w:t>) {</w:t>
+      </w:r>
+    </w:p>
+    <w:p>
+      <w:pPr>
+        <w:shd w:val="clear" w:color="auto" w:fill="1F1F1F"/>
+        <w:spacing w:after="0" w:line="270" w:lineRule="atLeast"/>
+        <w:rPr>
+          <w:rFonts w:ascii="Menlo" w:eastAsia="Times New Roman" w:hAnsi="Menlo" w:cs="Menlo"/>
+          <w:color w:val="CCCCCC"/>
+          <w:sz w:val="18"/>
+          <w:szCs w:val="18"/>
+          <w:lang w:eastAsia="zh-CN"/>
+        </w:rPr>
+      </w:pPr>
+      <w:r>
+        <w:rPr>
+          <w:rFonts w:ascii="Menlo" w:eastAsia="Times New Roman" w:hAnsi="Menlo" w:cs="Menlo"/>
+          <w:color w:val="CCCCCC"/>
+          <w:sz w:val="18"/>
+          <w:szCs w:val="18"/>
+          <w:lang w:eastAsia="zh-CN"/>
+        </w:rPr>
+        <w:t xml:space="preserve">        </w:t>
+      </w:r>
+      <w:r>
+        <w:rPr>
+          <w:rFonts w:ascii="Menlo" w:eastAsia="Times New Roman" w:hAnsi="Menlo" w:cs="Menlo"/>
+          <w:color w:val="C586C0"/>
+          <w:sz w:val="18"/>
+          <w:szCs w:val="18"/>
+          <w:lang w:eastAsia="zh-CN"/>
+        </w:rPr>
+        <w:t>return</w:t>
+      </w:r>
+      <w:r>
+        <w:rPr>
+          <w:rFonts w:ascii="Menlo" w:eastAsia="Times New Roman" w:hAnsi="Menlo" w:cs="Menlo"/>
+          <w:color w:val="CCCCCC"/>
+          <w:sz w:val="18"/>
+          <w:szCs w:val="18"/>
+          <w:lang w:eastAsia="zh-CN"/>
+        </w:rPr>
+        <w:t xml:space="preserve"> </w:t>
+      </w:r>
+      <w:proofErr w:type="spellStart"/>
+      <w:proofErr w:type="gramStart"/>
+      <w:r>
+        <w:rPr>
+          <w:rFonts w:ascii="Menlo" w:eastAsia="Times New Roman" w:hAnsi="Menlo" w:cs="Menlo"/>
+          <w:color w:val="4FC1FF"/>
+          <w:sz w:val="18"/>
+          <w:szCs w:val="18"/>
+          <w:lang w:eastAsia="zh-CN"/>
+        </w:rPr>
+        <w:t>L</w:t>
+      </w:r>
+      <w:r>
+        <w:rPr>
+          <w:rFonts w:ascii="Menlo" w:eastAsia="Times New Roman" w:hAnsi="Menlo" w:cs="Menlo"/>
+          <w:color w:val="CCCCCC"/>
+          <w:sz w:val="18"/>
+          <w:szCs w:val="18"/>
+          <w:lang w:eastAsia="zh-CN"/>
+        </w:rPr>
+        <w:t>.</w:t>
+      </w:r>
+      <w:r>
+        <w:rPr>
+          <w:rFonts w:ascii="Menlo" w:eastAsia="Times New Roman" w:hAnsi="Menlo" w:cs="Menlo"/>
+          <w:color w:val="DCDCAA"/>
+          <w:sz w:val="18"/>
+          <w:szCs w:val="18"/>
+          <w:lang w:eastAsia="zh-CN"/>
+        </w:rPr>
+        <w:t>circleMarker</w:t>
+      </w:r>
+      <w:proofErr w:type="spellEnd"/>
+      <w:proofErr w:type="gramEnd"/>
+      <w:r>
+        <w:rPr>
+          <w:rFonts w:ascii="Menlo" w:eastAsia="Times New Roman" w:hAnsi="Menlo" w:cs="Menlo"/>
+          <w:color w:val="CCCCCC"/>
+          <w:sz w:val="18"/>
+          <w:szCs w:val="18"/>
+          <w:lang w:eastAsia="zh-CN"/>
+        </w:rPr>
+        <w:t>(</w:t>
+      </w:r>
+      <w:proofErr w:type="spellStart"/>
+      <w:r>
+        <w:rPr>
+          <w:rFonts w:ascii="Menlo" w:eastAsia="Times New Roman" w:hAnsi="Menlo" w:cs="Menlo"/>
+          <w:color w:val="9CDCFE"/>
+          <w:sz w:val="18"/>
+          <w:szCs w:val="18"/>
+          <w:lang w:eastAsia="zh-CN"/>
+        </w:rPr>
+        <w:t>latlong</w:t>
+      </w:r>
+      <w:proofErr w:type="spellEnd"/>
+      <w:r>
+        <w:rPr>
+          <w:rFonts w:ascii="Menlo" w:eastAsia="Times New Roman" w:hAnsi="Menlo" w:cs="Menlo"/>
+          <w:color w:val="CCCCCC"/>
+          <w:sz w:val="18"/>
+          <w:szCs w:val="18"/>
+          <w:lang w:eastAsia="zh-CN"/>
+        </w:rPr>
+        <w:t>, {</w:t>
+      </w:r>
+    </w:p>
+    <w:p>
+      <w:pPr>
+        <w:shd w:val="clear" w:color="auto" w:fill="1F1F1F"/>
+        <w:spacing w:after="0" w:line="270" w:lineRule="atLeast"/>
+        <w:rPr>
+          <w:rFonts w:ascii="Menlo" w:eastAsia="Times New Roman" w:hAnsi="Menlo" w:cs="Menlo"/>
+          <w:color w:val="CCCCCC"/>
+          <w:sz w:val="18"/>
+          <w:szCs w:val="18"/>
+          <w:lang w:eastAsia="zh-CN"/>
+        </w:rPr>
+      </w:pPr>
+      <w:r>
+        <w:rPr>
+          <w:rFonts w:ascii="Menlo" w:eastAsia="Times New Roman" w:hAnsi="Menlo" w:cs="Menlo"/>
+          <w:color w:val="CCCCCC"/>
+          <w:sz w:val="18"/>
+          <w:szCs w:val="18"/>
+          <w:lang w:eastAsia="zh-CN"/>
+        </w:rPr>
+        <w:t xml:space="preserve">        </w:t>
+      </w:r>
+      <w:r>
+        <w:rPr>
+          <w:rFonts w:ascii="Menlo" w:eastAsia="Times New Roman" w:hAnsi="Menlo" w:cs="Menlo"/>
+          <w:color w:val="9CDCFE"/>
+          <w:sz w:val="18"/>
+          <w:szCs w:val="18"/>
+          <w:lang w:eastAsia="zh-CN"/>
+        </w:rPr>
+        <w:t>radius:</w:t>
+      </w:r>
+      <w:r>
+        <w:rPr>
+          <w:rFonts w:ascii="Menlo" w:eastAsia="Times New Roman" w:hAnsi="Menlo" w:cs="Menlo"/>
+          <w:color w:val="CCCCCC"/>
+          <w:sz w:val="18"/>
+          <w:szCs w:val="18"/>
+          <w:lang w:eastAsia="zh-CN"/>
+        </w:rPr>
+        <w:t xml:space="preserve"> </w:t>
+      </w:r>
+      <w:proofErr w:type="spellStart"/>
+      <w:r>
+        <w:rPr>
+          <w:rFonts w:ascii="Menlo" w:eastAsia="Times New Roman" w:hAnsi="Menlo" w:cs="Menlo"/>
+          <w:color w:val="DCDCAA"/>
+          <w:sz w:val="18"/>
+          <w:szCs w:val="18"/>
+          <w:lang w:eastAsia="zh-CN"/>
+        </w:rPr>
+        <w:t>markerSize</w:t>
+      </w:r>
+      <w:proofErr w:type="spellEnd"/>
+      <w:r>
+        <w:rPr>
+          <w:rFonts w:ascii="Menlo" w:eastAsia="Times New Roman" w:hAnsi="Menlo" w:cs="Menlo"/>
+          <w:color w:val="CCCCCC"/>
+          <w:sz w:val="18"/>
+          <w:szCs w:val="18"/>
+          <w:lang w:eastAsia="zh-CN"/>
+        </w:rPr>
+        <w:t>(</w:t>
+      </w:r>
+      <w:proofErr w:type="spellStart"/>
+      <w:proofErr w:type="gramStart"/>
+      <w:r>
+        <w:rPr>
+          <w:rFonts w:ascii="Menlo" w:eastAsia="Times New Roman" w:hAnsi="Menlo" w:cs="Menlo"/>
+          <w:color w:val="9CDCFE"/>
+          <w:sz w:val="18"/>
+          <w:szCs w:val="18"/>
+          <w:lang w:eastAsia="zh-CN"/>
+        </w:rPr>
+        <w:t>feature</w:t>
+      </w:r>
+      <w:r>
+        <w:rPr>
+          <w:rFonts w:ascii="Menlo" w:eastAsia="Times New Roman" w:hAnsi="Menlo" w:cs="Menlo"/>
+          <w:color w:val="CCCCCC"/>
+          <w:sz w:val="18"/>
+          <w:szCs w:val="18"/>
+          <w:lang w:eastAsia="zh-CN"/>
+        </w:rPr>
+        <w:t>.</w:t>
+      </w:r>
+      <w:r>
+        <w:rPr>
+          <w:rFonts w:ascii="Menlo" w:eastAsia="Times New Roman" w:hAnsi="Menlo" w:cs="Menlo"/>
+          <w:color w:val="9CDCFE"/>
+          <w:sz w:val="18"/>
+          <w:szCs w:val="18"/>
+          <w:lang w:eastAsia="zh-CN"/>
+        </w:rPr>
+        <w:t>properties</w:t>
+      </w:r>
+      <w:proofErr w:type="gramEnd"/>
+      <w:r>
+        <w:rPr>
+          <w:rFonts w:ascii="Menlo" w:eastAsia="Times New Roman" w:hAnsi="Menlo" w:cs="Menlo"/>
+          <w:color w:val="CCCCCC"/>
+          <w:sz w:val="18"/>
+          <w:szCs w:val="18"/>
+          <w:lang w:eastAsia="zh-CN"/>
+        </w:rPr>
+        <w:t>.</w:t>
+      </w:r>
+      <w:r>
+        <w:rPr>
+          <w:rFonts w:ascii="Menlo" w:eastAsia="Times New Roman" w:hAnsi="Menlo" w:cs="Menlo"/>
+          <w:color w:val="9CDCFE"/>
+          <w:sz w:val="18"/>
+          <w:szCs w:val="18"/>
+          <w:lang w:eastAsia="zh-CN"/>
+        </w:rPr>
+        <w:t>cases</w:t>
+      </w:r>
+      <w:proofErr w:type="spellEnd"/>
+      <w:r>
+        <w:rPr>
+          <w:rFonts w:ascii="Menlo" w:eastAsia="Times New Roman" w:hAnsi="Menlo" w:cs="Menlo"/>
+          <w:color w:val="CCCCCC"/>
+          <w:sz w:val="18"/>
+          <w:szCs w:val="18"/>
+          <w:lang w:eastAsia="zh-CN"/>
+        </w:rPr>
+        <w:t>),</w:t>
+      </w:r>
+    </w:p>
+    <w:p>
+      <w:pPr>
+        <w:shd w:val="clear" w:color="auto" w:fill="1F1F1F"/>
+        <w:spacing w:after="0" w:line="270" w:lineRule="atLeast"/>
+        <w:rPr>
+          <w:rFonts w:ascii="Menlo" w:eastAsia="Times New Roman" w:hAnsi="Menlo" w:cs="Menlo"/>
+          <w:color w:val="CCCCCC"/>
+          <w:sz w:val="18"/>
+          <w:szCs w:val="18"/>
+          <w:lang w:eastAsia="zh-CN"/>
+        </w:rPr>
+      </w:pPr>
+      <w:r>
+        <w:rPr>
+          <w:rFonts w:ascii="Menlo" w:eastAsia="Times New Roman" w:hAnsi="Menlo" w:cs="Menlo"/>
+          <w:color w:val="CCCCCC"/>
+          <w:sz w:val="18"/>
+          <w:szCs w:val="18"/>
+          <w:lang w:eastAsia="zh-CN"/>
+        </w:rPr>
+        <w:t xml:space="preserve">        </w:t>
+      </w:r>
+      <w:proofErr w:type="spellStart"/>
+      <w:r>
+        <w:rPr>
+          <w:rFonts w:ascii="Menlo" w:eastAsia="Times New Roman" w:hAnsi="Menlo" w:cs="Menlo"/>
+          <w:color w:val="9CDCFE"/>
+          <w:sz w:val="18"/>
+          <w:szCs w:val="18"/>
+          <w:lang w:eastAsia="zh-CN"/>
+        </w:rPr>
+        <w:t>fillColor</w:t>
+      </w:r>
+      <w:proofErr w:type="spellEnd"/>
+      <w:r>
+        <w:rPr>
+          <w:rFonts w:ascii="Menlo" w:eastAsia="Times New Roman" w:hAnsi="Menlo" w:cs="Menlo"/>
+          <w:color w:val="9CDCFE"/>
+          <w:sz w:val="18"/>
+          <w:szCs w:val="18"/>
+          <w:lang w:eastAsia="zh-CN"/>
+        </w:rPr>
+        <w:t>:</w:t>
+      </w:r>
+      <w:r>
+        <w:rPr>
+          <w:rFonts w:ascii="Menlo" w:eastAsia="Times New Roman" w:hAnsi="Menlo" w:cs="Menlo"/>
+          <w:color w:val="CCCCCC"/>
+          <w:sz w:val="18"/>
+          <w:szCs w:val="18"/>
+          <w:lang w:eastAsia="zh-CN"/>
+        </w:rPr>
+        <w:t xml:space="preserve"> </w:t>
+      </w:r>
+      <w:r>
+        <w:rPr>
+          <w:rFonts w:ascii="Menlo" w:eastAsia="Times New Roman" w:hAnsi="Menlo" w:cs="Menlo"/>
+          <w:color w:val="CE9178"/>
+          <w:sz w:val="18"/>
+          <w:szCs w:val="18"/>
+          <w:lang w:eastAsia="zh-CN"/>
+        </w:rPr>
+        <w:t>"blue"</w:t>
+      </w:r>
+      <w:r>
+        <w:rPr>
+          <w:rFonts w:ascii="Menlo" w:eastAsia="Times New Roman" w:hAnsi="Menlo" w:cs="Menlo"/>
+          <w:color w:val="CCCCCC"/>
+          <w:sz w:val="18"/>
+          <w:szCs w:val="18"/>
+          <w:lang w:eastAsia="zh-CN"/>
+        </w:rPr>
+        <w:t>,</w:t>
+      </w:r>
+    </w:p>
+    <w:p>
+      <w:pPr>
+        <w:shd w:val="clear" w:color="auto" w:fill="1F1F1F"/>
+        <w:spacing w:after="0" w:line="270" w:lineRule="atLeast"/>
+        <w:rPr>
+          <w:rFonts w:ascii="Menlo" w:eastAsia="Times New Roman" w:hAnsi="Menlo" w:cs="Menlo"/>
+          <w:color w:val="CCCCCC"/>
+          <w:sz w:val="18"/>
+          <w:szCs w:val="18"/>
+          <w:lang w:eastAsia="zh-CN"/>
+        </w:rPr>
+      </w:pPr>
+      <w:r>
+        <w:rPr>
+          <w:rFonts w:ascii="Menlo" w:eastAsia="Times New Roman" w:hAnsi="Menlo" w:cs="Menlo"/>
+          <w:color w:val="CCCCCC"/>
+          <w:sz w:val="18"/>
+          <w:szCs w:val="18"/>
+          <w:lang w:eastAsia="zh-CN"/>
+        </w:rPr>
+        <w:t xml:space="preserve">        </w:t>
+      </w:r>
+      <w:r>
+        <w:rPr>
+          <w:rFonts w:ascii="Menlo" w:eastAsia="Times New Roman" w:hAnsi="Menlo" w:cs="Menlo"/>
+          <w:color w:val="9CDCFE"/>
+          <w:sz w:val="18"/>
+          <w:szCs w:val="18"/>
+          <w:lang w:eastAsia="zh-CN"/>
+        </w:rPr>
+        <w:t>color:</w:t>
+      </w:r>
+      <w:r>
+        <w:rPr>
+          <w:rFonts w:ascii="Menlo" w:eastAsia="Times New Roman" w:hAnsi="Menlo" w:cs="Menlo"/>
+          <w:color w:val="CCCCCC"/>
+          <w:sz w:val="18"/>
+          <w:szCs w:val="18"/>
+          <w:lang w:eastAsia="zh-CN"/>
+        </w:rPr>
+        <w:t xml:space="preserve"> </w:t>
+      </w:r>
+      <w:r>
+        <w:rPr>
+          <w:rFonts w:ascii="Menlo" w:eastAsia="Times New Roman" w:hAnsi="Menlo" w:cs="Menlo"/>
+          <w:color w:val="CE9178"/>
+          <w:sz w:val="18"/>
+          <w:szCs w:val="18"/>
+          <w:lang w:eastAsia="zh-CN"/>
+        </w:rPr>
+        <w:t>"white"</w:t>
+      </w:r>
+      <w:r>
+        <w:rPr>
+          <w:rFonts w:ascii="Menlo" w:eastAsia="Times New Roman" w:hAnsi="Menlo" w:cs="Menlo"/>
+          <w:color w:val="CCCCCC"/>
+          <w:sz w:val="18"/>
+          <w:szCs w:val="18"/>
+          <w:lang w:eastAsia="zh-CN"/>
+        </w:rPr>
+        <w:t>,</w:t>
+      </w:r>
+    </w:p>
+    <w:p>
+      <w:pPr>
+        <w:shd w:val="clear" w:color="auto" w:fill="1F1F1F"/>
+        <w:spacing w:after="0" w:line="270" w:lineRule="atLeast"/>
+        <w:rPr>
+          <w:rFonts w:ascii="Menlo" w:eastAsia="Times New Roman" w:hAnsi="Menlo" w:cs="Menlo"/>
+          <w:color w:val="CCCCCC"/>
+          <w:sz w:val="18"/>
+          <w:szCs w:val="18"/>
+          <w:lang w:eastAsia="zh-CN"/>
+        </w:rPr>
+      </w:pPr>
+      <w:r>
+        <w:rPr>
+          <w:rFonts w:ascii="Menlo" w:eastAsia="Times New Roman" w:hAnsi="Menlo" w:cs="Menlo"/>
+          <w:color w:val="CCCCCC"/>
+          <w:sz w:val="18"/>
+          <w:szCs w:val="18"/>
+          <w:lang w:eastAsia="zh-CN"/>
+        </w:rPr>
+        <w:t xml:space="preserve">        </w:t>
+      </w:r>
+      <w:r>
+        <w:rPr>
+          <w:rFonts w:ascii="Menlo" w:eastAsia="Times New Roman" w:hAnsi="Menlo" w:cs="Menlo"/>
+          <w:color w:val="9CDCFE"/>
+          <w:sz w:val="18"/>
+          <w:szCs w:val="18"/>
+          <w:lang w:eastAsia="zh-CN"/>
+        </w:rPr>
+        <w:t>weight:</w:t>
+      </w:r>
+      <w:r>
+        <w:rPr>
+          <w:rFonts w:ascii="Menlo" w:eastAsia="Times New Roman" w:hAnsi="Menlo" w:cs="Menlo"/>
+          <w:color w:val="CCCCCC"/>
+          <w:sz w:val="18"/>
+          <w:szCs w:val="18"/>
+          <w:lang w:eastAsia="zh-CN"/>
+        </w:rPr>
+        <w:t xml:space="preserve"> </w:t>
+      </w:r>
+      <w:r>
+        <w:rPr>
+          <w:rFonts w:ascii="Menlo" w:eastAsia="Times New Roman" w:hAnsi="Menlo" w:cs="Menlo"/>
+          <w:color w:val="B5CEA8"/>
+          <w:sz w:val="18"/>
+          <w:szCs w:val="18"/>
+          <w:lang w:eastAsia="zh-CN"/>
+        </w:rPr>
+        <w:t>1</w:t>
+      </w:r>
+      <w:r>
+        <w:rPr>
+          <w:rFonts w:ascii="Menlo" w:eastAsia="Times New Roman" w:hAnsi="Menlo" w:cs="Menlo"/>
+          <w:color w:val="CCCCCC"/>
+          <w:sz w:val="18"/>
+          <w:szCs w:val="18"/>
+          <w:lang w:eastAsia="zh-CN"/>
+        </w:rPr>
+        <w:t>,</w:t>
+      </w:r>
+    </w:p>
+    <w:p>
+      <w:pPr>
+        <w:shd w:val="clear" w:color="auto" w:fill="1F1F1F"/>
+        <w:spacing w:after="0" w:line="270" w:lineRule="atLeast"/>
+        <w:rPr>
+          <w:rFonts w:ascii="Menlo" w:eastAsia="Times New Roman" w:hAnsi="Menlo" w:cs="Menlo"/>
+          <w:color w:val="CCCCCC"/>
+          <w:sz w:val="18"/>
+          <w:szCs w:val="18"/>
+          <w:lang w:eastAsia="zh-CN"/>
+        </w:rPr>
+      </w:pPr>
+      <w:r>
+        <w:rPr>
+          <w:rFonts w:ascii="Menlo" w:eastAsia="Times New Roman" w:hAnsi="Menlo" w:cs="Menlo"/>
+          <w:color w:val="CCCCCC"/>
+          <w:sz w:val="18"/>
+          <w:szCs w:val="18"/>
+          <w:lang w:eastAsia="zh-CN"/>
+        </w:rPr>
+        <w:t xml:space="preserve">        </w:t>
+      </w:r>
+      <w:r>
+        <w:rPr>
+          <w:rFonts w:ascii="Menlo" w:eastAsia="Times New Roman" w:hAnsi="Menlo" w:cs="Menlo"/>
+          <w:color w:val="9CDCFE"/>
+          <w:sz w:val="18"/>
+          <w:szCs w:val="18"/>
+          <w:lang w:eastAsia="zh-CN"/>
+        </w:rPr>
+        <w:t>opacity:</w:t>
+      </w:r>
+      <w:r>
+        <w:rPr>
+          <w:rFonts w:ascii="Menlo" w:eastAsia="Times New Roman" w:hAnsi="Menlo" w:cs="Menlo"/>
+          <w:color w:val="CCCCCC"/>
+          <w:sz w:val="18"/>
+          <w:szCs w:val="18"/>
+          <w:lang w:eastAsia="zh-CN"/>
+        </w:rPr>
+        <w:t xml:space="preserve"> </w:t>
+      </w:r>
+      <w:r>
+        <w:rPr>
+          <w:rFonts w:ascii="Menlo" w:eastAsia="Times New Roman" w:hAnsi="Menlo" w:cs="Menlo"/>
+          <w:color w:val="B5CEA8"/>
+          <w:sz w:val="18"/>
+          <w:szCs w:val="18"/>
+          <w:lang w:eastAsia="zh-CN"/>
+        </w:rPr>
+        <w:t>1</w:t>
+      </w:r>
+      <w:r>
+        <w:rPr>
+          <w:rFonts w:ascii="Menlo" w:eastAsia="Times New Roman" w:hAnsi="Menlo" w:cs="Menlo"/>
+          <w:color w:val="CCCCCC"/>
+          <w:sz w:val="18"/>
+          <w:szCs w:val="18"/>
+          <w:lang w:eastAsia="zh-CN"/>
+        </w:rPr>
+        <w:t>,</w:t>
+      </w:r>
+    </w:p>
+    <w:p>
+      <w:pPr>
+        <w:shd w:val="clear" w:color="auto" w:fill="1F1F1F"/>
+        <w:spacing w:after="0" w:line="270" w:lineRule="atLeast"/>
+        <w:rPr>
+          <w:rFonts w:ascii="Menlo" w:eastAsia="Times New Roman" w:hAnsi="Menlo" w:cs="Menlo"/>
+          <w:color w:val="CCCCCC"/>
+          <w:sz w:val="18"/>
+          <w:szCs w:val="18"/>
+          <w:lang w:eastAsia="zh-CN"/>
+        </w:rPr>
+      </w:pPr>
+      <w:r>
+        <w:rPr>
+          <w:rFonts w:ascii="Menlo" w:eastAsia="Times New Roman" w:hAnsi="Menlo" w:cs="Menlo"/>
+          <w:color w:val="CCCCCC"/>
+          <w:sz w:val="18"/>
+          <w:szCs w:val="18"/>
+          <w:lang w:eastAsia="zh-CN"/>
+        </w:rPr>
+        <w:t xml:space="preserve">        </w:t>
+      </w:r>
+      <w:proofErr w:type="spellStart"/>
+      <w:r>
+        <w:rPr>
+          <w:rFonts w:ascii="Menlo" w:eastAsia="Times New Roman" w:hAnsi="Menlo" w:cs="Menlo"/>
+          <w:color w:val="9CDCFE"/>
+          <w:sz w:val="18"/>
+          <w:szCs w:val="18"/>
+          <w:lang w:eastAsia="zh-CN"/>
+        </w:rPr>
+        <w:t>fillOpacity</w:t>
+      </w:r>
+      <w:proofErr w:type="spellEnd"/>
+      <w:r>
+        <w:rPr>
+          <w:rFonts w:ascii="Menlo" w:eastAsia="Times New Roman" w:hAnsi="Menlo" w:cs="Menlo"/>
+          <w:color w:val="9CDCFE"/>
+          <w:sz w:val="18"/>
+          <w:szCs w:val="18"/>
+          <w:lang w:eastAsia="zh-CN"/>
+        </w:rPr>
+        <w:t>:</w:t>
+      </w:r>
+      <w:r>
+        <w:rPr>
+          <w:rFonts w:ascii="Menlo" w:eastAsia="Times New Roman" w:hAnsi="Menlo" w:cs="Menlo"/>
+          <w:color w:val="CCCCCC"/>
+          <w:sz w:val="18"/>
+          <w:szCs w:val="18"/>
+          <w:lang w:eastAsia="zh-CN"/>
+        </w:rPr>
+        <w:t xml:space="preserve"> </w:t>
+      </w:r>
+      <w:r>
+        <w:rPr>
+          <w:rFonts w:ascii="Menlo" w:eastAsia="Times New Roman" w:hAnsi="Menlo" w:cs="Menlo"/>
+          <w:color w:val="B5CEA8"/>
+          <w:sz w:val="18"/>
+          <w:szCs w:val="18"/>
+          <w:lang w:eastAsia="zh-CN"/>
+        </w:rPr>
+        <w:t>0.9</w:t>
+      </w:r>
+    </w:p>
+    <w:p>
+      <w:pPr>
+        <w:shd w:val="clear" w:color="auto" w:fill="1F1F1F"/>
+        <w:spacing w:after="0" w:line="270" w:lineRule="atLeast"/>
+        <w:rPr>
+          <w:rFonts w:ascii="Menlo" w:eastAsia="Times New Roman" w:hAnsi="Menlo" w:cs="Menlo"/>
+          <w:color w:val="CCCCCC"/>
+          <w:sz w:val="18"/>
+          <w:szCs w:val="18"/>
+          <w:lang w:eastAsia="zh-CN"/>
+        </w:rPr>
+      </w:pPr>
+      <w:r>
+        <w:rPr>
+          <w:rFonts w:ascii="Menlo" w:eastAsia="Times New Roman" w:hAnsi="Menlo" w:cs="Menlo"/>
+          <w:color w:val="CCCCCC"/>
+          <w:sz w:val="18"/>
+          <w:szCs w:val="18"/>
+          <w:lang w:eastAsia="zh-CN"/>
+        </w:rPr>
+        <w:t xml:space="preserve">        });</w:t>
+      </w:r>
+    </w:p>
+    <w:p>
+      <w:pPr>
+        <w:shd w:val="clear" w:color="auto" w:fill="1F1F1F"/>
+        <w:spacing w:after="0" w:line="270" w:lineRule="atLeast"/>
+        <w:rPr>
+          <w:rFonts w:ascii="Menlo" w:eastAsia="Times New Roman" w:hAnsi="Menlo" w:cs="Menlo"/>
+          <w:color w:val="CCCCCC"/>
+          <w:sz w:val="18"/>
+          <w:szCs w:val="18"/>
+          <w:lang w:eastAsia="zh-CN"/>
+        </w:rPr>
+      </w:pPr>
+      <w:r>
+        <w:rPr>
+          <w:rFonts w:ascii="Menlo" w:eastAsia="Times New Roman" w:hAnsi="Menlo" w:cs="Menlo"/>
+          <w:color w:val="CCCCCC"/>
+          <w:sz w:val="18"/>
+          <w:szCs w:val="18"/>
+          <w:lang w:eastAsia="zh-CN"/>
+        </w:rPr>
+        <w:t xml:space="preserve">      } </w:t>
+      </w:r>
+    </w:p>
+    <w:p>
+      <w:pPr>
+        <w:shd w:val="clear" w:color="auto" w:fill="1F1F1F"/>
+        <w:spacing w:after="0" w:line="270" w:lineRule="atLeast"/>
+        <w:rPr>
+          <w:rFonts w:ascii="Menlo" w:eastAsia="Times New Roman" w:hAnsi="Menlo" w:cs="Menlo"/>
+          <w:color w:val="CCCCCC"/>
+          <w:sz w:val="18"/>
+          <w:szCs w:val="18"/>
+          <w:lang w:eastAsia="zh-CN"/>
+        </w:rPr>
+      </w:pPr>
+      <w:r>
+        <w:rPr>
+          <w:rFonts w:ascii="Menlo" w:eastAsia="Times New Roman" w:hAnsi="Menlo" w:cs="Menlo"/>
+          <w:color w:val="CCCCCC"/>
+          <w:sz w:val="18"/>
+          <w:szCs w:val="18"/>
+          <w:lang w:eastAsia="zh-CN"/>
+        </w:rPr>
+        <w:t xml:space="preserve">    });</w:t>
+      </w:r>
+    </w:p>
+    <w:p>
+      <w:pPr>
+        <w:shd w:val="clear" w:color="auto" w:fill="1F1F1F"/>
+        <w:spacing w:after="0" w:line="270" w:lineRule="atLeast"/>
+        <w:rPr>
+          <w:rFonts w:ascii="Menlo" w:eastAsia="Times New Roman" w:hAnsi="Menlo" w:cs="Menlo"/>
+          <w:color w:val="CCCCCC"/>
+          <w:sz w:val="18"/>
+          <w:szCs w:val="18"/>
+          <w:lang w:eastAsia="zh-CN"/>
+        </w:rPr>
+      </w:pPr>
+    </w:p>
+    <w:p>
+      <w:pPr>
+        <w:shd w:val="clear" w:color="auto" w:fill="1F1F1F"/>
+        <w:spacing w:after="0" w:line="270" w:lineRule="atLeast"/>
+        <w:rPr>
+          <w:rFonts w:ascii="Menlo" w:eastAsia="Times New Roman" w:hAnsi="Menlo" w:cs="Menlo"/>
+          <w:color w:val="CCCCCC"/>
+          <w:sz w:val="18"/>
+          <w:szCs w:val="18"/>
+          <w:lang w:eastAsia="zh-CN"/>
+        </w:rPr>
+      </w:pPr>
+      <w:r>
+        <w:rPr>
+          <w:rFonts w:ascii="Menlo" w:eastAsia="Times New Roman" w:hAnsi="Menlo" w:cs="Menlo"/>
+          <w:color w:val="CCCCCC"/>
+          <w:sz w:val="18"/>
+          <w:szCs w:val="18"/>
+          <w:lang w:eastAsia="zh-CN"/>
+        </w:rPr>
+        <w:t xml:space="preserve">       </w:t>
+      </w:r>
+      <w:r>
+        <w:rPr>
+          <w:rFonts w:ascii="Menlo" w:eastAsia="Times New Roman" w:hAnsi="Menlo" w:cs="Menlo"/>
+          <w:color w:val="6A9955"/>
+          <w:sz w:val="18"/>
+          <w:szCs w:val="18"/>
+          <w:lang w:eastAsia="zh-CN"/>
+        </w:rPr>
+        <w:t xml:space="preserve">// Send our covid data to the </w:t>
+      </w:r>
+      <w:proofErr w:type="spellStart"/>
+      <w:r>
+        <w:rPr>
+          <w:rFonts w:ascii="Menlo" w:eastAsia="Times New Roman" w:hAnsi="Menlo" w:cs="Menlo"/>
+          <w:color w:val="6A9955"/>
+          <w:sz w:val="18"/>
+          <w:szCs w:val="18"/>
+          <w:lang w:eastAsia="zh-CN"/>
+        </w:rPr>
+        <w:t>createMap</w:t>
+      </w:r>
+      <w:proofErr w:type="spellEnd"/>
+      <w:r>
+        <w:rPr>
+          <w:rFonts w:ascii="Menlo" w:eastAsia="Times New Roman" w:hAnsi="Menlo" w:cs="Menlo"/>
+          <w:color w:val="6A9955"/>
+          <w:sz w:val="18"/>
+          <w:szCs w:val="18"/>
+          <w:lang w:eastAsia="zh-CN"/>
+        </w:rPr>
+        <w:t xml:space="preserve"> function</w:t>
+      </w:r>
+    </w:p>
+    <w:p>
+      <w:pPr>
+        <w:shd w:val="clear" w:color="auto" w:fill="1F1F1F"/>
+        <w:spacing w:after="0" w:line="270" w:lineRule="atLeast"/>
+        <w:rPr>
+          <w:rFonts w:ascii="Menlo" w:eastAsia="Times New Roman" w:hAnsi="Menlo" w:cs="Menlo"/>
+          <w:color w:val="CCCCCC"/>
+          <w:sz w:val="18"/>
+          <w:szCs w:val="18"/>
+          <w:lang w:eastAsia="zh-CN"/>
+        </w:rPr>
+      </w:pPr>
+      <w:r>
+        <w:rPr>
+          <w:rFonts w:ascii="Menlo" w:eastAsia="Times New Roman" w:hAnsi="Menlo" w:cs="Menlo"/>
+          <w:color w:val="CCCCCC"/>
+          <w:sz w:val="18"/>
+          <w:szCs w:val="18"/>
+          <w:lang w:eastAsia="zh-CN"/>
+        </w:rPr>
+        <w:t xml:space="preserve">       </w:t>
+      </w:r>
+      <w:proofErr w:type="spellStart"/>
+      <w:r>
+        <w:rPr>
+          <w:rFonts w:ascii="Menlo" w:eastAsia="Times New Roman" w:hAnsi="Menlo" w:cs="Menlo"/>
+          <w:color w:val="DCDCAA"/>
+          <w:sz w:val="18"/>
+          <w:szCs w:val="18"/>
+          <w:lang w:eastAsia="zh-CN"/>
+        </w:rPr>
+        <w:t>createMap</w:t>
+      </w:r>
+      <w:proofErr w:type="spellEnd"/>
+      <w:r>
+        <w:rPr>
+          <w:rFonts w:ascii="Menlo" w:eastAsia="Times New Roman" w:hAnsi="Menlo" w:cs="Menlo"/>
+          <w:color w:val="CCCCCC"/>
+          <w:sz w:val="18"/>
+          <w:szCs w:val="18"/>
+          <w:lang w:eastAsia="zh-CN"/>
+        </w:rPr>
+        <w:t>(</w:t>
+      </w:r>
+      <w:proofErr w:type="spellStart"/>
+      <w:r>
+        <w:rPr>
+          <w:rFonts w:ascii="Menlo" w:eastAsia="Times New Roman" w:hAnsi="Menlo" w:cs="Menlo"/>
+          <w:color w:val="9CDCFE"/>
+          <w:sz w:val="18"/>
+          <w:szCs w:val="18"/>
+          <w:lang w:eastAsia="zh-CN"/>
+        </w:rPr>
+        <w:t>covid_info</w:t>
+      </w:r>
+      <w:proofErr w:type="spellEnd"/>
+      <w:proofErr w:type="gramStart"/>
+      <w:r>
+        <w:rPr>
+          <w:rFonts w:ascii="Menlo" w:eastAsia="Times New Roman" w:hAnsi="Menlo" w:cs="Menlo"/>
+          <w:color w:val="CCCCCC"/>
+          <w:sz w:val="18"/>
+          <w:szCs w:val="18"/>
+          <w:lang w:eastAsia="zh-CN"/>
+        </w:rPr>
+        <w:t>);</w:t>
+      </w:r>
+      <w:proofErr w:type="gramEnd"/>
+    </w:p>
+    <w:p>
+      <w:pPr>
+        <w:shd w:val="clear" w:color="auto" w:fill="1F1F1F"/>
+        <w:spacing w:after="0" w:line="270" w:lineRule="atLeast"/>
+        <w:rPr>
+          <w:rFonts w:ascii="Menlo" w:eastAsia="Times New Roman" w:hAnsi="Menlo" w:cs="Menlo"/>
+          <w:color w:val="CCCCCC"/>
+          <w:sz w:val="18"/>
+          <w:szCs w:val="18"/>
+          <w:lang w:eastAsia="zh-CN"/>
+        </w:rPr>
+      </w:pPr>
+      <w:r>
+        <w:rPr>
+          <w:rFonts w:ascii="Menlo" w:eastAsia="Times New Roman" w:hAnsi="Menlo" w:cs="Menlo"/>
+          <w:color w:val="CCCCCC"/>
+          <w:sz w:val="18"/>
+          <w:szCs w:val="18"/>
+          <w:lang w:eastAsia="zh-CN"/>
+        </w:rPr>
+        <w:t xml:space="preserve">    }</w:t>
+      </w:r>
+    </w:p>
+    <w:p>
+      <w:pPr>
+        <w:shd w:val="clear" w:color="auto" w:fill="1F1F1F"/>
+        <w:spacing w:after="0" w:line="270" w:lineRule="atLeast"/>
+        <w:rPr>
+          <w:rFonts w:ascii="Menlo" w:eastAsia="Times New Roman" w:hAnsi="Menlo" w:cs="Menlo"/>
+          <w:color w:val="CCCCCC"/>
+          <w:sz w:val="18"/>
+          <w:szCs w:val="18"/>
+          <w:lang w:eastAsia="zh-CN"/>
+        </w:rPr>
+      </w:pPr>
+      <w:r>
+        <w:rPr>
+          <w:rFonts w:ascii="Menlo" w:eastAsia="Times New Roman" w:hAnsi="Menlo" w:cs="Menlo"/>
+          <w:color w:val="CCCCCC"/>
+          <w:sz w:val="18"/>
+          <w:szCs w:val="18"/>
+          <w:lang w:eastAsia="zh-CN"/>
+        </w:rPr>
+        <w:t xml:space="preserve">    </w:t>
+      </w:r>
+    </w:p>
+    <w:p>
+      <w:pPr>
+        <w:shd w:val="clear" w:color="auto" w:fill="1F1F1F"/>
+        <w:spacing w:after="0" w:line="270" w:lineRule="atLeast"/>
+        <w:rPr>
+          <w:rFonts w:ascii="Menlo" w:eastAsia="Times New Roman" w:hAnsi="Menlo" w:cs="Menlo"/>
+          <w:color w:val="CCCCCC"/>
+          <w:sz w:val="18"/>
+          <w:szCs w:val="18"/>
+          <w:lang w:eastAsia="zh-CN"/>
+        </w:rPr>
+      </w:pPr>
+      <w:r>
+        <w:rPr>
+          <w:rFonts w:ascii="Menlo" w:eastAsia="Times New Roman" w:hAnsi="Menlo" w:cs="Menlo"/>
+          <w:color w:val="CCCCCC"/>
+          <w:sz w:val="18"/>
+          <w:szCs w:val="18"/>
+          <w:lang w:eastAsia="zh-CN"/>
+        </w:rPr>
+        <w:lastRenderedPageBreak/>
+        <w:t xml:space="preserve">    </w:t>
+      </w:r>
+      <w:r>
+        <w:rPr>
+          <w:rFonts w:ascii="Menlo" w:eastAsia="Times New Roman" w:hAnsi="Menlo" w:cs="Menlo"/>
+          <w:color w:val="569CD6"/>
+          <w:sz w:val="18"/>
+          <w:szCs w:val="18"/>
+          <w:lang w:eastAsia="zh-CN"/>
+        </w:rPr>
+        <w:t>function</w:t>
+      </w:r>
+      <w:r>
+        <w:rPr>
+          <w:rFonts w:ascii="Menlo" w:eastAsia="Times New Roman" w:hAnsi="Menlo" w:cs="Menlo"/>
+          <w:color w:val="CCCCCC"/>
+          <w:sz w:val="18"/>
+          <w:szCs w:val="18"/>
+          <w:lang w:eastAsia="zh-CN"/>
+        </w:rPr>
+        <w:t xml:space="preserve"> </w:t>
+      </w:r>
+      <w:proofErr w:type="spellStart"/>
+      <w:r>
+        <w:rPr>
+          <w:rFonts w:ascii="Menlo" w:eastAsia="Times New Roman" w:hAnsi="Menlo" w:cs="Menlo"/>
+          <w:color w:val="DCDCAA"/>
+          <w:sz w:val="18"/>
+          <w:szCs w:val="18"/>
+          <w:lang w:eastAsia="zh-CN"/>
+        </w:rPr>
+        <w:t>createMap</w:t>
+      </w:r>
+      <w:proofErr w:type="spellEnd"/>
+      <w:r>
+        <w:rPr>
+          <w:rFonts w:ascii="Menlo" w:eastAsia="Times New Roman" w:hAnsi="Menlo" w:cs="Menlo"/>
+          <w:color w:val="CCCCCC"/>
+          <w:sz w:val="18"/>
+          <w:szCs w:val="18"/>
+          <w:lang w:eastAsia="zh-CN"/>
+        </w:rPr>
+        <w:t>(</w:t>
+      </w:r>
+      <w:proofErr w:type="spellStart"/>
+      <w:r>
+        <w:rPr>
+          <w:rFonts w:ascii="Menlo" w:eastAsia="Times New Roman" w:hAnsi="Menlo" w:cs="Menlo"/>
+          <w:color w:val="9CDCFE"/>
+          <w:sz w:val="18"/>
+          <w:szCs w:val="18"/>
+          <w:lang w:eastAsia="zh-CN"/>
+        </w:rPr>
+        <w:t>covid_info</w:t>
+      </w:r>
+      <w:proofErr w:type="spellEnd"/>
+      <w:r>
+        <w:rPr>
+          <w:rFonts w:ascii="Menlo" w:eastAsia="Times New Roman" w:hAnsi="Menlo" w:cs="Menlo"/>
+          <w:color w:val="CCCCCC"/>
+          <w:sz w:val="18"/>
+          <w:szCs w:val="18"/>
+          <w:lang w:eastAsia="zh-CN"/>
+        </w:rPr>
+        <w:t>) {</w:t>
+      </w:r>
+    </w:p>
+    <w:p>
+      <w:pPr>
+        <w:shd w:val="clear" w:color="auto" w:fill="1F1F1F"/>
+        <w:spacing w:after="0" w:line="270" w:lineRule="atLeast"/>
+        <w:rPr>
+          <w:rFonts w:ascii="Menlo" w:eastAsia="Times New Roman" w:hAnsi="Menlo" w:cs="Menlo"/>
+          <w:color w:val="CCCCCC"/>
+          <w:sz w:val="18"/>
+          <w:szCs w:val="18"/>
+          <w:lang w:eastAsia="zh-CN"/>
+        </w:rPr>
+      </w:pPr>
+    </w:p>
+    <w:p>
+      <w:pPr>
+        <w:shd w:val="clear" w:color="auto" w:fill="1F1F1F"/>
+        <w:spacing w:after="0" w:line="270" w:lineRule="atLeast"/>
+        <w:rPr>
+          <w:rFonts w:ascii="Menlo" w:eastAsia="Times New Roman" w:hAnsi="Menlo" w:cs="Menlo"/>
+          <w:color w:val="CCCCCC"/>
+          <w:sz w:val="18"/>
+          <w:szCs w:val="18"/>
+          <w:lang w:eastAsia="zh-CN"/>
+        </w:rPr>
+      </w:pPr>
+      <w:r>
+        <w:rPr>
+          <w:rFonts w:ascii="Menlo" w:eastAsia="Times New Roman" w:hAnsi="Menlo" w:cs="Menlo"/>
+          <w:color w:val="CCCCCC"/>
+          <w:sz w:val="18"/>
+          <w:szCs w:val="18"/>
+          <w:lang w:eastAsia="zh-CN"/>
+        </w:rPr>
+        <w:t xml:space="preserve">        </w:t>
+      </w:r>
+      <w:r>
+        <w:rPr>
+          <w:rFonts w:ascii="Menlo" w:eastAsia="Times New Roman" w:hAnsi="Menlo" w:cs="Menlo"/>
+          <w:color w:val="6A9955"/>
+          <w:sz w:val="18"/>
+          <w:szCs w:val="18"/>
+          <w:lang w:eastAsia="zh-CN"/>
+        </w:rPr>
+        <w:t>// Create the base layers</w:t>
+      </w:r>
+    </w:p>
+    <w:p>
+      <w:pPr>
+        <w:shd w:val="clear" w:color="auto" w:fill="1F1F1F"/>
+        <w:spacing w:after="0" w:line="270" w:lineRule="atLeast"/>
+        <w:rPr>
+          <w:rFonts w:ascii="Menlo" w:eastAsia="Times New Roman" w:hAnsi="Menlo" w:cs="Menlo"/>
+          <w:color w:val="CCCCCC"/>
+          <w:sz w:val="18"/>
+          <w:szCs w:val="18"/>
+          <w:lang w:eastAsia="zh-CN"/>
+        </w:rPr>
+      </w:pPr>
+      <w:r>
+        <w:rPr>
+          <w:rFonts w:ascii="Menlo" w:eastAsia="Times New Roman" w:hAnsi="Menlo" w:cs="Menlo"/>
+          <w:color w:val="CCCCCC"/>
+          <w:sz w:val="18"/>
+          <w:szCs w:val="18"/>
+          <w:lang w:eastAsia="zh-CN"/>
+        </w:rPr>
+        <w:t xml:space="preserve">        </w:t>
+      </w:r>
+      <w:r>
+        <w:rPr>
+          <w:rFonts w:ascii="Menlo" w:eastAsia="Times New Roman" w:hAnsi="Menlo" w:cs="Menlo"/>
+          <w:color w:val="569CD6"/>
+          <w:sz w:val="18"/>
+          <w:szCs w:val="18"/>
+          <w:lang w:eastAsia="zh-CN"/>
+        </w:rPr>
+        <w:t>let</w:t>
+      </w:r>
+      <w:r>
+        <w:rPr>
+          <w:rFonts w:ascii="Menlo" w:eastAsia="Times New Roman" w:hAnsi="Menlo" w:cs="Menlo"/>
+          <w:color w:val="CCCCCC"/>
+          <w:sz w:val="18"/>
+          <w:szCs w:val="18"/>
+          <w:lang w:eastAsia="zh-CN"/>
+        </w:rPr>
+        <w:t xml:space="preserve"> </w:t>
+      </w:r>
+      <w:r>
+        <w:rPr>
+          <w:rFonts w:ascii="Menlo" w:eastAsia="Times New Roman" w:hAnsi="Menlo" w:cs="Menlo"/>
+          <w:color w:val="9CDCFE"/>
+          <w:sz w:val="18"/>
+          <w:szCs w:val="18"/>
+          <w:lang w:eastAsia="zh-CN"/>
+        </w:rPr>
+        <w:t>street</w:t>
+      </w:r>
+      <w:r>
+        <w:rPr>
+          <w:rFonts w:ascii="Menlo" w:eastAsia="Times New Roman" w:hAnsi="Menlo" w:cs="Menlo"/>
+          <w:color w:val="CCCCCC"/>
+          <w:sz w:val="18"/>
+          <w:szCs w:val="18"/>
+          <w:lang w:eastAsia="zh-CN"/>
+        </w:rPr>
+        <w:t xml:space="preserve"> </w:t>
+      </w:r>
+      <w:r>
+        <w:rPr>
+          <w:rFonts w:ascii="Menlo" w:eastAsia="Times New Roman" w:hAnsi="Menlo" w:cs="Menlo"/>
+          <w:color w:val="D4D4D4"/>
+          <w:sz w:val="18"/>
+          <w:szCs w:val="18"/>
+          <w:lang w:eastAsia="zh-CN"/>
+        </w:rPr>
+        <w:t>=</w:t>
+      </w:r>
+      <w:r>
+        <w:rPr>
+          <w:rFonts w:ascii="Menlo" w:eastAsia="Times New Roman" w:hAnsi="Menlo" w:cs="Menlo"/>
+          <w:color w:val="CCCCCC"/>
+          <w:sz w:val="18"/>
+          <w:szCs w:val="18"/>
+          <w:lang w:eastAsia="zh-CN"/>
+        </w:rPr>
+        <w:t xml:space="preserve"> </w:t>
+      </w:r>
+      <w:proofErr w:type="gramStart"/>
+      <w:r>
+        <w:rPr>
+          <w:rFonts w:ascii="Menlo" w:eastAsia="Times New Roman" w:hAnsi="Menlo" w:cs="Menlo"/>
+          <w:color w:val="4FC1FF"/>
+          <w:sz w:val="18"/>
+          <w:szCs w:val="18"/>
+          <w:lang w:eastAsia="zh-CN"/>
+        </w:rPr>
+        <w:t>L</w:t>
+      </w:r>
+      <w:r>
+        <w:rPr>
+          <w:rFonts w:ascii="Menlo" w:eastAsia="Times New Roman" w:hAnsi="Menlo" w:cs="Menlo"/>
+          <w:color w:val="CCCCCC"/>
+          <w:sz w:val="18"/>
+          <w:szCs w:val="18"/>
+          <w:lang w:eastAsia="zh-CN"/>
+        </w:rPr>
+        <w:t>.</w:t>
+      </w:r>
+      <w:r>
+        <w:rPr>
+          <w:rFonts w:ascii="Menlo" w:eastAsia="Times New Roman" w:hAnsi="Menlo" w:cs="Menlo"/>
+          <w:color w:val="DCDCAA"/>
+          <w:sz w:val="18"/>
+          <w:szCs w:val="18"/>
+          <w:lang w:eastAsia="zh-CN"/>
+        </w:rPr>
+        <w:t>tileLayer</w:t>
+      </w:r>
+      <w:proofErr w:type="gramEnd"/>
+      <w:r>
+        <w:rPr>
+          <w:rFonts w:ascii="Menlo" w:eastAsia="Times New Roman" w:hAnsi="Menlo" w:cs="Menlo"/>
+          <w:color w:val="CCCCCC"/>
+          <w:sz w:val="18"/>
+          <w:szCs w:val="18"/>
+          <w:lang w:eastAsia="zh-CN"/>
+        </w:rPr>
+        <w:t>(</w:t>
+      </w:r>
+      <w:r>
+        <w:rPr>
+          <w:rFonts w:ascii="Menlo" w:eastAsia="Times New Roman" w:hAnsi="Menlo" w:cs="Menlo"/>
+          <w:color w:val="CE9178"/>
+          <w:sz w:val="18"/>
+          <w:szCs w:val="18"/>
+          <w:lang w:eastAsia="zh-CN"/>
+        </w:rPr>
+        <w:t>'https://{s}.tile.openstreetmap.org/{z}/{x}/{y}.png'</w:t>
+      </w:r>
+      <w:r>
+        <w:rPr>
+          <w:rFonts w:ascii="Menlo" w:eastAsia="Times New Roman" w:hAnsi="Menlo" w:cs="Menlo"/>
+          <w:color w:val="CCCCCC"/>
+          <w:sz w:val="18"/>
+          <w:szCs w:val="18"/>
+          <w:lang w:eastAsia="zh-CN"/>
+        </w:rPr>
+        <w:t>, {</w:t>
+      </w:r>
+    </w:p>
+    <w:p>
+      <w:pPr>
+        <w:shd w:val="clear" w:color="auto" w:fill="1F1F1F"/>
+        <w:spacing w:after="0" w:line="270" w:lineRule="atLeast"/>
+        <w:rPr>
+          <w:rFonts w:ascii="Menlo" w:eastAsia="Times New Roman" w:hAnsi="Menlo" w:cs="Menlo"/>
+          <w:color w:val="CCCCCC"/>
+          <w:sz w:val="18"/>
+          <w:szCs w:val="18"/>
+          <w:lang w:eastAsia="zh-CN"/>
+        </w:rPr>
+      </w:pPr>
+      <w:r>
+        <w:rPr>
+          <w:rFonts w:ascii="Menlo" w:eastAsia="Times New Roman" w:hAnsi="Menlo" w:cs="Menlo"/>
+          <w:color w:val="CCCCCC"/>
+          <w:sz w:val="18"/>
+          <w:szCs w:val="18"/>
+          <w:lang w:eastAsia="zh-CN"/>
+        </w:rPr>
+        <w:t xml:space="preserve">          </w:t>
+      </w:r>
+      <w:r>
+        <w:rPr>
+          <w:rFonts w:ascii="Menlo" w:eastAsia="Times New Roman" w:hAnsi="Menlo" w:cs="Menlo"/>
+          <w:color w:val="9CDCFE"/>
+          <w:sz w:val="18"/>
+          <w:szCs w:val="18"/>
+          <w:lang w:eastAsia="zh-CN"/>
+        </w:rPr>
+        <w:t>attribution:</w:t>
+      </w:r>
+      <w:r>
+        <w:rPr>
+          <w:rFonts w:ascii="Menlo" w:eastAsia="Times New Roman" w:hAnsi="Menlo" w:cs="Menlo"/>
+          <w:color w:val="CCCCCC"/>
+          <w:sz w:val="18"/>
+          <w:szCs w:val="18"/>
+          <w:lang w:eastAsia="zh-CN"/>
+        </w:rPr>
+        <w:t xml:space="preserve"> </w:t>
+      </w:r>
+      <w:r>
+        <w:rPr>
+          <w:rFonts w:ascii="Menlo" w:eastAsia="Times New Roman" w:hAnsi="Menlo" w:cs="Menlo"/>
+          <w:color w:val="CE9178"/>
+          <w:sz w:val="18"/>
+          <w:szCs w:val="18"/>
+          <w:lang w:eastAsia="zh-CN"/>
+        </w:rPr>
+        <w:t xml:space="preserve">'&amp;copy; &lt;a </w:t>
+      </w:r>
+      <w:proofErr w:type="spellStart"/>
+      <w:r>
+        <w:rPr>
+          <w:rFonts w:ascii="Menlo" w:eastAsia="Times New Roman" w:hAnsi="Menlo" w:cs="Menlo"/>
+          <w:color w:val="CE9178"/>
+          <w:sz w:val="18"/>
+          <w:szCs w:val="18"/>
+          <w:lang w:eastAsia="zh-CN"/>
+        </w:rPr>
+        <w:t>href</w:t>
+      </w:r>
+      <w:proofErr w:type="spellEnd"/>
+      <w:r>
+        <w:rPr>
+          <w:rFonts w:ascii="Menlo" w:eastAsia="Times New Roman" w:hAnsi="Menlo" w:cs="Menlo"/>
+          <w:color w:val="CE9178"/>
+          <w:sz w:val="18"/>
+          <w:szCs w:val="18"/>
+          <w:lang w:eastAsia="zh-CN"/>
+        </w:rPr>
+        <w:t>="https://www.openstreetmap.org/copyright"&gt;OpenStreetMap&lt;/a&gt; contributors'</w:t>
+      </w:r>
+    </w:p>
+    <w:p>
+      <w:pPr>
+        <w:shd w:val="clear" w:color="auto" w:fill="1F1F1F"/>
+        <w:spacing w:after="0" w:line="270" w:lineRule="atLeast"/>
+        <w:rPr>
+          <w:rFonts w:ascii="Menlo" w:eastAsia="Times New Roman" w:hAnsi="Menlo" w:cs="Menlo"/>
+          <w:color w:val="CCCCCC"/>
+          <w:sz w:val="18"/>
+          <w:szCs w:val="18"/>
+          <w:lang w:eastAsia="zh-CN"/>
+        </w:rPr>
+      </w:pPr>
+      <w:r>
+        <w:rPr>
+          <w:rFonts w:ascii="Menlo" w:eastAsia="Times New Roman" w:hAnsi="Menlo" w:cs="Menlo"/>
+          <w:color w:val="CCCCCC"/>
+          <w:sz w:val="18"/>
+          <w:szCs w:val="18"/>
+          <w:lang w:eastAsia="zh-CN"/>
+        </w:rPr>
+        <w:t xml:space="preserve">        })</w:t>
+      </w:r>
+    </w:p>
+    <w:p>
+      <w:pPr>
+        <w:shd w:val="clear" w:color="auto" w:fill="1F1F1F"/>
+        <w:spacing w:after="0" w:line="270" w:lineRule="atLeast"/>
+        <w:rPr>
+          <w:rFonts w:ascii="Menlo" w:eastAsia="Times New Roman" w:hAnsi="Menlo" w:cs="Menlo"/>
+          <w:color w:val="CCCCCC"/>
+          <w:sz w:val="18"/>
+          <w:szCs w:val="18"/>
+          <w:lang w:eastAsia="zh-CN"/>
+        </w:rPr>
+      </w:pPr>
+      <w:r>
+        <w:rPr>
+          <w:rFonts w:ascii="Menlo" w:eastAsia="Times New Roman" w:hAnsi="Menlo" w:cs="Menlo"/>
+          <w:color w:val="CCCCCC"/>
+          <w:sz w:val="18"/>
+          <w:szCs w:val="18"/>
+          <w:lang w:eastAsia="zh-CN"/>
+        </w:rPr>
+        <w:t xml:space="preserve">    </w:t>
+      </w:r>
+    </w:p>
+    <w:p>
+      <w:pPr>
+        <w:shd w:val="clear" w:color="auto" w:fill="1F1F1F"/>
+        <w:spacing w:after="0" w:line="270" w:lineRule="atLeast"/>
+        <w:rPr>
+          <w:rFonts w:ascii="Menlo" w:eastAsia="Times New Roman" w:hAnsi="Menlo" w:cs="Menlo"/>
+          <w:color w:val="CCCCCC"/>
+          <w:sz w:val="18"/>
+          <w:szCs w:val="18"/>
+          <w:lang w:eastAsia="zh-CN"/>
+        </w:rPr>
+      </w:pPr>
+      <w:r>
+        <w:rPr>
+          <w:rFonts w:ascii="Menlo" w:eastAsia="Times New Roman" w:hAnsi="Menlo" w:cs="Menlo"/>
+          <w:color w:val="CCCCCC"/>
+          <w:sz w:val="18"/>
+          <w:szCs w:val="18"/>
+          <w:lang w:eastAsia="zh-CN"/>
+        </w:rPr>
+        <w:t xml:space="preserve">        </w:t>
+      </w:r>
+      <w:r>
+        <w:rPr>
+          <w:rFonts w:ascii="Menlo" w:eastAsia="Times New Roman" w:hAnsi="Menlo" w:cs="Menlo"/>
+          <w:color w:val="569CD6"/>
+          <w:sz w:val="18"/>
+          <w:szCs w:val="18"/>
+          <w:lang w:eastAsia="zh-CN"/>
+        </w:rPr>
+        <w:t>let</w:t>
+      </w:r>
+      <w:r>
+        <w:rPr>
+          <w:rFonts w:ascii="Menlo" w:eastAsia="Times New Roman" w:hAnsi="Menlo" w:cs="Menlo"/>
+          <w:color w:val="CCCCCC"/>
+          <w:sz w:val="18"/>
+          <w:szCs w:val="18"/>
+          <w:lang w:eastAsia="zh-CN"/>
+        </w:rPr>
+        <w:t xml:space="preserve"> </w:t>
+      </w:r>
+      <w:r>
+        <w:rPr>
+          <w:rFonts w:ascii="Menlo" w:eastAsia="Times New Roman" w:hAnsi="Menlo" w:cs="Menlo"/>
+          <w:color w:val="9CDCFE"/>
+          <w:sz w:val="18"/>
+          <w:szCs w:val="18"/>
+          <w:lang w:eastAsia="zh-CN"/>
+        </w:rPr>
+        <w:t>topo</w:t>
+      </w:r>
+      <w:r>
+        <w:rPr>
+          <w:rFonts w:ascii="Menlo" w:eastAsia="Times New Roman" w:hAnsi="Menlo" w:cs="Menlo"/>
+          <w:color w:val="CCCCCC"/>
+          <w:sz w:val="18"/>
+          <w:szCs w:val="18"/>
+          <w:lang w:eastAsia="zh-CN"/>
+        </w:rPr>
+        <w:t xml:space="preserve"> </w:t>
+      </w:r>
+      <w:r>
+        <w:rPr>
+          <w:rFonts w:ascii="Menlo" w:eastAsia="Times New Roman" w:hAnsi="Menlo" w:cs="Menlo"/>
+          <w:color w:val="D4D4D4"/>
+          <w:sz w:val="18"/>
+          <w:szCs w:val="18"/>
+          <w:lang w:eastAsia="zh-CN"/>
+        </w:rPr>
+        <w:t>=</w:t>
+      </w:r>
+      <w:r>
+        <w:rPr>
+          <w:rFonts w:ascii="Menlo" w:eastAsia="Times New Roman" w:hAnsi="Menlo" w:cs="Menlo"/>
+          <w:color w:val="CCCCCC"/>
+          <w:sz w:val="18"/>
+          <w:szCs w:val="18"/>
+          <w:lang w:eastAsia="zh-CN"/>
+        </w:rPr>
+        <w:t xml:space="preserve"> </w:t>
+      </w:r>
+      <w:proofErr w:type="spellStart"/>
+      <w:proofErr w:type="gramStart"/>
+      <w:r>
+        <w:rPr>
+          <w:rFonts w:ascii="Menlo" w:eastAsia="Times New Roman" w:hAnsi="Menlo" w:cs="Menlo"/>
+          <w:color w:val="4FC1FF"/>
+          <w:sz w:val="18"/>
+          <w:szCs w:val="18"/>
+          <w:lang w:eastAsia="zh-CN"/>
+        </w:rPr>
+        <w:t>L</w:t>
+      </w:r>
+      <w:r>
+        <w:rPr>
+          <w:rFonts w:ascii="Menlo" w:eastAsia="Times New Roman" w:hAnsi="Menlo" w:cs="Menlo"/>
+          <w:color w:val="CCCCCC"/>
+          <w:sz w:val="18"/>
+          <w:szCs w:val="18"/>
+          <w:lang w:eastAsia="zh-CN"/>
+        </w:rPr>
+        <w:t>.</w:t>
+      </w:r>
+      <w:r>
+        <w:rPr>
+          <w:rFonts w:ascii="Menlo" w:eastAsia="Times New Roman" w:hAnsi="Menlo" w:cs="Menlo"/>
+          <w:color w:val="DCDCAA"/>
+          <w:sz w:val="18"/>
+          <w:szCs w:val="18"/>
+          <w:lang w:eastAsia="zh-CN"/>
+        </w:rPr>
+        <w:t>tileLayer</w:t>
+      </w:r>
+      <w:proofErr w:type="spellEnd"/>
+      <w:proofErr w:type="gramEnd"/>
+      <w:r>
+        <w:rPr>
+          <w:rFonts w:ascii="Menlo" w:eastAsia="Times New Roman" w:hAnsi="Menlo" w:cs="Menlo"/>
+          <w:color w:val="CCCCCC"/>
+          <w:sz w:val="18"/>
+          <w:szCs w:val="18"/>
+          <w:lang w:eastAsia="zh-CN"/>
+        </w:rPr>
+        <w:t>(</w:t>
+      </w:r>
+      <w:r>
+        <w:rPr>
+          <w:rFonts w:ascii="Menlo" w:eastAsia="Times New Roman" w:hAnsi="Menlo" w:cs="Menlo"/>
+          <w:color w:val="CE9178"/>
+          <w:sz w:val="18"/>
+          <w:szCs w:val="18"/>
+          <w:lang w:eastAsia="zh-CN"/>
+        </w:rPr>
+        <w:t>'https://{s}.tile.opentopomap.org/{z}/{x}/{y}.</w:t>
+      </w:r>
+      <w:proofErr w:type="spellStart"/>
+      <w:r>
+        <w:rPr>
+          <w:rFonts w:ascii="Menlo" w:eastAsia="Times New Roman" w:hAnsi="Menlo" w:cs="Menlo"/>
+          <w:color w:val="CE9178"/>
+          <w:sz w:val="18"/>
+          <w:szCs w:val="18"/>
+          <w:lang w:eastAsia="zh-CN"/>
+        </w:rPr>
+        <w:t>png</w:t>
+      </w:r>
+      <w:proofErr w:type="spellEnd"/>
+      <w:r>
+        <w:rPr>
+          <w:rFonts w:ascii="Menlo" w:eastAsia="Times New Roman" w:hAnsi="Menlo" w:cs="Menlo"/>
+          <w:color w:val="CE9178"/>
+          <w:sz w:val="18"/>
+          <w:szCs w:val="18"/>
+          <w:lang w:eastAsia="zh-CN"/>
+        </w:rPr>
+        <w:t>'</w:t>
+      </w:r>
+      <w:r>
+        <w:rPr>
+          <w:rFonts w:ascii="Menlo" w:eastAsia="Times New Roman" w:hAnsi="Menlo" w:cs="Menlo"/>
+          <w:color w:val="CCCCCC"/>
+          <w:sz w:val="18"/>
+          <w:szCs w:val="18"/>
+          <w:lang w:eastAsia="zh-CN"/>
+        </w:rPr>
+        <w:t>, {</w:t>
+      </w:r>
+    </w:p>
+    <w:p>
+      <w:pPr>
+        <w:shd w:val="clear" w:color="auto" w:fill="1F1F1F"/>
+        <w:spacing w:after="0" w:line="270" w:lineRule="atLeast"/>
+        <w:rPr>
+          <w:rFonts w:ascii="Menlo" w:eastAsia="Times New Roman" w:hAnsi="Menlo" w:cs="Menlo"/>
+          <w:color w:val="CCCCCC"/>
+          <w:sz w:val="18"/>
+          <w:szCs w:val="18"/>
+          <w:lang w:eastAsia="zh-CN"/>
+        </w:rPr>
+      </w:pPr>
+      <w:r>
+        <w:rPr>
+          <w:rFonts w:ascii="Menlo" w:eastAsia="Times New Roman" w:hAnsi="Menlo" w:cs="Menlo"/>
+          <w:color w:val="CCCCCC"/>
+          <w:sz w:val="18"/>
+          <w:szCs w:val="18"/>
+          <w:lang w:eastAsia="zh-CN"/>
+        </w:rPr>
+        <w:t xml:space="preserve">          </w:t>
+      </w:r>
+      <w:r>
+        <w:rPr>
+          <w:rFonts w:ascii="Menlo" w:eastAsia="Times New Roman" w:hAnsi="Menlo" w:cs="Menlo"/>
+          <w:color w:val="9CDCFE"/>
+          <w:sz w:val="18"/>
+          <w:szCs w:val="18"/>
+          <w:lang w:eastAsia="zh-CN"/>
+        </w:rPr>
+        <w:t>attribution:</w:t>
+      </w:r>
+      <w:r>
+        <w:rPr>
+          <w:rFonts w:ascii="Menlo" w:eastAsia="Times New Roman" w:hAnsi="Menlo" w:cs="Menlo"/>
+          <w:color w:val="CCCCCC"/>
+          <w:sz w:val="18"/>
+          <w:szCs w:val="18"/>
+          <w:lang w:eastAsia="zh-CN"/>
+        </w:rPr>
+        <w:t xml:space="preserve"> </w:t>
+      </w:r>
+      <w:r>
+        <w:rPr>
+          <w:rFonts w:ascii="Menlo" w:eastAsia="Times New Roman" w:hAnsi="Menlo" w:cs="Menlo"/>
+          <w:color w:val="CE9178"/>
+          <w:sz w:val="18"/>
+          <w:szCs w:val="18"/>
+          <w:lang w:eastAsia="zh-CN"/>
+        </w:rPr>
+        <w:t xml:space="preserve">'Map data: &amp;copy; &lt;a </w:t>
+      </w:r>
+      <w:proofErr w:type="spellStart"/>
+      <w:r>
+        <w:rPr>
+          <w:rFonts w:ascii="Menlo" w:eastAsia="Times New Roman" w:hAnsi="Menlo" w:cs="Menlo"/>
+          <w:color w:val="CE9178"/>
+          <w:sz w:val="18"/>
+          <w:szCs w:val="18"/>
+          <w:lang w:eastAsia="zh-CN"/>
+        </w:rPr>
+        <w:t>href</w:t>
+      </w:r>
+      <w:proofErr w:type="spellEnd"/>
+      <w:r>
+        <w:rPr>
+          <w:rFonts w:ascii="Menlo" w:eastAsia="Times New Roman" w:hAnsi="Menlo" w:cs="Menlo"/>
+          <w:color w:val="CE9178"/>
+          <w:sz w:val="18"/>
+          <w:szCs w:val="18"/>
+          <w:lang w:eastAsia="zh-CN"/>
+        </w:rPr>
+        <w:t xml:space="preserve">="https://www.openstreetmap.org/copyright"&gt;OpenStreetMap&lt;/a&gt; contributors, &lt;a </w:t>
+      </w:r>
+      <w:proofErr w:type="spellStart"/>
+      <w:r>
+        <w:rPr>
+          <w:rFonts w:ascii="Menlo" w:eastAsia="Times New Roman" w:hAnsi="Menlo" w:cs="Menlo"/>
+          <w:color w:val="CE9178"/>
+          <w:sz w:val="18"/>
+          <w:szCs w:val="18"/>
+          <w:lang w:eastAsia="zh-CN"/>
+        </w:rPr>
+        <w:t>href</w:t>
+      </w:r>
+      <w:proofErr w:type="spellEnd"/>
+      <w:r>
+        <w:rPr>
+          <w:rFonts w:ascii="Menlo" w:eastAsia="Times New Roman" w:hAnsi="Menlo" w:cs="Menlo"/>
+          <w:color w:val="CE9178"/>
+          <w:sz w:val="18"/>
+          <w:szCs w:val="18"/>
+          <w:lang w:eastAsia="zh-CN"/>
+        </w:rPr>
+        <w:t xml:space="preserve">="http://viewfinderpanoramas.org"&gt;SRTM&lt;/a&gt; | Map style: &amp;copy; &lt;a </w:t>
+      </w:r>
+      <w:proofErr w:type="spellStart"/>
+      <w:r>
+        <w:rPr>
+          <w:rFonts w:ascii="Menlo" w:eastAsia="Times New Roman" w:hAnsi="Menlo" w:cs="Menlo"/>
+          <w:color w:val="CE9178"/>
+          <w:sz w:val="18"/>
+          <w:szCs w:val="18"/>
+          <w:lang w:eastAsia="zh-CN"/>
+        </w:rPr>
+        <w:t>href</w:t>
+      </w:r>
+      <w:proofErr w:type="spellEnd"/>
+      <w:r>
+        <w:rPr>
+          <w:rFonts w:ascii="Menlo" w:eastAsia="Times New Roman" w:hAnsi="Menlo" w:cs="Menlo"/>
+          <w:color w:val="CE9178"/>
+          <w:sz w:val="18"/>
+          <w:szCs w:val="18"/>
+          <w:lang w:eastAsia="zh-CN"/>
+        </w:rPr>
+        <w:t>="https://opentopomap.org"&gt;</w:t>
+      </w:r>
+      <w:proofErr w:type="spellStart"/>
+      <w:r>
+        <w:rPr>
+          <w:rFonts w:ascii="Menlo" w:eastAsia="Times New Roman" w:hAnsi="Menlo" w:cs="Menlo"/>
+          <w:color w:val="CE9178"/>
+          <w:sz w:val="18"/>
+          <w:szCs w:val="18"/>
+          <w:lang w:eastAsia="zh-CN"/>
+        </w:rPr>
+        <w:t>OpenTopoMap</w:t>
+      </w:r>
+      <w:proofErr w:type="spellEnd"/>
+      <w:r>
+        <w:rPr>
+          <w:rFonts w:ascii="Menlo" w:eastAsia="Times New Roman" w:hAnsi="Menlo" w:cs="Menlo"/>
+          <w:color w:val="CE9178"/>
+          <w:sz w:val="18"/>
+          <w:szCs w:val="18"/>
+          <w:lang w:eastAsia="zh-CN"/>
+        </w:rPr>
+        <w:t>&lt;/a&gt; (&lt;a href="https://creativecommons.org/licenses/by-sa/3.0/"&gt;CC-BY-SA&lt;/a&gt;)'</w:t>
+      </w:r>
+    </w:p>
+    <w:p>
+      <w:pPr>
+        <w:shd w:val="clear" w:color="auto" w:fill="1F1F1F"/>
+        <w:spacing w:after="0" w:line="270" w:lineRule="atLeast"/>
+        <w:rPr>
+          <w:rFonts w:ascii="Menlo" w:eastAsia="Times New Roman" w:hAnsi="Menlo" w:cs="Menlo"/>
+          <w:color w:val="CCCCCC"/>
+          <w:sz w:val="18"/>
+          <w:szCs w:val="18"/>
+          <w:lang w:eastAsia="zh-CN"/>
+        </w:rPr>
+      </w:pPr>
+      <w:r>
+        <w:rPr>
+          <w:rFonts w:ascii="Menlo" w:eastAsia="Times New Roman" w:hAnsi="Menlo" w:cs="Menlo"/>
+          <w:color w:val="CCCCCC"/>
+          <w:sz w:val="18"/>
+          <w:szCs w:val="18"/>
+          <w:lang w:eastAsia="zh-CN"/>
+        </w:rPr>
+        <w:t xml:space="preserve">        });</w:t>
+      </w:r>
+    </w:p>
+    <w:p>
+      <w:pPr>
+        <w:shd w:val="clear" w:color="auto" w:fill="1F1F1F"/>
+        <w:spacing w:after="0" w:line="270" w:lineRule="atLeast"/>
+        <w:rPr>
+          <w:rFonts w:ascii="Menlo" w:eastAsia="Times New Roman" w:hAnsi="Menlo" w:cs="Menlo"/>
+          <w:color w:val="CCCCCC"/>
+          <w:sz w:val="18"/>
+          <w:szCs w:val="18"/>
+          <w:lang w:eastAsia="zh-CN"/>
+        </w:rPr>
+      </w:pPr>
+      <w:r>
+        <w:rPr>
+          <w:rFonts w:ascii="Menlo" w:eastAsia="Times New Roman" w:hAnsi="Menlo" w:cs="Menlo"/>
+          <w:color w:val="CCCCCC"/>
+          <w:sz w:val="18"/>
+          <w:szCs w:val="18"/>
+          <w:lang w:eastAsia="zh-CN"/>
+        </w:rPr>
+        <w:t xml:space="preserve">    </w:t>
+      </w:r>
+    </w:p>
+    <w:p>
+      <w:pPr>
+        <w:shd w:val="clear" w:color="auto" w:fill="1F1F1F"/>
+        <w:spacing w:after="0" w:line="270" w:lineRule="atLeast"/>
+        <w:rPr>
+          <w:rFonts w:ascii="Menlo" w:eastAsia="Times New Roman" w:hAnsi="Menlo" w:cs="Menlo"/>
+          <w:color w:val="CCCCCC"/>
+          <w:sz w:val="18"/>
+          <w:szCs w:val="18"/>
+          <w:lang w:eastAsia="zh-CN"/>
+        </w:rPr>
+      </w:pPr>
+      <w:r>
+        <w:rPr>
+          <w:rFonts w:ascii="Menlo" w:eastAsia="Times New Roman" w:hAnsi="Menlo" w:cs="Menlo"/>
+          <w:color w:val="CCCCCC"/>
+          <w:sz w:val="18"/>
+          <w:szCs w:val="18"/>
+          <w:lang w:eastAsia="zh-CN"/>
+        </w:rPr>
+        <w:t xml:space="preserve">        </w:t>
+      </w:r>
+      <w:r>
+        <w:rPr>
+          <w:rFonts w:ascii="Menlo" w:eastAsia="Times New Roman" w:hAnsi="Menlo" w:cs="Menlo"/>
+          <w:color w:val="6A9955"/>
+          <w:sz w:val="18"/>
+          <w:szCs w:val="18"/>
+          <w:lang w:eastAsia="zh-CN"/>
+        </w:rPr>
+        <w:t xml:space="preserve">// Create a </w:t>
+      </w:r>
+      <w:proofErr w:type="spellStart"/>
+      <w:r>
+        <w:rPr>
+          <w:rFonts w:ascii="Menlo" w:eastAsia="Times New Roman" w:hAnsi="Menlo" w:cs="Menlo"/>
+          <w:color w:val="6A9955"/>
+          <w:sz w:val="18"/>
+          <w:szCs w:val="18"/>
+          <w:lang w:eastAsia="zh-CN"/>
+        </w:rPr>
+        <w:t>basemaps</w:t>
+      </w:r>
+      <w:proofErr w:type="spellEnd"/>
+      <w:r>
+        <w:rPr>
+          <w:rFonts w:ascii="Menlo" w:eastAsia="Times New Roman" w:hAnsi="Menlo" w:cs="Menlo"/>
+          <w:color w:val="6A9955"/>
+          <w:sz w:val="18"/>
+          <w:szCs w:val="18"/>
+          <w:lang w:eastAsia="zh-CN"/>
+        </w:rPr>
+        <w:t xml:space="preserve"> object</w:t>
+      </w:r>
+    </w:p>
+    <w:p>
+      <w:pPr>
+        <w:shd w:val="clear" w:color="auto" w:fill="1F1F1F"/>
+        <w:spacing w:after="0" w:line="270" w:lineRule="atLeast"/>
+        <w:rPr>
+          <w:rFonts w:ascii="Menlo" w:eastAsia="Times New Roman" w:hAnsi="Menlo" w:cs="Menlo"/>
+          <w:color w:val="CCCCCC"/>
+          <w:sz w:val="18"/>
+          <w:szCs w:val="18"/>
+          <w:lang w:eastAsia="zh-CN"/>
+        </w:rPr>
+      </w:pPr>
+      <w:r>
+        <w:rPr>
+          <w:rFonts w:ascii="Menlo" w:eastAsia="Times New Roman" w:hAnsi="Menlo" w:cs="Menlo"/>
+          <w:color w:val="CCCCCC"/>
+          <w:sz w:val="18"/>
+          <w:szCs w:val="18"/>
+          <w:lang w:eastAsia="zh-CN"/>
+        </w:rPr>
+        <w:t xml:space="preserve">        </w:t>
+      </w:r>
+      <w:r>
+        <w:rPr>
+          <w:rFonts w:ascii="Menlo" w:eastAsia="Times New Roman" w:hAnsi="Menlo" w:cs="Menlo"/>
+          <w:color w:val="569CD6"/>
+          <w:sz w:val="18"/>
+          <w:szCs w:val="18"/>
+          <w:lang w:eastAsia="zh-CN"/>
+        </w:rPr>
+        <w:t>let</w:t>
+      </w:r>
+      <w:r>
+        <w:rPr>
+          <w:rFonts w:ascii="Menlo" w:eastAsia="Times New Roman" w:hAnsi="Menlo" w:cs="Menlo"/>
+          <w:color w:val="CCCCCC"/>
+          <w:sz w:val="18"/>
+          <w:szCs w:val="18"/>
+          <w:lang w:eastAsia="zh-CN"/>
+        </w:rPr>
+        <w:t xml:space="preserve"> </w:t>
+      </w:r>
+      <w:proofErr w:type="spellStart"/>
+      <w:r>
+        <w:rPr>
+          <w:rFonts w:ascii="Menlo" w:eastAsia="Times New Roman" w:hAnsi="Menlo" w:cs="Menlo"/>
+          <w:color w:val="9CDCFE"/>
+          <w:sz w:val="18"/>
+          <w:szCs w:val="18"/>
+          <w:lang w:eastAsia="zh-CN"/>
+        </w:rPr>
+        <w:t>basemaps</w:t>
+      </w:r>
+      <w:proofErr w:type="spellEnd"/>
+      <w:r>
+        <w:rPr>
+          <w:rFonts w:ascii="Menlo" w:eastAsia="Times New Roman" w:hAnsi="Menlo" w:cs="Menlo"/>
+          <w:color w:val="CCCCCC"/>
+          <w:sz w:val="18"/>
+          <w:szCs w:val="18"/>
+          <w:lang w:eastAsia="zh-CN"/>
+        </w:rPr>
+        <w:t xml:space="preserve"> </w:t>
+      </w:r>
+      <w:r>
+        <w:rPr>
+          <w:rFonts w:ascii="Menlo" w:eastAsia="Times New Roman" w:hAnsi="Menlo" w:cs="Menlo"/>
+          <w:color w:val="D4D4D4"/>
+          <w:sz w:val="18"/>
+          <w:szCs w:val="18"/>
+          <w:lang w:eastAsia="zh-CN"/>
+        </w:rPr>
+        <w:t>=</w:t>
+      </w:r>
+      <w:r>
+        <w:rPr>
+          <w:rFonts w:ascii="Menlo" w:eastAsia="Times New Roman" w:hAnsi="Menlo" w:cs="Menlo"/>
+          <w:color w:val="CCCCCC"/>
+          <w:sz w:val="18"/>
+          <w:szCs w:val="18"/>
+          <w:lang w:eastAsia="zh-CN"/>
+        </w:rPr>
+        <w:t xml:space="preserve"> {</w:t>
+      </w:r>
+    </w:p>
+    <w:p>
+      <w:pPr>
+        <w:shd w:val="clear" w:color="auto" w:fill="1F1F1F"/>
+        <w:spacing w:after="0" w:line="270" w:lineRule="atLeast"/>
+        <w:rPr>
+          <w:rFonts w:ascii="Menlo" w:eastAsia="Times New Roman" w:hAnsi="Menlo" w:cs="Menlo"/>
+          <w:color w:val="CCCCCC"/>
+          <w:sz w:val="18"/>
+          <w:szCs w:val="18"/>
+          <w:lang w:eastAsia="zh-CN"/>
+        </w:rPr>
+      </w:pPr>
+      <w:r>
+        <w:rPr>
+          <w:rFonts w:ascii="Menlo" w:eastAsia="Times New Roman" w:hAnsi="Menlo" w:cs="Menlo"/>
+          <w:color w:val="CCCCCC"/>
+          <w:sz w:val="18"/>
+          <w:szCs w:val="18"/>
+          <w:lang w:eastAsia="zh-CN"/>
+        </w:rPr>
+        <w:t xml:space="preserve">          </w:t>
+      </w:r>
+      <w:r>
+        <w:rPr>
+          <w:rFonts w:ascii="Menlo" w:eastAsia="Times New Roman" w:hAnsi="Menlo" w:cs="Menlo"/>
+          <w:color w:val="CE9178"/>
+          <w:sz w:val="18"/>
+          <w:szCs w:val="18"/>
+          <w:lang w:eastAsia="zh-CN"/>
+        </w:rPr>
+        <w:t>"Street Map"</w:t>
+      </w:r>
+      <w:r>
+        <w:rPr>
+          <w:rFonts w:ascii="Menlo" w:eastAsia="Times New Roman" w:hAnsi="Menlo" w:cs="Menlo"/>
+          <w:color w:val="9CDCFE"/>
+          <w:sz w:val="18"/>
+          <w:szCs w:val="18"/>
+          <w:lang w:eastAsia="zh-CN"/>
+        </w:rPr>
+        <w:t>:</w:t>
+      </w:r>
+      <w:r>
+        <w:rPr>
+          <w:rFonts w:ascii="Menlo" w:eastAsia="Times New Roman" w:hAnsi="Menlo" w:cs="Menlo"/>
+          <w:color w:val="CCCCCC"/>
+          <w:sz w:val="18"/>
+          <w:szCs w:val="18"/>
+          <w:lang w:eastAsia="zh-CN"/>
+        </w:rPr>
+        <w:t xml:space="preserve"> </w:t>
+      </w:r>
+      <w:r>
+        <w:rPr>
+          <w:rFonts w:ascii="Menlo" w:eastAsia="Times New Roman" w:hAnsi="Menlo" w:cs="Menlo"/>
+          <w:color w:val="9CDCFE"/>
+          <w:sz w:val="18"/>
+          <w:szCs w:val="18"/>
+          <w:lang w:eastAsia="zh-CN"/>
+        </w:rPr>
+        <w:t>street</w:t>
+      </w:r>
+      <w:r>
+        <w:rPr>
+          <w:rFonts w:ascii="Menlo" w:eastAsia="Times New Roman" w:hAnsi="Menlo" w:cs="Menlo"/>
+          <w:color w:val="CCCCCC"/>
+          <w:sz w:val="18"/>
+          <w:szCs w:val="18"/>
+          <w:lang w:eastAsia="zh-CN"/>
+        </w:rPr>
+        <w:t>,</w:t>
+      </w:r>
+    </w:p>
+    <w:p>
+      <w:pPr>
+        <w:shd w:val="clear" w:color="auto" w:fill="1F1F1F"/>
+        <w:spacing w:after="0" w:line="270" w:lineRule="atLeast"/>
+        <w:rPr>
+          <w:rFonts w:ascii="Menlo" w:eastAsia="Times New Roman" w:hAnsi="Menlo" w:cs="Menlo"/>
+          <w:color w:val="CCCCCC"/>
+          <w:sz w:val="18"/>
+          <w:szCs w:val="18"/>
+          <w:lang w:eastAsia="zh-CN"/>
+        </w:rPr>
+      </w:pPr>
+      <w:r>
+        <w:rPr>
+          <w:rFonts w:ascii="Menlo" w:eastAsia="Times New Roman" w:hAnsi="Menlo" w:cs="Menlo"/>
+          <w:color w:val="CCCCCC"/>
+          <w:sz w:val="18"/>
+          <w:szCs w:val="18"/>
+          <w:lang w:eastAsia="zh-CN"/>
+        </w:rPr>
+        <w:t xml:space="preserve">          </w:t>
+      </w:r>
+      <w:r>
+        <w:rPr>
+          <w:rFonts w:ascii="Menlo" w:eastAsia="Times New Roman" w:hAnsi="Menlo" w:cs="Menlo"/>
+          <w:color w:val="CE9178"/>
+          <w:sz w:val="18"/>
+          <w:szCs w:val="18"/>
+          <w:lang w:eastAsia="zh-CN"/>
+        </w:rPr>
+        <w:t>"Topographic Map</w:t>
+      </w:r>
+      <w:proofErr w:type="gramStart"/>
+      <w:r>
+        <w:rPr>
+          <w:rFonts w:ascii="Menlo" w:eastAsia="Times New Roman" w:hAnsi="Menlo" w:cs="Menlo"/>
+          <w:color w:val="CE9178"/>
+          <w:sz w:val="18"/>
+          <w:szCs w:val="18"/>
+          <w:lang w:eastAsia="zh-CN"/>
+        </w:rPr>
+        <w:t>"</w:t>
+      </w:r>
+      <w:r>
+        <w:rPr>
+          <w:rFonts w:ascii="Menlo" w:eastAsia="Times New Roman" w:hAnsi="Menlo" w:cs="Menlo"/>
+          <w:color w:val="9CDCFE"/>
+          <w:sz w:val="18"/>
+          <w:szCs w:val="18"/>
+          <w:lang w:eastAsia="zh-CN"/>
+        </w:rPr>
+        <w:t xml:space="preserve"> :</w:t>
+      </w:r>
+      <w:proofErr w:type="gramEnd"/>
+      <w:r>
+        <w:rPr>
+          <w:rFonts w:ascii="Menlo" w:eastAsia="Times New Roman" w:hAnsi="Menlo" w:cs="Menlo"/>
+          <w:color w:val="CCCCCC"/>
+          <w:sz w:val="18"/>
+          <w:szCs w:val="18"/>
+          <w:lang w:eastAsia="zh-CN"/>
+        </w:rPr>
+        <w:t xml:space="preserve"> </w:t>
+      </w:r>
+      <w:r>
+        <w:rPr>
+          <w:rFonts w:ascii="Menlo" w:eastAsia="Times New Roman" w:hAnsi="Menlo" w:cs="Menlo"/>
+          <w:color w:val="9CDCFE"/>
+          <w:sz w:val="18"/>
+          <w:szCs w:val="18"/>
+          <w:lang w:eastAsia="zh-CN"/>
+        </w:rPr>
+        <w:t>topo</w:t>
+      </w:r>
+    </w:p>
+    <w:p>
+      <w:pPr>
+        <w:shd w:val="clear" w:color="auto" w:fill="1F1F1F"/>
+        <w:spacing w:after="0" w:line="270" w:lineRule="atLeast"/>
+        <w:rPr>
+          <w:rFonts w:ascii="Menlo" w:eastAsia="Times New Roman" w:hAnsi="Menlo" w:cs="Menlo"/>
+          <w:color w:val="CCCCCC"/>
+          <w:sz w:val="18"/>
+          <w:szCs w:val="18"/>
+          <w:lang w:eastAsia="zh-CN"/>
+        </w:rPr>
+      </w:pPr>
+      <w:r>
+        <w:rPr>
+          <w:rFonts w:ascii="Menlo" w:eastAsia="Times New Roman" w:hAnsi="Menlo" w:cs="Menlo"/>
+          <w:color w:val="CCCCCC"/>
+          <w:sz w:val="18"/>
+          <w:szCs w:val="18"/>
+          <w:lang w:eastAsia="zh-CN"/>
+        </w:rPr>
+        <w:t xml:space="preserve">          };</w:t>
+      </w:r>
+    </w:p>
+    <w:p>
+      <w:pPr>
+        <w:shd w:val="clear" w:color="auto" w:fill="1F1F1F"/>
+        <w:spacing w:after="0" w:line="270" w:lineRule="atLeast"/>
+        <w:rPr>
+          <w:rFonts w:ascii="Menlo" w:eastAsia="Times New Roman" w:hAnsi="Menlo" w:cs="Menlo"/>
+          <w:color w:val="CCCCCC"/>
+          <w:sz w:val="18"/>
+          <w:szCs w:val="18"/>
+          <w:lang w:eastAsia="zh-CN"/>
+        </w:rPr>
+      </w:pPr>
+      <w:r>
+        <w:rPr>
+          <w:rFonts w:ascii="Menlo" w:eastAsia="Times New Roman" w:hAnsi="Menlo" w:cs="Menlo"/>
+          <w:color w:val="CCCCCC"/>
+          <w:sz w:val="18"/>
+          <w:szCs w:val="18"/>
+          <w:lang w:eastAsia="zh-CN"/>
+        </w:rPr>
+        <w:t xml:space="preserve">    </w:t>
+      </w:r>
+    </w:p>
+    <w:p>
+      <w:pPr>
+        <w:shd w:val="clear" w:color="auto" w:fill="1F1F1F"/>
+        <w:spacing w:after="0" w:line="270" w:lineRule="atLeast"/>
+        <w:rPr>
+          <w:rFonts w:ascii="Menlo" w:eastAsia="Times New Roman" w:hAnsi="Menlo" w:cs="Menlo"/>
+          <w:color w:val="CCCCCC"/>
+          <w:sz w:val="18"/>
+          <w:szCs w:val="18"/>
+          <w:lang w:eastAsia="zh-CN"/>
+        </w:rPr>
+      </w:pPr>
+      <w:r>
+        <w:rPr>
+          <w:rFonts w:ascii="Menlo" w:eastAsia="Times New Roman" w:hAnsi="Menlo" w:cs="Menlo"/>
+          <w:color w:val="CCCCCC"/>
+          <w:sz w:val="18"/>
+          <w:szCs w:val="18"/>
+          <w:lang w:eastAsia="zh-CN"/>
+        </w:rPr>
+        <w:t xml:space="preserve">          </w:t>
+      </w:r>
+      <w:r>
+        <w:rPr>
+          <w:rFonts w:ascii="Menlo" w:eastAsia="Times New Roman" w:hAnsi="Menlo" w:cs="Menlo"/>
+          <w:color w:val="6A9955"/>
+          <w:sz w:val="18"/>
+          <w:szCs w:val="18"/>
+          <w:lang w:eastAsia="zh-CN"/>
+        </w:rPr>
+        <w:t xml:space="preserve">// Create an </w:t>
+      </w:r>
+      <w:proofErr w:type="spellStart"/>
+      <w:r>
+        <w:rPr>
+          <w:rFonts w:ascii="Menlo" w:eastAsia="Times New Roman" w:hAnsi="Menlo" w:cs="Menlo"/>
+          <w:color w:val="6A9955"/>
+          <w:sz w:val="18"/>
+          <w:szCs w:val="18"/>
+          <w:lang w:eastAsia="zh-CN"/>
+        </w:rPr>
+        <w:t>overlayMaps</w:t>
+      </w:r>
+      <w:proofErr w:type="spellEnd"/>
+      <w:r>
+        <w:rPr>
+          <w:rFonts w:ascii="Menlo" w:eastAsia="Times New Roman" w:hAnsi="Menlo" w:cs="Menlo"/>
+          <w:color w:val="6A9955"/>
+          <w:sz w:val="18"/>
+          <w:szCs w:val="18"/>
+          <w:lang w:eastAsia="zh-CN"/>
+        </w:rPr>
+        <w:t xml:space="preserve"> object to hold the cases layer</w:t>
+      </w:r>
+    </w:p>
+    <w:p>
+      <w:pPr>
+        <w:shd w:val="clear" w:color="auto" w:fill="1F1F1F"/>
+        <w:spacing w:after="0" w:line="270" w:lineRule="atLeast"/>
+        <w:rPr>
+          <w:rFonts w:ascii="Menlo" w:eastAsia="Times New Roman" w:hAnsi="Menlo" w:cs="Menlo"/>
+          <w:color w:val="CCCCCC"/>
+          <w:sz w:val="18"/>
+          <w:szCs w:val="18"/>
+          <w:lang w:eastAsia="zh-CN"/>
+        </w:rPr>
+      </w:pPr>
+      <w:r>
+        <w:rPr>
+          <w:rFonts w:ascii="Menlo" w:eastAsia="Times New Roman" w:hAnsi="Menlo" w:cs="Menlo"/>
+          <w:color w:val="CCCCCC"/>
+          <w:sz w:val="18"/>
+          <w:szCs w:val="18"/>
+          <w:lang w:eastAsia="zh-CN"/>
+        </w:rPr>
+        <w:t xml:space="preserve">          </w:t>
+      </w:r>
+      <w:r>
+        <w:rPr>
+          <w:rFonts w:ascii="Menlo" w:eastAsia="Times New Roman" w:hAnsi="Menlo" w:cs="Menlo"/>
+          <w:color w:val="569CD6"/>
+          <w:sz w:val="18"/>
+          <w:szCs w:val="18"/>
+          <w:lang w:eastAsia="zh-CN"/>
+        </w:rPr>
+        <w:t>let</w:t>
+      </w:r>
+      <w:r>
+        <w:rPr>
+          <w:rFonts w:ascii="Menlo" w:eastAsia="Times New Roman" w:hAnsi="Menlo" w:cs="Menlo"/>
+          <w:color w:val="CCCCCC"/>
+          <w:sz w:val="18"/>
+          <w:szCs w:val="18"/>
+          <w:lang w:eastAsia="zh-CN"/>
+        </w:rPr>
+        <w:t xml:space="preserve"> </w:t>
+      </w:r>
+      <w:proofErr w:type="spellStart"/>
+      <w:r>
+        <w:rPr>
+          <w:rFonts w:ascii="Menlo" w:eastAsia="Times New Roman" w:hAnsi="Menlo" w:cs="Menlo"/>
+          <w:color w:val="9CDCFE"/>
+          <w:sz w:val="18"/>
+          <w:szCs w:val="18"/>
+          <w:lang w:eastAsia="zh-CN"/>
+        </w:rPr>
+        <w:t>overlayMaps</w:t>
+      </w:r>
+      <w:proofErr w:type="spellEnd"/>
+      <w:r>
+        <w:rPr>
+          <w:rFonts w:ascii="Menlo" w:eastAsia="Times New Roman" w:hAnsi="Menlo" w:cs="Menlo"/>
+          <w:color w:val="CCCCCC"/>
+          <w:sz w:val="18"/>
+          <w:szCs w:val="18"/>
+          <w:lang w:eastAsia="zh-CN"/>
+        </w:rPr>
+        <w:t xml:space="preserve"> </w:t>
+      </w:r>
+      <w:r>
+        <w:rPr>
+          <w:rFonts w:ascii="Menlo" w:eastAsia="Times New Roman" w:hAnsi="Menlo" w:cs="Menlo"/>
+          <w:color w:val="D4D4D4"/>
+          <w:sz w:val="18"/>
+          <w:szCs w:val="18"/>
+          <w:lang w:eastAsia="zh-CN"/>
+        </w:rPr>
+        <w:t>=</w:t>
+      </w:r>
+      <w:r>
+        <w:rPr>
+          <w:rFonts w:ascii="Menlo" w:eastAsia="Times New Roman" w:hAnsi="Menlo" w:cs="Menlo"/>
+          <w:color w:val="CCCCCC"/>
+          <w:sz w:val="18"/>
+          <w:szCs w:val="18"/>
+          <w:lang w:eastAsia="zh-CN"/>
+        </w:rPr>
+        <w:t xml:space="preserve"> {</w:t>
+      </w:r>
+    </w:p>
+    <w:p>
+      <w:pPr>
+        <w:shd w:val="clear" w:color="auto" w:fill="1F1F1F"/>
+        <w:spacing w:after="0" w:line="270" w:lineRule="atLeast"/>
+        <w:rPr>
+          <w:rFonts w:ascii="Menlo" w:eastAsia="Times New Roman" w:hAnsi="Menlo" w:cs="Menlo"/>
+          <w:color w:val="CCCCCC"/>
+          <w:sz w:val="18"/>
+          <w:szCs w:val="18"/>
+          <w:lang w:eastAsia="zh-CN"/>
+        </w:rPr>
+      </w:pPr>
+      <w:r>
+        <w:rPr>
+          <w:rFonts w:ascii="Menlo" w:eastAsia="Times New Roman" w:hAnsi="Menlo" w:cs="Menlo"/>
+          <w:color w:val="CCCCCC"/>
+          <w:sz w:val="18"/>
+          <w:szCs w:val="18"/>
+          <w:lang w:eastAsia="zh-CN"/>
+        </w:rPr>
+        <w:t xml:space="preserve">            </w:t>
+      </w:r>
+      <w:proofErr w:type="spellStart"/>
+      <w:r>
+        <w:rPr>
+          <w:rFonts w:ascii="Menlo" w:eastAsia="Times New Roman" w:hAnsi="Menlo" w:cs="Menlo"/>
+          <w:color w:val="9CDCFE"/>
+          <w:sz w:val="18"/>
+          <w:szCs w:val="18"/>
+          <w:lang w:eastAsia="zh-CN"/>
+        </w:rPr>
+        <w:t>Covid_info</w:t>
+      </w:r>
+      <w:proofErr w:type="spellEnd"/>
+      <w:r>
+        <w:rPr>
+          <w:rFonts w:ascii="Menlo" w:eastAsia="Times New Roman" w:hAnsi="Menlo" w:cs="Menlo"/>
+          <w:color w:val="9CDCFE"/>
+          <w:sz w:val="18"/>
+          <w:szCs w:val="18"/>
+          <w:lang w:eastAsia="zh-CN"/>
+        </w:rPr>
+        <w:t>:</w:t>
+      </w:r>
+      <w:r>
+        <w:rPr>
+          <w:rFonts w:ascii="Menlo" w:eastAsia="Times New Roman" w:hAnsi="Menlo" w:cs="Menlo"/>
+          <w:color w:val="CCCCCC"/>
+          <w:sz w:val="18"/>
+          <w:szCs w:val="18"/>
+          <w:lang w:eastAsia="zh-CN"/>
+        </w:rPr>
+        <w:t xml:space="preserve"> </w:t>
+      </w:r>
+      <w:proofErr w:type="spellStart"/>
+      <w:r>
+        <w:rPr>
+          <w:rFonts w:ascii="Menlo" w:eastAsia="Times New Roman" w:hAnsi="Menlo" w:cs="Menlo"/>
+          <w:color w:val="9CDCFE"/>
+          <w:sz w:val="18"/>
+          <w:szCs w:val="18"/>
+          <w:lang w:eastAsia="zh-CN"/>
+        </w:rPr>
+        <w:t>covid_info</w:t>
+      </w:r>
+      <w:proofErr w:type="spellEnd"/>
+    </w:p>
+    <w:p>
+      <w:pPr>
+        <w:shd w:val="clear" w:color="auto" w:fill="1F1F1F"/>
+        <w:spacing w:after="0" w:line="270" w:lineRule="atLeast"/>
+        <w:rPr>
+          <w:rFonts w:ascii="Menlo" w:eastAsia="Times New Roman" w:hAnsi="Menlo" w:cs="Menlo"/>
+          <w:color w:val="CCCCCC"/>
+          <w:sz w:val="18"/>
+          <w:szCs w:val="18"/>
+          <w:lang w:eastAsia="zh-CN"/>
+        </w:rPr>
+      </w:pPr>
+      <w:r>
+        <w:rPr>
+          <w:rFonts w:ascii="Menlo" w:eastAsia="Times New Roman" w:hAnsi="Menlo" w:cs="Menlo"/>
+          <w:color w:val="CCCCCC"/>
+          <w:sz w:val="18"/>
+          <w:szCs w:val="18"/>
+          <w:lang w:eastAsia="zh-CN"/>
+        </w:rPr>
+        <w:t xml:space="preserve">            </w:t>
+      </w:r>
+    </w:p>
+    <w:p>
+      <w:pPr>
+        <w:shd w:val="clear" w:color="auto" w:fill="1F1F1F"/>
+        <w:spacing w:after="0" w:line="270" w:lineRule="atLeast"/>
+        <w:rPr>
+          <w:rFonts w:ascii="Menlo" w:eastAsia="Times New Roman" w:hAnsi="Menlo" w:cs="Menlo"/>
+          <w:color w:val="CCCCCC"/>
+          <w:sz w:val="18"/>
+          <w:szCs w:val="18"/>
+          <w:lang w:eastAsia="zh-CN"/>
+        </w:rPr>
+      </w:pPr>
+      <w:r>
+        <w:rPr>
+          <w:rFonts w:ascii="Menlo" w:eastAsia="Times New Roman" w:hAnsi="Menlo" w:cs="Menlo"/>
+          <w:color w:val="CCCCCC"/>
+          <w:sz w:val="18"/>
+          <w:szCs w:val="18"/>
+          <w:lang w:eastAsia="zh-CN"/>
+        </w:rPr>
+        <w:t xml:space="preserve">          };</w:t>
+      </w:r>
+    </w:p>
+    <w:p>
+      <w:pPr>
+        <w:shd w:val="clear" w:color="auto" w:fill="1F1F1F"/>
+        <w:spacing w:after="0" w:line="270" w:lineRule="atLeast"/>
+        <w:rPr>
+          <w:rFonts w:ascii="Menlo" w:eastAsia="Times New Roman" w:hAnsi="Menlo" w:cs="Menlo"/>
+          <w:color w:val="CCCCCC"/>
+          <w:sz w:val="18"/>
+          <w:szCs w:val="18"/>
+          <w:lang w:eastAsia="zh-CN"/>
+        </w:rPr>
+      </w:pPr>
+      <w:r>
+        <w:rPr>
+          <w:rFonts w:ascii="Menlo" w:eastAsia="Times New Roman" w:hAnsi="Menlo" w:cs="Menlo"/>
+          <w:color w:val="CCCCCC"/>
+          <w:sz w:val="18"/>
+          <w:szCs w:val="18"/>
+          <w:lang w:eastAsia="zh-CN"/>
+        </w:rPr>
+        <w:t xml:space="preserve">    </w:t>
+      </w:r>
+    </w:p>
+    <w:p>
+      <w:pPr>
+        <w:shd w:val="clear" w:color="auto" w:fill="1F1F1F"/>
+        <w:spacing w:after="0" w:line="270" w:lineRule="atLeast"/>
+        <w:rPr>
+          <w:rFonts w:ascii="Menlo" w:eastAsia="Times New Roman" w:hAnsi="Menlo" w:cs="Menlo"/>
+          <w:color w:val="CCCCCC"/>
+          <w:sz w:val="18"/>
+          <w:szCs w:val="18"/>
+          <w:lang w:eastAsia="zh-CN"/>
+        </w:rPr>
+      </w:pPr>
+      <w:r>
+        <w:rPr>
+          <w:rFonts w:ascii="Menlo" w:eastAsia="Times New Roman" w:hAnsi="Menlo" w:cs="Menlo"/>
+          <w:color w:val="CCCCCC"/>
+          <w:sz w:val="18"/>
+          <w:szCs w:val="18"/>
+          <w:lang w:eastAsia="zh-CN"/>
+        </w:rPr>
+        <w:t xml:space="preserve">          </w:t>
+      </w:r>
+      <w:r>
+        <w:rPr>
+          <w:rFonts w:ascii="Menlo" w:eastAsia="Times New Roman" w:hAnsi="Menlo" w:cs="Menlo"/>
+          <w:color w:val="6A9955"/>
+          <w:sz w:val="18"/>
+          <w:szCs w:val="18"/>
+          <w:lang w:eastAsia="zh-CN"/>
+        </w:rPr>
+        <w:t xml:space="preserve">// Create the map object to display </w:t>
+      </w:r>
+      <w:proofErr w:type="spellStart"/>
+      <w:r>
+        <w:rPr>
+          <w:rFonts w:ascii="Menlo" w:eastAsia="Times New Roman" w:hAnsi="Menlo" w:cs="Menlo"/>
+          <w:color w:val="6A9955"/>
+          <w:sz w:val="18"/>
+          <w:szCs w:val="18"/>
+          <w:lang w:eastAsia="zh-CN"/>
+        </w:rPr>
+        <w:t>streetmap</w:t>
+      </w:r>
+      <w:proofErr w:type="spellEnd"/>
+      <w:r>
+        <w:rPr>
+          <w:rFonts w:ascii="Menlo" w:eastAsia="Times New Roman" w:hAnsi="Menlo" w:cs="Menlo"/>
+          <w:color w:val="6A9955"/>
+          <w:sz w:val="18"/>
+          <w:szCs w:val="18"/>
+          <w:lang w:eastAsia="zh-CN"/>
+        </w:rPr>
+        <w:t xml:space="preserve"> and earthquakes layers on load</w:t>
+      </w:r>
+    </w:p>
+    <w:p>
+      <w:pPr>
+        <w:shd w:val="clear" w:color="auto" w:fill="1F1F1F"/>
+        <w:spacing w:after="0" w:line="270" w:lineRule="atLeast"/>
+        <w:rPr>
+          <w:rFonts w:ascii="Menlo" w:eastAsia="Times New Roman" w:hAnsi="Menlo" w:cs="Menlo"/>
+          <w:color w:val="CCCCCC"/>
+          <w:sz w:val="18"/>
+          <w:szCs w:val="18"/>
+          <w:lang w:val="da-DK" w:eastAsia="zh-CN"/>
+        </w:rPr>
+      </w:pPr>
+      <w:r>
+        <w:rPr>
+          <w:rFonts w:ascii="Menlo" w:eastAsia="Times New Roman" w:hAnsi="Menlo" w:cs="Menlo"/>
+          <w:color w:val="CCCCCC"/>
+          <w:sz w:val="18"/>
+          <w:szCs w:val="18"/>
+          <w:lang w:eastAsia="zh-CN"/>
+        </w:rPr>
+        <w:t xml:space="preserve">          </w:t>
+      </w:r>
+      <w:r>
+        <w:rPr>
+          <w:rFonts w:ascii="Menlo" w:eastAsia="Times New Roman" w:hAnsi="Menlo" w:cs="Menlo"/>
+          <w:color w:val="569CD6"/>
+          <w:sz w:val="18"/>
+          <w:szCs w:val="18"/>
+          <w:lang w:val="da-DK" w:eastAsia="zh-CN"/>
+        </w:rPr>
+        <w:t>let</w:t>
+      </w:r>
+      <w:r>
+        <w:rPr>
+          <w:rFonts w:ascii="Menlo" w:eastAsia="Times New Roman" w:hAnsi="Menlo" w:cs="Menlo"/>
+          <w:color w:val="CCCCCC"/>
+          <w:sz w:val="18"/>
+          <w:szCs w:val="18"/>
+          <w:lang w:val="da-DK" w:eastAsia="zh-CN"/>
+        </w:rPr>
+        <w:t xml:space="preserve"> </w:t>
+      </w:r>
+      <w:r>
+        <w:rPr>
+          <w:rFonts w:ascii="Menlo" w:eastAsia="Times New Roman" w:hAnsi="Menlo" w:cs="Menlo"/>
+          <w:color w:val="9CDCFE"/>
+          <w:sz w:val="18"/>
+          <w:szCs w:val="18"/>
+          <w:lang w:val="da-DK" w:eastAsia="zh-CN"/>
+        </w:rPr>
+        <w:t>map</w:t>
+      </w:r>
+      <w:r>
+        <w:rPr>
+          <w:rFonts w:ascii="Menlo" w:eastAsia="Times New Roman" w:hAnsi="Menlo" w:cs="Menlo"/>
+          <w:color w:val="CCCCCC"/>
+          <w:sz w:val="18"/>
+          <w:szCs w:val="18"/>
+          <w:lang w:val="da-DK" w:eastAsia="zh-CN"/>
+        </w:rPr>
+        <w:t xml:space="preserve"> </w:t>
+      </w:r>
+      <w:r>
+        <w:rPr>
+          <w:rFonts w:ascii="Menlo" w:eastAsia="Times New Roman" w:hAnsi="Menlo" w:cs="Menlo"/>
+          <w:color w:val="D4D4D4"/>
+          <w:sz w:val="18"/>
+          <w:szCs w:val="18"/>
+          <w:lang w:val="da-DK" w:eastAsia="zh-CN"/>
+        </w:rPr>
+        <w:t>=</w:t>
+      </w:r>
+      <w:r>
+        <w:rPr>
+          <w:rFonts w:ascii="Menlo" w:eastAsia="Times New Roman" w:hAnsi="Menlo" w:cs="Menlo"/>
+          <w:color w:val="CCCCCC"/>
+          <w:sz w:val="18"/>
+          <w:szCs w:val="18"/>
+          <w:lang w:val="da-DK" w:eastAsia="zh-CN"/>
+        </w:rPr>
+        <w:t xml:space="preserve"> </w:t>
+      </w:r>
+      <w:r>
+        <w:rPr>
+          <w:rFonts w:ascii="Menlo" w:eastAsia="Times New Roman" w:hAnsi="Menlo" w:cs="Menlo"/>
+          <w:color w:val="4FC1FF"/>
+          <w:sz w:val="18"/>
+          <w:szCs w:val="18"/>
+          <w:lang w:val="da-DK" w:eastAsia="zh-CN"/>
+        </w:rPr>
+        <w:t>L</w:t>
+      </w:r>
+      <w:r>
+        <w:rPr>
+          <w:rFonts w:ascii="Menlo" w:eastAsia="Times New Roman" w:hAnsi="Menlo" w:cs="Menlo"/>
+          <w:color w:val="CCCCCC"/>
+          <w:sz w:val="18"/>
+          <w:szCs w:val="18"/>
+          <w:lang w:val="da-DK" w:eastAsia="zh-CN"/>
+        </w:rPr>
+        <w:t>.</w:t>
+      </w:r>
+      <w:r>
+        <w:rPr>
+          <w:rFonts w:ascii="Menlo" w:eastAsia="Times New Roman" w:hAnsi="Menlo" w:cs="Menlo"/>
+          <w:color w:val="DCDCAA"/>
+          <w:sz w:val="18"/>
+          <w:szCs w:val="18"/>
+          <w:lang w:val="da-DK" w:eastAsia="zh-CN"/>
+        </w:rPr>
+        <w:t>map</w:t>
+      </w:r>
+      <w:r>
+        <w:rPr>
+          <w:rFonts w:ascii="Menlo" w:eastAsia="Times New Roman" w:hAnsi="Menlo" w:cs="Menlo"/>
+          <w:color w:val="CCCCCC"/>
+          <w:sz w:val="18"/>
+          <w:szCs w:val="18"/>
+          <w:lang w:val="da-DK" w:eastAsia="zh-CN"/>
+        </w:rPr>
+        <w:t>(</w:t>
+      </w:r>
+      <w:r>
+        <w:rPr>
+          <w:rFonts w:ascii="Menlo" w:eastAsia="Times New Roman" w:hAnsi="Menlo" w:cs="Menlo"/>
+          <w:color w:val="CE9178"/>
+          <w:sz w:val="18"/>
+          <w:szCs w:val="18"/>
+          <w:lang w:val="da-DK" w:eastAsia="zh-CN"/>
+        </w:rPr>
+        <w:t>"map"</w:t>
+      </w:r>
+      <w:r>
+        <w:rPr>
+          <w:rFonts w:ascii="Menlo" w:eastAsia="Times New Roman" w:hAnsi="Menlo" w:cs="Menlo"/>
+          <w:color w:val="CCCCCC"/>
+          <w:sz w:val="18"/>
+          <w:szCs w:val="18"/>
+          <w:lang w:val="da-DK" w:eastAsia="zh-CN"/>
+        </w:rPr>
+        <w:t>, {</w:t>
+      </w:r>
+    </w:p>
+    <w:p>
+      <w:pPr>
+        <w:shd w:val="clear" w:color="auto" w:fill="1F1F1F"/>
+        <w:spacing w:after="0" w:line="270" w:lineRule="atLeast"/>
+        <w:rPr>
+          <w:rFonts w:ascii="Menlo" w:eastAsia="Times New Roman" w:hAnsi="Menlo" w:cs="Menlo"/>
+          <w:color w:val="CCCCCC"/>
+          <w:sz w:val="18"/>
+          <w:szCs w:val="18"/>
+          <w:lang w:val="da-DK" w:eastAsia="zh-CN"/>
+        </w:rPr>
+      </w:pPr>
+      <w:r>
+        <w:rPr>
+          <w:rFonts w:ascii="Menlo" w:eastAsia="Times New Roman" w:hAnsi="Menlo" w:cs="Menlo"/>
+          <w:color w:val="CCCCCC"/>
+          <w:sz w:val="18"/>
+          <w:szCs w:val="18"/>
+          <w:lang w:val="da-DK" w:eastAsia="zh-CN"/>
+        </w:rPr>
+        <w:t xml:space="preserve">            </w:t>
+      </w:r>
+      <w:r>
+        <w:rPr>
+          <w:rFonts w:ascii="Menlo" w:eastAsia="Times New Roman" w:hAnsi="Menlo" w:cs="Menlo"/>
+          <w:color w:val="9CDCFE"/>
+          <w:sz w:val="18"/>
+          <w:szCs w:val="18"/>
+          <w:lang w:val="da-DK" w:eastAsia="zh-CN"/>
+        </w:rPr>
+        <w:t>center:</w:t>
+      </w:r>
+      <w:r>
+        <w:rPr>
+          <w:rFonts w:ascii="Menlo" w:eastAsia="Times New Roman" w:hAnsi="Menlo" w:cs="Menlo"/>
+          <w:color w:val="CCCCCC"/>
+          <w:sz w:val="18"/>
+          <w:szCs w:val="18"/>
+          <w:lang w:val="da-DK" w:eastAsia="zh-CN"/>
+        </w:rPr>
+        <w:t xml:space="preserve"> [</w:t>
+      </w:r>
+      <w:r>
+        <w:rPr>
+          <w:rFonts w:ascii="Menlo" w:eastAsia="Times New Roman" w:hAnsi="Menlo" w:cs="Menlo"/>
+          <w:color w:val="B5CEA8"/>
+          <w:sz w:val="18"/>
+          <w:szCs w:val="18"/>
+          <w:lang w:val="da-DK" w:eastAsia="zh-CN"/>
+        </w:rPr>
+        <w:t>37.0902</w:t>
+      </w:r>
+      <w:r>
+        <w:rPr>
+          <w:rFonts w:ascii="Menlo" w:eastAsia="Times New Roman" w:hAnsi="Menlo" w:cs="Menlo"/>
+          <w:color w:val="CCCCCC"/>
+          <w:sz w:val="18"/>
+          <w:szCs w:val="18"/>
+          <w:lang w:val="da-DK" w:eastAsia="zh-CN"/>
+        </w:rPr>
+        <w:t xml:space="preserve">, </w:t>
+      </w:r>
+      <w:r>
+        <w:rPr>
+          <w:rFonts w:ascii="Menlo" w:eastAsia="Times New Roman" w:hAnsi="Menlo" w:cs="Menlo"/>
+          <w:color w:val="D4D4D4"/>
+          <w:sz w:val="18"/>
+          <w:szCs w:val="18"/>
+          <w:lang w:val="da-DK" w:eastAsia="zh-CN"/>
+        </w:rPr>
+        <w:t>-</w:t>
+      </w:r>
+      <w:r>
+        <w:rPr>
+          <w:rFonts w:ascii="Menlo" w:eastAsia="Times New Roman" w:hAnsi="Menlo" w:cs="Menlo"/>
+          <w:color w:val="B5CEA8"/>
+          <w:sz w:val="18"/>
+          <w:szCs w:val="18"/>
+          <w:lang w:val="da-DK" w:eastAsia="zh-CN"/>
+        </w:rPr>
+        <w:t>95.7129</w:t>
+      </w:r>
+      <w:r>
+        <w:rPr>
+          <w:rFonts w:ascii="Menlo" w:eastAsia="Times New Roman" w:hAnsi="Menlo" w:cs="Menlo"/>
+          <w:color w:val="CCCCCC"/>
+          <w:sz w:val="18"/>
+          <w:szCs w:val="18"/>
+          <w:lang w:val="da-DK" w:eastAsia="zh-CN"/>
+        </w:rPr>
+        <w:t>],</w:t>
+      </w:r>
+    </w:p>
+    <w:p>
+      <w:pPr>
+        <w:shd w:val="clear" w:color="auto" w:fill="1F1F1F"/>
+        <w:spacing w:after="0" w:line="270" w:lineRule="atLeast"/>
+        <w:rPr>
+          <w:rFonts w:ascii="Menlo" w:eastAsia="Times New Roman" w:hAnsi="Menlo" w:cs="Menlo"/>
+          <w:color w:val="CCCCCC"/>
+          <w:sz w:val="18"/>
+          <w:szCs w:val="18"/>
+          <w:lang w:eastAsia="zh-CN"/>
+        </w:rPr>
+      </w:pPr>
+      <w:r>
+        <w:rPr>
+          <w:rFonts w:ascii="Menlo" w:eastAsia="Times New Roman" w:hAnsi="Menlo" w:cs="Menlo"/>
+          <w:color w:val="CCCCCC"/>
+          <w:sz w:val="18"/>
+          <w:szCs w:val="18"/>
+          <w:lang w:val="da-DK" w:eastAsia="zh-CN"/>
+        </w:rPr>
+        <w:t xml:space="preserve">            </w:t>
+      </w:r>
+      <w:r>
+        <w:rPr>
+          <w:rFonts w:ascii="Menlo" w:eastAsia="Times New Roman" w:hAnsi="Menlo" w:cs="Menlo"/>
+          <w:color w:val="9CDCFE"/>
+          <w:sz w:val="18"/>
+          <w:szCs w:val="18"/>
+          <w:lang w:eastAsia="zh-CN"/>
+        </w:rPr>
+        <w:t>zoom:</w:t>
+      </w:r>
+      <w:r>
+        <w:rPr>
+          <w:rFonts w:ascii="Menlo" w:eastAsia="Times New Roman" w:hAnsi="Menlo" w:cs="Menlo"/>
+          <w:color w:val="CCCCCC"/>
+          <w:sz w:val="18"/>
+          <w:szCs w:val="18"/>
+          <w:lang w:eastAsia="zh-CN"/>
+        </w:rPr>
+        <w:t xml:space="preserve"> </w:t>
+      </w:r>
+      <w:r>
+        <w:rPr>
+          <w:rFonts w:ascii="Menlo" w:eastAsia="Times New Roman" w:hAnsi="Menlo" w:cs="Menlo"/>
+          <w:color w:val="B5CEA8"/>
+          <w:sz w:val="18"/>
+          <w:szCs w:val="18"/>
+          <w:lang w:eastAsia="zh-CN"/>
+        </w:rPr>
+        <w:t>5</w:t>
+      </w:r>
+      <w:r>
+        <w:rPr>
+          <w:rFonts w:ascii="Menlo" w:eastAsia="Times New Roman" w:hAnsi="Menlo" w:cs="Menlo"/>
+          <w:color w:val="CCCCCC"/>
+          <w:sz w:val="18"/>
+          <w:szCs w:val="18"/>
+          <w:lang w:eastAsia="zh-CN"/>
+        </w:rPr>
+        <w:t>,</w:t>
+      </w:r>
+    </w:p>
+    <w:p>
+      <w:pPr>
+        <w:shd w:val="clear" w:color="auto" w:fill="1F1F1F"/>
+        <w:spacing w:after="0" w:line="270" w:lineRule="atLeast"/>
+        <w:rPr>
+          <w:rFonts w:ascii="Menlo" w:eastAsia="Times New Roman" w:hAnsi="Menlo" w:cs="Menlo"/>
+          <w:color w:val="CCCCCC"/>
+          <w:sz w:val="18"/>
+          <w:szCs w:val="18"/>
+          <w:lang w:eastAsia="zh-CN"/>
+        </w:rPr>
+      </w:pPr>
+      <w:r>
+        <w:rPr>
+          <w:rFonts w:ascii="Menlo" w:eastAsia="Times New Roman" w:hAnsi="Menlo" w:cs="Menlo"/>
+          <w:color w:val="CCCCCC"/>
+          <w:sz w:val="18"/>
+          <w:szCs w:val="18"/>
+          <w:lang w:eastAsia="zh-CN"/>
+        </w:rPr>
+        <w:t xml:space="preserve">            </w:t>
+      </w:r>
+      <w:r>
+        <w:rPr>
+          <w:rFonts w:ascii="Menlo" w:eastAsia="Times New Roman" w:hAnsi="Menlo" w:cs="Menlo"/>
+          <w:color w:val="9CDCFE"/>
+          <w:sz w:val="18"/>
+          <w:szCs w:val="18"/>
+          <w:lang w:eastAsia="zh-CN"/>
+        </w:rPr>
+        <w:t>layers:</w:t>
+      </w:r>
+      <w:r>
+        <w:rPr>
+          <w:rFonts w:ascii="Menlo" w:eastAsia="Times New Roman" w:hAnsi="Menlo" w:cs="Menlo"/>
+          <w:color w:val="CCCCCC"/>
+          <w:sz w:val="18"/>
+          <w:szCs w:val="18"/>
+          <w:lang w:eastAsia="zh-CN"/>
+        </w:rPr>
+        <w:t xml:space="preserve"> [</w:t>
+      </w:r>
+      <w:r>
+        <w:rPr>
+          <w:rFonts w:ascii="Menlo" w:eastAsia="Times New Roman" w:hAnsi="Menlo" w:cs="Menlo"/>
+          <w:color w:val="9CDCFE"/>
+          <w:sz w:val="18"/>
+          <w:szCs w:val="18"/>
+          <w:lang w:eastAsia="zh-CN"/>
+        </w:rPr>
+        <w:t>street</w:t>
+      </w:r>
+      <w:r>
+        <w:rPr>
+          <w:rFonts w:ascii="Menlo" w:eastAsia="Times New Roman" w:hAnsi="Menlo" w:cs="Menlo"/>
+          <w:color w:val="CCCCCC"/>
+          <w:sz w:val="18"/>
+          <w:szCs w:val="18"/>
+          <w:lang w:eastAsia="zh-CN"/>
+        </w:rPr>
+        <w:t xml:space="preserve">, </w:t>
+      </w:r>
+      <w:proofErr w:type="spellStart"/>
+      <w:r>
+        <w:rPr>
+          <w:rFonts w:ascii="Menlo" w:eastAsia="Times New Roman" w:hAnsi="Menlo" w:cs="Menlo"/>
+          <w:color w:val="9CDCFE"/>
+          <w:sz w:val="18"/>
+          <w:szCs w:val="18"/>
+          <w:lang w:eastAsia="zh-CN"/>
+        </w:rPr>
+        <w:t>covid_info</w:t>
+      </w:r>
+      <w:proofErr w:type="spellEnd"/>
+      <w:r>
+        <w:rPr>
+          <w:rFonts w:ascii="Menlo" w:eastAsia="Times New Roman" w:hAnsi="Menlo" w:cs="Menlo"/>
+          <w:color w:val="CCCCCC"/>
+          <w:sz w:val="18"/>
+          <w:szCs w:val="18"/>
+          <w:lang w:eastAsia="zh-CN"/>
+        </w:rPr>
+        <w:t>]</w:t>
+      </w:r>
+    </w:p>
+    <w:p>
+      <w:pPr>
+        <w:shd w:val="clear" w:color="auto" w:fill="1F1F1F"/>
+        <w:spacing w:after="0" w:line="270" w:lineRule="atLeast"/>
+        <w:rPr>
+          <w:rFonts w:ascii="Menlo" w:eastAsia="Times New Roman" w:hAnsi="Menlo" w:cs="Menlo"/>
+          <w:color w:val="CCCCCC"/>
+          <w:sz w:val="18"/>
+          <w:szCs w:val="18"/>
+          <w:lang w:eastAsia="zh-CN"/>
+        </w:rPr>
+      </w:pPr>
+      <w:r>
+        <w:rPr>
+          <w:rFonts w:ascii="Menlo" w:eastAsia="Times New Roman" w:hAnsi="Menlo" w:cs="Menlo"/>
+          <w:color w:val="CCCCCC"/>
+          <w:sz w:val="18"/>
+          <w:szCs w:val="18"/>
+          <w:lang w:eastAsia="zh-CN"/>
+        </w:rPr>
+        <w:t xml:space="preserve">          });</w:t>
+      </w:r>
+    </w:p>
+    <w:p>
+      <w:pPr>
+        <w:shd w:val="clear" w:color="auto" w:fill="1F1F1F"/>
+        <w:spacing w:after="0" w:line="270" w:lineRule="atLeast"/>
+        <w:rPr>
+          <w:rFonts w:ascii="Menlo" w:eastAsia="Times New Roman" w:hAnsi="Menlo" w:cs="Menlo"/>
+          <w:color w:val="CCCCCC"/>
+          <w:sz w:val="18"/>
+          <w:szCs w:val="18"/>
+          <w:lang w:eastAsia="zh-CN"/>
+        </w:rPr>
+      </w:pPr>
+      <w:r>
+        <w:rPr>
+          <w:rFonts w:ascii="Menlo" w:eastAsia="Times New Roman" w:hAnsi="Menlo" w:cs="Menlo"/>
+          <w:color w:val="CCCCCC"/>
+          <w:sz w:val="18"/>
+          <w:szCs w:val="18"/>
+          <w:lang w:eastAsia="zh-CN"/>
+        </w:rPr>
+        <w:t xml:space="preserve">    </w:t>
+      </w:r>
+    </w:p>
+    <w:p>
+      <w:pPr>
+        <w:shd w:val="clear" w:color="auto" w:fill="1F1F1F"/>
+        <w:spacing w:after="0" w:line="270" w:lineRule="atLeast"/>
+        <w:rPr>
+          <w:rFonts w:ascii="Menlo" w:eastAsia="Times New Roman" w:hAnsi="Menlo" w:cs="Menlo"/>
+          <w:color w:val="CCCCCC"/>
+          <w:sz w:val="18"/>
+          <w:szCs w:val="18"/>
+          <w:lang w:eastAsia="zh-CN"/>
+        </w:rPr>
+      </w:pPr>
+      <w:r>
+        <w:rPr>
+          <w:rFonts w:ascii="Menlo" w:eastAsia="Times New Roman" w:hAnsi="Menlo" w:cs="Menlo"/>
+          <w:color w:val="CCCCCC"/>
+          <w:sz w:val="18"/>
+          <w:szCs w:val="18"/>
+          <w:lang w:eastAsia="zh-CN"/>
+        </w:rPr>
+        <w:t xml:space="preserve">          </w:t>
+      </w:r>
+      <w:r>
+        <w:rPr>
+          <w:rFonts w:ascii="Menlo" w:eastAsia="Times New Roman" w:hAnsi="Menlo" w:cs="Menlo"/>
+          <w:color w:val="6A9955"/>
+          <w:sz w:val="18"/>
+          <w:szCs w:val="18"/>
+          <w:lang w:eastAsia="zh-CN"/>
+        </w:rPr>
+        <w:t xml:space="preserve">// Create a layer control and pass </w:t>
+      </w:r>
+      <w:proofErr w:type="spellStart"/>
+      <w:r>
+        <w:rPr>
+          <w:rFonts w:ascii="Menlo" w:eastAsia="Times New Roman" w:hAnsi="Menlo" w:cs="Menlo"/>
+          <w:color w:val="6A9955"/>
+          <w:sz w:val="18"/>
+          <w:szCs w:val="18"/>
+          <w:lang w:eastAsia="zh-CN"/>
+        </w:rPr>
+        <w:t>baseMaps</w:t>
+      </w:r>
+      <w:proofErr w:type="spellEnd"/>
+      <w:r>
+        <w:rPr>
+          <w:rFonts w:ascii="Menlo" w:eastAsia="Times New Roman" w:hAnsi="Menlo" w:cs="Menlo"/>
+          <w:color w:val="6A9955"/>
+          <w:sz w:val="18"/>
+          <w:szCs w:val="18"/>
+          <w:lang w:eastAsia="zh-CN"/>
+        </w:rPr>
+        <w:t xml:space="preserve"> and </w:t>
+      </w:r>
+      <w:proofErr w:type="spellStart"/>
+      <w:r>
+        <w:rPr>
+          <w:rFonts w:ascii="Menlo" w:eastAsia="Times New Roman" w:hAnsi="Menlo" w:cs="Menlo"/>
+          <w:color w:val="6A9955"/>
+          <w:sz w:val="18"/>
+          <w:szCs w:val="18"/>
+          <w:lang w:eastAsia="zh-CN"/>
+        </w:rPr>
+        <w:t>overlayMaps</w:t>
+      </w:r>
+      <w:proofErr w:type="spellEnd"/>
+      <w:r>
+        <w:rPr>
+          <w:rFonts w:ascii="Menlo" w:eastAsia="Times New Roman" w:hAnsi="Menlo" w:cs="Menlo"/>
+          <w:color w:val="6A9955"/>
+          <w:sz w:val="18"/>
+          <w:szCs w:val="18"/>
+          <w:lang w:eastAsia="zh-CN"/>
+        </w:rPr>
+        <w:t>. Add the layer control to the map.</w:t>
+      </w:r>
+    </w:p>
+    <w:p>
+      <w:pPr>
+        <w:shd w:val="clear" w:color="auto" w:fill="1F1F1F"/>
+        <w:spacing w:after="0" w:line="270" w:lineRule="atLeast"/>
+        <w:rPr>
+          <w:rFonts w:ascii="Menlo" w:eastAsia="Times New Roman" w:hAnsi="Menlo" w:cs="Menlo"/>
+          <w:color w:val="CCCCCC"/>
+          <w:sz w:val="18"/>
+          <w:szCs w:val="18"/>
+          <w:lang w:eastAsia="zh-CN"/>
+        </w:rPr>
+      </w:pPr>
+      <w:r>
+        <w:rPr>
+          <w:rFonts w:ascii="Menlo" w:eastAsia="Times New Roman" w:hAnsi="Menlo" w:cs="Menlo"/>
+          <w:color w:val="CCCCCC"/>
+          <w:sz w:val="18"/>
+          <w:szCs w:val="18"/>
+          <w:lang w:eastAsia="zh-CN"/>
+        </w:rPr>
+        <w:t xml:space="preserve">          </w:t>
+      </w:r>
+      <w:proofErr w:type="spellStart"/>
+      <w:r>
+        <w:rPr>
+          <w:rFonts w:ascii="Menlo" w:eastAsia="Times New Roman" w:hAnsi="Menlo" w:cs="Menlo"/>
+          <w:color w:val="4FC1FF"/>
+          <w:sz w:val="18"/>
+          <w:szCs w:val="18"/>
+          <w:lang w:eastAsia="zh-CN"/>
+        </w:rPr>
+        <w:t>L</w:t>
+      </w:r>
+      <w:r>
+        <w:rPr>
+          <w:rFonts w:ascii="Menlo" w:eastAsia="Times New Roman" w:hAnsi="Menlo" w:cs="Menlo"/>
+          <w:color w:val="CCCCCC"/>
+          <w:sz w:val="18"/>
+          <w:szCs w:val="18"/>
+          <w:lang w:eastAsia="zh-CN"/>
+        </w:rPr>
+        <w:t>.</w:t>
+      </w:r>
+      <w:proofErr w:type="gramStart"/>
+      <w:r>
+        <w:rPr>
+          <w:rFonts w:ascii="Menlo" w:eastAsia="Times New Roman" w:hAnsi="Menlo" w:cs="Menlo"/>
+          <w:color w:val="9CDCFE"/>
+          <w:sz w:val="18"/>
+          <w:szCs w:val="18"/>
+          <w:lang w:eastAsia="zh-CN"/>
+        </w:rPr>
+        <w:t>control</w:t>
+      </w:r>
+      <w:r>
+        <w:rPr>
+          <w:rFonts w:ascii="Menlo" w:eastAsia="Times New Roman" w:hAnsi="Menlo" w:cs="Menlo"/>
+          <w:color w:val="CCCCCC"/>
+          <w:sz w:val="18"/>
+          <w:szCs w:val="18"/>
+          <w:lang w:eastAsia="zh-CN"/>
+        </w:rPr>
+        <w:t>.</w:t>
+      </w:r>
+      <w:r>
+        <w:rPr>
+          <w:rFonts w:ascii="Menlo" w:eastAsia="Times New Roman" w:hAnsi="Menlo" w:cs="Menlo"/>
+          <w:color w:val="DCDCAA"/>
+          <w:sz w:val="18"/>
+          <w:szCs w:val="18"/>
+          <w:lang w:eastAsia="zh-CN"/>
+        </w:rPr>
+        <w:t>layers</w:t>
+      </w:r>
+      <w:proofErr w:type="spellEnd"/>
+      <w:proofErr w:type="gramEnd"/>
+      <w:r>
+        <w:rPr>
+          <w:rFonts w:ascii="Menlo" w:eastAsia="Times New Roman" w:hAnsi="Menlo" w:cs="Menlo"/>
+          <w:color w:val="CCCCCC"/>
+          <w:sz w:val="18"/>
+          <w:szCs w:val="18"/>
+          <w:lang w:eastAsia="zh-CN"/>
+        </w:rPr>
+        <w:t>(</w:t>
+      </w:r>
+      <w:proofErr w:type="spellStart"/>
+      <w:r>
+        <w:rPr>
+          <w:rFonts w:ascii="Menlo" w:eastAsia="Times New Roman" w:hAnsi="Menlo" w:cs="Menlo"/>
+          <w:color w:val="9CDCFE"/>
+          <w:sz w:val="18"/>
+          <w:szCs w:val="18"/>
+          <w:lang w:eastAsia="zh-CN"/>
+        </w:rPr>
+        <w:t>basemaps</w:t>
+      </w:r>
+      <w:proofErr w:type="spellEnd"/>
+      <w:r>
+        <w:rPr>
+          <w:rFonts w:ascii="Menlo" w:eastAsia="Times New Roman" w:hAnsi="Menlo" w:cs="Menlo"/>
+          <w:color w:val="CCCCCC"/>
+          <w:sz w:val="18"/>
+          <w:szCs w:val="18"/>
+          <w:lang w:eastAsia="zh-CN"/>
+        </w:rPr>
+        <w:t xml:space="preserve">, </w:t>
+      </w:r>
+      <w:proofErr w:type="spellStart"/>
+      <w:r>
+        <w:rPr>
+          <w:rFonts w:ascii="Menlo" w:eastAsia="Times New Roman" w:hAnsi="Menlo" w:cs="Menlo"/>
+          <w:color w:val="9CDCFE"/>
+          <w:sz w:val="18"/>
+          <w:szCs w:val="18"/>
+          <w:lang w:eastAsia="zh-CN"/>
+        </w:rPr>
+        <w:t>overlayMaps</w:t>
+      </w:r>
+      <w:proofErr w:type="spellEnd"/>
+      <w:r>
+        <w:rPr>
+          <w:rFonts w:ascii="Menlo" w:eastAsia="Times New Roman" w:hAnsi="Menlo" w:cs="Menlo"/>
+          <w:color w:val="CCCCCC"/>
+          <w:sz w:val="18"/>
+          <w:szCs w:val="18"/>
+          <w:lang w:eastAsia="zh-CN"/>
+        </w:rPr>
+        <w:t>, {</w:t>
+      </w:r>
+    </w:p>
+    <w:p>
+      <w:pPr>
+        <w:shd w:val="clear" w:color="auto" w:fill="1F1F1F"/>
+        <w:spacing w:after="0" w:line="270" w:lineRule="atLeast"/>
+        <w:rPr>
+          <w:rFonts w:ascii="Menlo" w:eastAsia="Times New Roman" w:hAnsi="Menlo" w:cs="Menlo"/>
+          <w:color w:val="CCCCCC"/>
+          <w:sz w:val="18"/>
+          <w:szCs w:val="18"/>
+          <w:lang w:eastAsia="zh-CN"/>
+        </w:rPr>
+      </w:pPr>
+      <w:r>
+        <w:rPr>
+          <w:rFonts w:ascii="Menlo" w:eastAsia="Times New Roman" w:hAnsi="Menlo" w:cs="Menlo"/>
+          <w:color w:val="CCCCCC"/>
+          <w:sz w:val="18"/>
+          <w:szCs w:val="18"/>
+          <w:lang w:eastAsia="zh-CN"/>
+        </w:rPr>
+        <w:t xml:space="preserve">            </w:t>
+      </w:r>
+      <w:r>
+        <w:rPr>
+          <w:rFonts w:ascii="Menlo" w:eastAsia="Times New Roman" w:hAnsi="Menlo" w:cs="Menlo"/>
+          <w:color w:val="9CDCFE"/>
+          <w:sz w:val="18"/>
+          <w:szCs w:val="18"/>
+          <w:lang w:eastAsia="zh-CN"/>
+        </w:rPr>
+        <w:t>collapsed:</w:t>
+      </w:r>
+      <w:r>
+        <w:rPr>
+          <w:rFonts w:ascii="Menlo" w:eastAsia="Times New Roman" w:hAnsi="Menlo" w:cs="Menlo"/>
+          <w:color w:val="CCCCCC"/>
+          <w:sz w:val="18"/>
+          <w:szCs w:val="18"/>
+          <w:lang w:eastAsia="zh-CN"/>
+        </w:rPr>
+        <w:t xml:space="preserve"> </w:t>
+      </w:r>
+      <w:proofErr w:type="gramStart"/>
+      <w:r>
+        <w:rPr>
+          <w:rFonts w:ascii="Menlo" w:eastAsia="Times New Roman" w:hAnsi="Menlo" w:cs="Menlo"/>
+          <w:color w:val="569CD6"/>
+          <w:sz w:val="18"/>
+          <w:szCs w:val="18"/>
+          <w:lang w:eastAsia="zh-CN"/>
+        </w:rPr>
+        <w:t>false</w:t>
+      </w:r>
+      <w:proofErr w:type="gramEnd"/>
+    </w:p>
+    <w:p>
+      <w:pPr>
+        <w:shd w:val="clear" w:color="auto" w:fill="1F1F1F"/>
+        <w:spacing w:after="0" w:line="270" w:lineRule="atLeast"/>
+        <w:rPr>
+          <w:rFonts w:ascii="Menlo" w:eastAsia="Times New Roman" w:hAnsi="Menlo" w:cs="Menlo"/>
+          <w:color w:val="CCCCCC"/>
+          <w:sz w:val="18"/>
+          <w:szCs w:val="18"/>
+          <w:lang w:eastAsia="zh-CN"/>
+        </w:rPr>
+      </w:pPr>
+      <w:r>
+        <w:rPr>
+          <w:rFonts w:ascii="Menlo" w:eastAsia="Times New Roman" w:hAnsi="Menlo" w:cs="Menlo"/>
+          <w:color w:val="CCCCCC"/>
+          <w:sz w:val="18"/>
+          <w:szCs w:val="18"/>
+          <w:lang w:eastAsia="zh-CN"/>
+        </w:rPr>
+        <w:t xml:space="preserve">          }</w:t>
+      </w:r>
+      <w:proofErr w:type="gramStart"/>
+      <w:r>
+        <w:rPr>
+          <w:rFonts w:ascii="Menlo" w:eastAsia="Times New Roman" w:hAnsi="Menlo" w:cs="Menlo"/>
+          <w:color w:val="CCCCCC"/>
+          <w:sz w:val="18"/>
+          <w:szCs w:val="18"/>
+          <w:lang w:eastAsia="zh-CN"/>
+        </w:rPr>
+        <w:t>).</w:t>
+      </w:r>
+      <w:proofErr w:type="spellStart"/>
+      <w:r>
+        <w:rPr>
+          <w:rFonts w:ascii="Menlo" w:eastAsia="Times New Roman" w:hAnsi="Menlo" w:cs="Menlo"/>
+          <w:color w:val="DCDCAA"/>
+          <w:sz w:val="18"/>
+          <w:szCs w:val="18"/>
+          <w:lang w:eastAsia="zh-CN"/>
+        </w:rPr>
+        <w:t>addTo</w:t>
+      </w:r>
+      <w:proofErr w:type="spellEnd"/>
+      <w:proofErr w:type="gramEnd"/>
+      <w:r>
+        <w:rPr>
+          <w:rFonts w:ascii="Menlo" w:eastAsia="Times New Roman" w:hAnsi="Menlo" w:cs="Menlo"/>
+          <w:color w:val="CCCCCC"/>
+          <w:sz w:val="18"/>
+          <w:szCs w:val="18"/>
+          <w:lang w:eastAsia="zh-CN"/>
+        </w:rPr>
+        <w:t>(</w:t>
+      </w:r>
+      <w:r>
+        <w:rPr>
+          <w:rFonts w:ascii="Menlo" w:eastAsia="Times New Roman" w:hAnsi="Menlo" w:cs="Menlo"/>
+          <w:color w:val="9CDCFE"/>
+          <w:sz w:val="18"/>
+          <w:szCs w:val="18"/>
+          <w:lang w:eastAsia="zh-CN"/>
+        </w:rPr>
+        <w:t>map</w:t>
+      </w:r>
+      <w:r>
+        <w:rPr>
+          <w:rFonts w:ascii="Menlo" w:eastAsia="Times New Roman" w:hAnsi="Menlo" w:cs="Menlo"/>
+          <w:color w:val="CCCCCC"/>
+          <w:sz w:val="18"/>
+          <w:szCs w:val="18"/>
+          <w:lang w:eastAsia="zh-CN"/>
+        </w:rPr>
+        <w:t>);</w:t>
+      </w:r>
+    </w:p>
+    <w:p>
+      <w:pPr>
+        <w:shd w:val="clear" w:color="auto" w:fill="1F1F1F"/>
+        <w:spacing w:after="0" w:line="270" w:lineRule="atLeast"/>
+        <w:rPr>
+          <w:rFonts w:ascii="Menlo" w:eastAsia="Times New Roman" w:hAnsi="Menlo" w:cs="Menlo"/>
+          <w:color w:val="CCCCCC"/>
+          <w:sz w:val="18"/>
+          <w:szCs w:val="18"/>
+          <w:lang w:eastAsia="zh-CN"/>
+        </w:rPr>
+      </w:pPr>
+      <w:r>
+        <w:rPr>
+          <w:rFonts w:ascii="Menlo" w:eastAsia="Times New Roman" w:hAnsi="Menlo" w:cs="Menlo"/>
+          <w:color w:val="CCCCCC"/>
+          <w:sz w:val="18"/>
+          <w:szCs w:val="18"/>
+          <w:lang w:eastAsia="zh-CN"/>
+        </w:rPr>
+        <w:t xml:space="preserve">    </w:t>
+      </w:r>
+    </w:p>
+    <w:p>
+      <w:pPr>
+        <w:shd w:val="clear" w:color="auto" w:fill="1F1F1F"/>
+        <w:spacing w:after="0" w:line="270" w:lineRule="atLeast"/>
+        <w:rPr>
+          <w:rFonts w:ascii="Menlo" w:eastAsia="Times New Roman" w:hAnsi="Menlo" w:cs="Menlo"/>
+          <w:color w:val="CCCCCC"/>
+          <w:sz w:val="18"/>
+          <w:szCs w:val="18"/>
+          <w:lang w:eastAsia="zh-CN"/>
+        </w:rPr>
+      </w:pPr>
+      <w:r>
+        <w:rPr>
+          <w:rFonts w:ascii="Menlo" w:eastAsia="Times New Roman" w:hAnsi="Menlo" w:cs="Menlo"/>
+          <w:color w:val="CCCCCC"/>
+          <w:sz w:val="18"/>
+          <w:szCs w:val="18"/>
+          <w:lang w:eastAsia="zh-CN"/>
+        </w:rPr>
+        <w:t xml:space="preserve">        }</w:t>
+      </w:r>
+    </w:p>
+    <w:p>
+      <w:pPr>
+        <w:jc w:val="center"/>
+      </w:pPr>
     </w:p>
     <w:sectPr>
       <w:footerReference w:type="default" r:id="rId15"/>

</xml_diff>